<commit_message>
work on the diffent Activites
</commit_message>
<xml_diff>
--- a/ProjectFiles/documentation/Leisure Activities and Commerce.docx
+++ b/ProjectFiles/documentation/Leisure Activities and Commerce.docx
@@ -1,6 +1,6 @@
 
 <file path=word/document.xml><?xml version="1.0" encoding="utf-8"?>
-<w:document xmlns:wpc="http://schemas.microsoft.com/office/word/2010/wordprocessingCanvas" xmlns:mc="http://schemas.openxmlformats.org/markup-compatibility/2006" xmlns:o="urn:schemas-microsoft-com:office:office" xmlns:r="http://schemas.openxmlformats.org/officeDocument/2006/relationships" xmlns:m="http://schemas.openxmlformats.org/officeDocument/2006/math" xmlns:v="urn:schemas-microsoft-com:vml" xmlns:wp14="http://schemas.microsoft.com/office/word/2010/wordprocessingDrawing" xmlns:wp="http://schemas.openxmlformats.org/drawingml/2006/wordprocessingDrawing" xmlns:w10="urn:schemas-microsoft-com:office:word" xmlns:w="http://schemas.openxmlformats.org/wordprocessingml/2006/main" xmlns:w14="http://schemas.microsoft.com/office/word/2010/wordml" xmlns:w15="http://schemas.microsoft.com/office/word/2012/wordml" xmlns:wpg="http://schemas.microsoft.com/office/word/2010/wordprocessingGroup" xmlns:wpi="http://schemas.microsoft.com/office/word/2010/wordprocessingInk" xmlns:wne="http://schemas.microsoft.com/office/word/2006/wordml" xmlns:wps="http://schemas.microsoft.com/office/word/2010/wordprocessingShape" mc:Ignorable="w14 w15 wp14">
+<w:document xmlns:wpc="http://schemas.microsoft.com/office/word/2010/wordprocessingCanvas" xmlns:cx="http://schemas.microsoft.com/office/drawing/2014/chartex" xmlns:cx1="http://schemas.microsoft.com/office/drawing/2015/9/8/chartex" xmlns:mc="http://schemas.openxmlformats.org/markup-compatibility/2006" xmlns:o="urn:schemas-microsoft-com:office:office" xmlns:r="http://schemas.openxmlformats.org/officeDocument/2006/relationships" xmlns:m="http://schemas.openxmlformats.org/officeDocument/2006/math" xmlns:v="urn:schemas-microsoft-com:vml" xmlns:wp14="http://schemas.microsoft.com/office/word/2010/wordprocessingDrawing" xmlns:wp="http://schemas.openxmlformats.org/drawingml/2006/wordprocessingDrawing" xmlns:w10="urn:schemas-microsoft-com:office:word" xmlns:w="http://schemas.openxmlformats.org/wordprocessingml/2006/main" xmlns:w14="http://schemas.microsoft.com/office/word/2010/wordml" xmlns:w15="http://schemas.microsoft.com/office/word/2012/wordml" xmlns:w16se="http://schemas.microsoft.com/office/word/2015/wordml/symex" xmlns:wpg="http://schemas.microsoft.com/office/word/2010/wordprocessingGroup" xmlns:wpi="http://schemas.microsoft.com/office/word/2010/wordprocessingInk" xmlns:wne="http://schemas.microsoft.com/office/word/2006/wordml" xmlns:wps="http://schemas.microsoft.com/office/word/2010/wordprocessingShape" mc:Ignorable="w14 w15 w16se wp14">
   <w:body>
     <w:p>
       <w:r>
@@ -9,8 +9,16 @@
       <w:r>
         <w:t xml:space="preserve"> are a vital and needed part of any exploratory group.</w:t>
       </w:r>
+    </w:p>
+    <w:p>
+      <w:r>
+        <w:t>We can offer some excellent activates.</w:t>
+      </w:r>
       <w:bookmarkStart w:id="0" w:name="_GoBack"/>
       <w:bookmarkEnd w:id="0"/>
+      <w:r>
+        <w:t xml:space="preserve">  </w:t>
+      </w:r>
     </w:p>
     <w:sectPr>
       <w:pgSz w:w="12240" w:h="15840"/>
@@ -23,7 +31,7 @@
 </file>
 
 <file path=word/styles.xml><?xml version="1.0" encoding="utf-8"?>
-<w:styles xmlns:mc="http://schemas.openxmlformats.org/markup-compatibility/2006" xmlns:r="http://schemas.openxmlformats.org/officeDocument/2006/relationships" xmlns:w="http://schemas.openxmlformats.org/wordprocessingml/2006/main" xmlns:w14="http://schemas.microsoft.com/office/word/2010/wordml" xmlns:w15="http://schemas.microsoft.com/office/word/2012/wordml" mc:Ignorable="w14 w15">
+<w:styles xmlns:mc="http://schemas.openxmlformats.org/markup-compatibility/2006" xmlns:r="http://schemas.openxmlformats.org/officeDocument/2006/relationships" xmlns:w="http://schemas.openxmlformats.org/wordprocessingml/2006/main" xmlns:w14="http://schemas.microsoft.com/office/word/2010/wordml" xmlns:w15="http://schemas.microsoft.com/office/word/2012/wordml" xmlns:w16se="http://schemas.microsoft.com/office/word/2015/wordml/symex" mc:Ignorable="w14 w15 w16se">
   <w:docDefaults>
     <w:rPrDefault>
       <w:rPr>

</xml_diff>

<commit_message>
Added different activities to attrect travelers to new planet
</commit_message>
<xml_diff>
--- a/ProjectFiles/documentation/Leisure Activities and Commerce.docx
+++ b/ProjectFiles/documentation/Leisure Activities and Commerce.docx
@@ -11,14 +11,569 @@
       </w:r>
     </w:p>
     <w:p>
-      <w:r>
-        <w:t>We can offer some excellent activates.</w:t>
+      <w:pPr>
+        <w:pStyle w:val="ListParagraph"/>
+        <w:numPr>
+          <w:ilvl w:val="0"/>
+          <w:numId w:val="1"/>
+        </w:numPr>
+        <w:rPr>
+          <w:rFonts w:eastAsia="Times New Roman" w:cs="Times New Roman"/>
+        </w:rPr>
+      </w:pPr>
+      <w:r>
+        <w:rPr>
+          <w:rFonts w:eastAsia="Times New Roman" w:cs="Times New Roman"/>
+        </w:rPr>
+        <w:t>Leisure</w:t>
+      </w:r>
+    </w:p>
+    <w:p>
+      <w:pPr>
+        <w:pStyle w:val="ListParagraph"/>
+        <w:numPr>
+          <w:ilvl w:val="1"/>
+          <w:numId w:val="1"/>
+        </w:numPr>
+        <w:rPr>
+          <w:rFonts w:eastAsia="Times New Roman" w:cs="Times New Roman"/>
+        </w:rPr>
+      </w:pPr>
+      <w:r>
+        <w:rPr>
+          <w:rFonts w:eastAsia="Times New Roman" w:cs="Times New Roman"/>
+        </w:rPr>
+        <w:t>Enjoy naturally occurring hot-water sp</w:t>
+      </w:r>
+      <w:r>
+        <w:rPr>
+          <w:rFonts w:eastAsia="Times New Roman" w:cs="Times New Roman"/>
+        </w:rPr>
+        <w:t>rings</w:t>
+      </w:r>
+      <w:r>
+        <w:rPr>
+          <w:rFonts w:eastAsia="Times New Roman" w:cs="Times New Roman"/>
+        </w:rPr>
+        <w:t>*</w:t>
+      </w:r>
+    </w:p>
+    <w:p>
+      <w:pPr>
+        <w:pStyle w:val="ListParagraph"/>
+        <w:numPr>
+          <w:ilvl w:val="1"/>
+          <w:numId w:val="1"/>
+        </w:numPr>
+        <w:rPr>
+          <w:rFonts w:eastAsia="Times New Roman" w:cs="Times New Roman"/>
+        </w:rPr>
+      </w:pPr>
+      <w:r>
+        <w:rPr>
+          <w:rFonts w:eastAsia="Times New Roman" w:cs="Times New Roman"/>
+        </w:rPr>
+        <w:t>Relax with water jet messages</w:t>
+      </w:r>
+    </w:p>
+    <w:p>
+      <w:pPr>
+        <w:pStyle w:val="ListParagraph"/>
+        <w:numPr>
+          <w:ilvl w:val="2"/>
+          <w:numId w:val="1"/>
+        </w:numPr>
+        <w:rPr>
+          <w:rFonts w:eastAsia="Times New Roman" w:cs="Times New Roman"/>
+        </w:rPr>
+      </w:pPr>
+      <w:r>
+        <w:rPr>
+          <w:rFonts w:eastAsia="Times New Roman" w:cs="Times New Roman"/>
+        </w:rPr>
+        <w:t>Available in a variety of settings*</w:t>
+      </w:r>
+    </w:p>
+    <w:p>
+      <w:pPr>
+        <w:pStyle w:val="ListParagraph"/>
+        <w:numPr>
+          <w:ilvl w:val="3"/>
+          <w:numId w:val="1"/>
+        </w:numPr>
+        <w:rPr>
+          <w:rFonts w:eastAsia="Times New Roman" w:cs="Times New Roman"/>
+        </w:rPr>
+      </w:pPr>
+      <w:r>
+        <w:rPr>
+          <w:rFonts w:eastAsia="Times New Roman" w:cs="Times New Roman"/>
+        </w:rPr>
+        <w:t>Mountain top</w:t>
+      </w:r>
+    </w:p>
+    <w:p>
+      <w:pPr>
+        <w:pStyle w:val="ListParagraph"/>
+        <w:numPr>
+          <w:ilvl w:val="3"/>
+          <w:numId w:val="1"/>
+        </w:numPr>
+        <w:rPr>
+          <w:rFonts w:eastAsia="Times New Roman" w:cs="Times New Roman"/>
+        </w:rPr>
+      </w:pPr>
+      <w:r>
+        <w:rPr>
+          <w:rFonts w:eastAsia="Times New Roman" w:cs="Times New Roman"/>
+        </w:rPr>
+        <w:t>Jungle</w:t>
+      </w:r>
+    </w:p>
+    <w:p>
+      <w:pPr>
+        <w:pStyle w:val="ListParagraph"/>
+        <w:numPr>
+          <w:ilvl w:val="3"/>
+          <w:numId w:val="1"/>
+        </w:numPr>
+        <w:rPr>
+          <w:rFonts w:eastAsia="Times New Roman" w:cs="Times New Roman"/>
+        </w:rPr>
+      </w:pPr>
+      <w:r>
+        <w:rPr>
+          <w:rFonts w:eastAsia="Times New Roman" w:cs="Times New Roman"/>
+        </w:rPr>
+        <w:t>Savanah</w:t>
+      </w:r>
+    </w:p>
+    <w:p>
+      <w:pPr>
+        <w:ind w:left="2160"/>
+        <w:rPr>
+          <w:rFonts w:eastAsia="Times New Roman" w:cs="Times New Roman"/>
+        </w:rPr>
+      </w:pPr>
+      <w:r>
+        <w:rPr>
+          <w:rFonts w:eastAsia="Times New Roman" w:cs="Times New Roman"/>
+        </w:rPr>
+        <w:t>*Much of this planet is unexplored, participate at your own risk</w:t>
       </w:r>
       <w:bookmarkStart w:id="0" w:name="_GoBack"/>
       <w:bookmarkEnd w:id="0"/>
-      <w:r>
-        <w:t xml:space="preserve">  </w:t>
-      </w:r>
+    </w:p>
+    <w:p>
+      <w:pPr>
+        <w:pStyle w:val="ListParagraph"/>
+        <w:numPr>
+          <w:ilvl w:val="0"/>
+          <w:numId w:val="1"/>
+        </w:numPr>
+        <w:rPr>
+          <w:rFonts w:eastAsia="Times New Roman" w:cs="Times New Roman"/>
+        </w:rPr>
+      </w:pPr>
+      <w:r>
+        <w:rPr>
+          <w:rFonts w:eastAsia="Times New Roman" w:cs="Times New Roman"/>
+        </w:rPr>
+        <w:t>Activities</w:t>
+      </w:r>
+    </w:p>
+    <w:p>
+      <w:pPr>
+        <w:pStyle w:val="ListParagraph"/>
+        <w:numPr>
+          <w:ilvl w:val="1"/>
+          <w:numId w:val="1"/>
+        </w:numPr>
+        <w:rPr>
+          <w:rFonts w:eastAsia="Times New Roman" w:cs="Times New Roman"/>
+        </w:rPr>
+      </w:pPr>
+      <w:r>
+        <w:rPr>
+          <w:rFonts w:eastAsia="Times New Roman" w:cs="Times New Roman"/>
+        </w:rPr>
+        <w:t>Deep sea fishing*†</w:t>
+      </w:r>
+    </w:p>
+    <w:p>
+      <w:pPr>
+        <w:pStyle w:val="ListParagraph"/>
+        <w:numPr>
+          <w:ilvl w:val="1"/>
+          <w:numId w:val="1"/>
+        </w:numPr>
+        <w:rPr>
+          <w:rFonts w:eastAsia="Times New Roman" w:cs="Times New Roman"/>
+        </w:rPr>
+      </w:pPr>
+      <w:r>
+        <w:rPr>
+          <w:rFonts w:eastAsia="Times New Roman" w:cs="Times New Roman"/>
+        </w:rPr>
+        <w:t>Submarine exploration*</w:t>
+      </w:r>
+    </w:p>
+    <w:p>
+      <w:pPr>
+        <w:pStyle w:val="ListParagraph"/>
+        <w:numPr>
+          <w:ilvl w:val="2"/>
+          <w:numId w:val="1"/>
+        </w:numPr>
+        <w:rPr>
+          <w:rFonts w:eastAsia="Times New Roman" w:cs="Times New Roman"/>
+        </w:rPr>
+      </w:pPr>
+      <w:r>
+        <w:rPr>
+          <w:rFonts w:eastAsia="Times New Roman" w:cs="Times New Roman"/>
+        </w:rPr>
+        <w:t>Every unidentified species found can be named by the discoverer</w:t>
+      </w:r>
+    </w:p>
+    <w:p>
+      <w:pPr>
+        <w:pStyle w:val="ListParagraph"/>
+        <w:numPr>
+          <w:ilvl w:val="1"/>
+          <w:numId w:val="1"/>
+        </w:numPr>
+        <w:rPr>
+          <w:rFonts w:eastAsia="Times New Roman" w:cs="Times New Roman"/>
+        </w:rPr>
+      </w:pPr>
+      <w:r>
+        <w:rPr>
+          <w:rFonts w:eastAsia="Times New Roman" w:cs="Times New Roman"/>
+        </w:rPr>
+        <w:t>Water sports</w:t>
+      </w:r>
+    </w:p>
+    <w:p>
+      <w:pPr>
+        <w:pStyle w:val="ListParagraph"/>
+        <w:numPr>
+          <w:ilvl w:val="1"/>
+          <w:numId w:val="1"/>
+        </w:numPr>
+        <w:rPr>
+          <w:rFonts w:eastAsia="Times New Roman" w:cs="Times New Roman"/>
+        </w:rPr>
+      </w:pPr>
+      <w:r>
+        <w:rPr>
+          <w:rFonts w:eastAsia="Times New Roman" w:cs="Times New Roman"/>
+        </w:rPr>
+        <w:t>Turbo jet skis῀</w:t>
+      </w:r>
+    </w:p>
+    <w:p>
+      <w:pPr>
+        <w:pStyle w:val="ListParagraph"/>
+        <w:numPr>
+          <w:ilvl w:val="1"/>
+          <w:numId w:val="1"/>
+        </w:numPr>
+        <w:rPr>
+          <w:rFonts w:eastAsia="Times New Roman" w:cs="Times New Roman"/>
+        </w:rPr>
+      </w:pPr>
+      <w:r>
+        <w:rPr>
+          <w:rFonts w:eastAsia="Times New Roman" w:cs="Times New Roman"/>
+        </w:rPr>
+        <w:t>Surfing*</w:t>
+      </w:r>
+    </w:p>
+    <w:p>
+      <w:pPr>
+        <w:pStyle w:val="ListParagraph"/>
+        <w:numPr>
+          <w:ilvl w:val="1"/>
+          <w:numId w:val="1"/>
+        </w:numPr>
+        <w:rPr>
+          <w:rFonts w:eastAsia="Times New Roman" w:cs="Times New Roman"/>
+        </w:rPr>
+      </w:pPr>
+      <w:r>
+        <w:rPr>
+          <w:rFonts w:eastAsia="Times New Roman" w:cs="Times New Roman"/>
+        </w:rPr>
+        <w:t xml:space="preserve">Scuba diving </w:t>
+      </w:r>
+    </w:p>
+    <w:p>
+      <w:pPr>
+        <w:pStyle w:val="ListParagraph"/>
+        <w:rPr>
+          <w:rFonts w:eastAsia="Times New Roman" w:cs="Times New Roman"/>
+        </w:rPr>
+      </w:pPr>
+    </w:p>
+    <w:p>
+      <w:pPr>
+        <w:pStyle w:val="ListParagraph"/>
+        <w:ind w:left="2160"/>
+        <w:rPr>
+          <w:rFonts w:eastAsia="Times New Roman" w:cs="Times New Roman"/>
+        </w:rPr>
+      </w:pPr>
+      <w:r>
+        <w:rPr>
+          <w:rFonts w:eastAsia="Times New Roman" w:cs="Times New Roman"/>
+        </w:rPr>
+        <w:t>*Much of this planet is unexplored, participate at your own risk</w:t>
+      </w:r>
+    </w:p>
+    <w:p>
+      <w:pPr>
+        <w:pStyle w:val="ListParagraph"/>
+        <w:ind w:left="2160"/>
+        <w:rPr>
+          <w:rFonts w:eastAsia="Times New Roman" w:cs="Times New Roman"/>
+        </w:rPr>
+      </w:pPr>
+      <w:r>
+        <w:rPr>
+          <w:rFonts w:eastAsia="Times New Roman" w:cs="Times New Roman"/>
+        </w:rPr>
+        <w:t>†</w:t>
+      </w:r>
+      <w:r>
+        <w:rPr>
+          <w:rFonts w:eastAsia="Times New Roman" w:cs="Times New Roman"/>
+        </w:rPr>
+        <w:t>Fish on this planet should not be consumed at this time</w:t>
+      </w:r>
+    </w:p>
+    <w:p>
+      <w:pPr>
+        <w:pStyle w:val="ListParagraph"/>
+        <w:ind w:left="2160"/>
+        <w:rPr>
+          <w:rFonts w:eastAsia="Times New Roman" w:cs="Times New Roman"/>
+        </w:rPr>
+      </w:pPr>
+      <w:r>
+        <w:rPr>
+          <w:rFonts w:eastAsia="Times New Roman" w:cs="Times New Roman"/>
+        </w:rPr>
+        <w:t>῀</w:t>
+      </w:r>
+      <w:r>
+        <w:rPr>
+          <w:rFonts w:eastAsia="Times New Roman" w:cs="Times New Roman"/>
+        </w:rPr>
+        <w:t>Sparks from turbo engines may ignite atmosphere, participate at your own risk</w:t>
+      </w:r>
+    </w:p>
+    <w:p>
+      <w:pPr>
+        <w:pStyle w:val="ListParagraph"/>
+        <w:numPr>
+          <w:ilvl w:val="0"/>
+          <w:numId w:val="1"/>
+        </w:numPr>
+        <w:rPr>
+          <w:rFonts w:eastAsia="Times New Roman" w:cs="Times New Roman"/>
+        </w:rPr>
+      </w:pPr>
+      <w:r>
+        <w:rPr>
+          <w:rFonts w:eastAsia="Times New Roman" w:cs="Times New Roman"/>
+        </w:rPr>
+        <w:t>Commerce</w:t>
+      </w:r>
+    </w:p>
+    <w:p>
+      <w:pPr>
+        <w:pStyle w:val="ListParagraph"/>
+        <w:numPr>
+          <w:ilvl w:val="1"/>
+          <w:numId w:val="1"/>
+        </w:numPr>
+        <w:rPr>
+          <w:rFonts w:eastAsia="Times New Roman" w:cs="Times New Roman"/>
+        </w:rPr>
+      </w:pPr>
+      <w:r>
+        <w:rPr>
+          <w:rFonts w:eastAsia="Times New Roman" w:cs="Times New Roman"/>
+        </w:rPr>
+        <w:t>Fashion breathing masks</w:t>
+      </w:r>
+    </w:p>
+    <w:p>
+      <w:pPr>
+        <w:pStyle w:val="ListParagraph"/>
+        <w:numPr>
+          <w:ilvl w:val="1"/>
+          <w:numId w:val="1"/>
+        </w:numPr>
+        <w:rPr>
+          <w:rFonts w:eastAsia="Times New Roman" w:cs="Times New Roman"/>
+        </w:rPr>
+      </w:pPr>
+      <w:r>
+        <w:rPr>
+          <w:rFonts w:eastAsia="Times New Roman" w:cs="Times New Roman"/>
+        </w:rPr>
+        <w:t>Fashion Swimwear</w:t>
+      </w:r>
+    </w:p>
+    <w:p>
+      <w:pPr>
+        <w:pStyle w:val="ListParagraph"/>
+        <w:numPr>
+          <w:ilvl w:val="1"/>
+          <w:numId w:val="1"/>
+        </w:numPr>
+        <w:rPr>
+          <w:rFonts w:eastAsia="Times New Roman" w:cs="Times New Roman"/>
+        </w:rPr>
+      </w:pPr>
+      <w:r>
+        <w:rPr>
+          <w:rFonts w:eastAsia="Times New Roman" w:cs="Times New Roman"/>
+        </w:rPr>
+        <w:t xml:space="preserve">High end seafood restaurants serving local </w:t>
+      </w:r>
+      <w:r>
+        <w:rPr>
+          <w:rFonts w:eastAsia="Times New Roman" w:cs="Times New Roman"/>
+        </w:rPr>
+        <w:t>delicacies</w:t>
+      </w:r>
+      <w:r>
+        <w:rPr>
+          <w:rFonts w:eastAsia="Times New Roman" w:cs="Times New Roman"/>
+        </w:rPr>
+        <w:t>†</w:t>
+      </w:r>
+    </w:p>
+    <w:p>
+      <w:pPr>
+        <w:pStyle w:val="ListParagraph"/>
+        <w:numPr>
+          <w:ilvl w:val="1"/>
+          <w:numId w:val="1"/>
+        </w:numPr>
+        <w:rPr>
+          <w:rFonts w:eastAsia="Times New Roman" w:cs="Times New Roman"/>
+        </w:rPr>
+      </w:pPr>
+      <w:r>
+        <w:rPr>
+          <w:rFonts w:eastAsia="Times New Roman" w:cs="Times New Roman"/>
+        </w:rPr>
+        <w:t>Surf shops</w:t>
+      </w:r>
+    </w:p>
+    <w:p>
+      <w:pPr>
+        <w:pStyle w:val="ListParagraph"/>
+        <w:numPr>
+          <w:ilvl w:val="1"/>
+          <w:numId w:val="1"/>
+        </w:numPr>
+        <w:rPr>
+          <w:rFonts w:eastAsia="Times New Roman" w:cs="Times New Roman"/>
+        </w:rPr>
+      </w:pPr>
+      <w:r>
+        <w:rPr>
+          <w:rFonts w:eastAsia="Times New Roman" w:cs="Times New Roman"/>
+        </w:rPr>
+        <w:t>Turbo engine fuel procurement, storage and transportation</w:t>
+      </w:r>
+      <w:r>
+        <w:rPr>
+          <w:rFonts w:eastAsia="Times New Roman" w:cs="Times New Roman"/>
+        </w:rPr>
+        <w:t>῀</w:t>
+      </w:r>
+    </w:p>
+    <w:p>
+      <w:pPr>
+        <w:pStyle w:val="ListParagraph"/>
+        <w:ind w:left="2160"/>
+        <w:rPr>
+          <w:rFonts w:eastAsia="Times New Roman" w:cs="Times New Roman"/>
+        </w:rPr>
+      </w:pPr>
+    </w:p>
+    <w:p>
+      <w:pPr>
+        <w:pStyle w:val="ListParagraph"/>
+        <w:ind w:left="2160"/>
+        <w:rPr>
+          <w:rFonts w:eastAsia="Times New Roman" w:cs="Times New Roman"/>
+        </w:rPr>
+      </w:pPr>
+      <w:r>
+        <w:rPr>
+          <w:rFonts w:eastAsia="Times New Roman" w:cs="Times New Roman"/>
+        </w:rPr>
+        <w:t>†Fish on this planet should not be consumed at this time</w:t>
+      </w:r>
+    </w:p>
+    <w:p>
+      <w:pPr>
+        <w:pStyle w:val="ListParagraph"/>
+        <w:ind w:left="2160"/>
+        <w:rPr>
+          <w:rFonts w:eastAsia="Times New Roman" w:cs="Times New Roman"/>
+        </w:rPr>
+      </w:pPr>
+      <w:r>
+        <w:rPr>
+          <w:rFonts w:eastAsia="Times New Roman" w:cs="Times New Roman"/>
+        </w:rPr>
+        <w:t>῀Sparks from turbo engines may ignite atmosphere</w:t>
+      </w:r>
+    </w:p>
+    <w:p>
+      <w:pPr>
+        <w:rPr>
+          <w:rFonts w:eastAsia="Times New Roman" w:cs="Times New Roman"/>
+        </w:rPr>
+      </w:pPr>
+    </w:p>
+    <w:p>
+      <w:pPr>
+        <w:rPr>
+          <w:rFonts w:eastAsia="Times New Roman" w:cs="Times New Roman"/>
+        </w:rPr>
+      </w:pPr>
+    </w:p>
+    <w:p>
+      <w:pPr>
+        <w:pStyle w:val="ListParagraph"/>
+        <w:ind w:left="2160"/>
+        <w:rPr>
+          <w:rFonts w:eastAsia="Times New Roman" w:cs="Times New Roman"/>
+        </w:rPr>
+      </w:pPr>
+    </w:p>
+    <w:p>
+      <w:pPr>
+        <w:rPr>
+          <w:rFonts w:eastAsia="Times New Roman" w:cs="Times New Roman"/>
+        </w:rPr>
+      </w:pPr>
+    </w:p>
+    <w:p>
+      <w:pPr>
+        <w:rPr>
+          <w:rFonts w:eastAsia="Times New Roman" w:cs="Times New Roman"/>
+        </w:rPr>
+      </w:pPr>
     </w:p>
     <w:sectPr>
       <w:pgSz w:w="12240" w:h="15840"/>
@@ -28,6 +583,127 @@
     </w:sectPr>
   </w:body>
 </w:document>
+</file>
+
+<file path=word/numbering.xml><?xml version="1.0" encoding="utf-8"?>
+<w:numbering xmlns:wpc="http://schemas.microsoft.com/office/word/2010/wordprocessingCanvas" xmlns:cx="http://schemas.microsoft.com/office/drawing/2014/chartex" xmlns:cx1="http://schemas.microsoft.com/office/drawing/2015/9/8/chartex" xmlns:mc="http://schemas.openxmlformats.org/markup-compatibility/2006" xmlns:o="urn:schemas-microsoft-com:office:office" xmlns:r="http://schemas.openxmlformats.org/officeDocument/2006/relationships" xmlns:m="http://schemas.openxmlformats.org/officeDocument/2006/math" xmlns:v="urn:schemas-microsoft-com:vml" xmlns:wp14="http://schemas.microsoft.com/office/word/2010/wordprocessingDrawing" xmlns:wp="http://schemas.openxmlformats.org/drawingml/2006/wordprocessingDrawing" xmlns:w10="urn:schemas-microsoft-com:office:word" xmlns:w="http://schemas.openxmlformats.org/wordprocessingml/2006/main" xmlns:w14="http://schemas.microsoft.com/office/word/2010/wordml" xmlns:w15="http://schemas.microsoft.com/office/word/2012/wordml" xmlns:w16se="http://schemas.microsoft.com/office/word/2015/wordml/symex" xmlns:wpg="http://schemas.microsoft.com/office/word/2010/wordprocessingGroup" xmlns:wpi="http://schemas.microsoft.com/office/word/2010/wordprocessingInk" xmlns:wne="http://schemas.microsoft.com/office/word/2006/wordml" xmlns:wps="http://schemas.microsoft.com/office/word/2010/wordprocessingShape" mc:Ignorable="w14 w15 w16se wp14">
+  <w:abstractNum w:abstractNumId="0" w15:restartNumberingAfterBreak="0">
+    <w:nsid w:val="2C212EDD"/>
+    <w:multiLevelType w:val="hybridMultilevel"/>
+    <w:tmpl w:val="367CA466"/>
+    <w:lvl w:ilvl="0" w:tplc="10090001">
+      <w:start w:val="1"/>
+      <w:numFmt w:val="bullet"/>
+      <w:lvlText w:val=""/>
+      <w:lvlJc w:val="left"/>
+      <w:pPr>
+        <w:ind w:left="720" w:hanging="360"/>
+      </w:pPr>
+      <w:rPr>
+        <w:rFonts w:ascii="Symbol" w:hAnsi="Symbol" w:hint="default"/>
+      </w:rPr>
+    </w:lvl>
+    <w:lvl w:ilvl="1" w:tplc="10090003">
+      <w:start w:val="1"/>
+      <w:numFmt w:val="bullet"/>
+      <w:lvlText w:val="o"/>
+      <w:lvlJc w:val="left"/>
+      <w:pPr>
+        <w:ind w:left="1440" w:hanging="360"/>
+      </w:pPr>
+      <w:rPr>
+        <w:rFonts w:ascii="Courier New" w:hAnsi="Courier New" w:cs="Courier New" w:hint="default"/>
+      </w:rPr>
+    </w:lvl>
+    <w:lvl w:ilvl="2" w:tplc="10090005">
+      <w:start w:val="1"/>
+      <w:numFmt w:val="bullet"/>
+      <w:lvlText w:val=""/>
+      <w:lvlJc w:val="left"/>
+      <w:pPr>
+        <w:ind w:left="2160" w:hanging="360"/>
+      </w:pPr>
+      <w:rPr>
+        <w:rFonts w:ascii="Wingdings" w:hAnsi="Wingdings" w:hint="default"/>
+      </w:rPr>
+    </w:lvl>
+    <w:lvl w:ilvl="3" w:tplc="10090001">
+      <w:start w:val="1"/>
+      <w:numFmt w:val="bullet"/>
+      <w:lvlText w:val=""/>
+      <w:lvlJc w:val="left"/>
+      <w:pPr>
+        <w:ind w:left="2880" w:hanging="360"/>
+      </w:pPr>
+      <w:rPr>
+        <w:rFonts w:ascii="Symbol" w:hAnsi="Symbol" w:hint="default"/>
+      </w:rPr>
+    </w:lvl>
+    <w:lvl w:ilvl="4" w:tplc="10090003" w:tentative="1">
+      <w:start w:val="1"/>
+      <w:numFmt w:val="bullet"/>
+      <w:lvlText w:val="o"/>
+      <w:lvlJc w:val="left"/>
+      <w:pPr>
+        <w:ind w:left="3600" w:hanging="360"/>
+      </w:pPr>
+      <w:rPr>
+        <w:rFonts w:ascii="Courier New" w:hAnsi="Courier New" w:cs="Courier New" w:hint="default"/>
+      </w:rPr>
+    </w:lvl>
+    <w:lvl w:ilvl="5" w:tplc="10090005" w:tentative="1">
+      <w:start w:val="1"/>
+      <w:numFmt w:val="bullet"/>
+      <w:lvlText w:val=""/>
+      <w:lvlJc w:val="left"/>
+      <w:pPr>
+        <w:ind w:left="4320" w:hanging="360"/>
+      </w:pPr>
+      <w:rPr>
+        <w:rFonts w:ascii="Wingdings" w:hAnsi="Wingdings" w:hint="default"/>
+      </w:rPr>
+    </w:lvl>
+    <w:lvl w:ilvl="6" w:tplc="10090001" w:tentative="1">
+      <w:start w:val="1"/>
+      <w:numFmt w:val="bullet"/>
+      <w:lvlText w:val=""/>
+      <w:lvlJc w:val="left"/>
+      <w:pPr>
+        <w:ind w:left="5040" w:hanging="360"/>
+      </w:pPr>
+      <w:rPr>
+        <w:rFonts w:ascii="Symbol" w:hAnsi="Symbol" w:hint="default"/>
+      </w:rPr>
+    </w:lvl>
+    <w:lvl w:ilvl="7" w:tplc="10090003" w:tentative="1">
+      <w:start w:val="1"/>
+      <w:numFmt w:val="bullet"/>
+      <w:lvlText w:val="o"/>
+      <w:lvlJc w:val="left"/>
+      <w:pPr>
+        <w:ind w:left="5760" w:hanging="360"/>
+      </w:pPr>
+      <w:rPr>
+        <w:rFonts w:ascii="Courier New" w:hAnsi="Courier New" w:cs="Courier New" w:hint="default"/>
+      </w:rPr>
+    </w:lvl>
+    <w:lvl w:ilvl="8" w:tplc="10090005" w:tentative="1">
+      <w:start w:val="1"/>
+      <w:numFmt w:val="bullet"/>
+      <w:lvlText w:val=""/>
+      <w:lvlJc w:val="left"/>
+      <w:pPr>
+        <w:ind w:left="6480" w:hanging="360"/>
+      </w:pPr>
+      <w:rPr>
+        <w:rFonts w:ascii="Wingdings" w:hAnsi="Wingdings" w:hint="default"/>
+      </w:rPr>
+    </w:lvl>
+  </w:abstractNum>
+  <w:num w:numId="1">
+    <w:abstractNumId w:val="0"/>
+  </w:num>
+</w:numbering>
 </file>
 
 <file path=word/styles.xml><?xml version="1.0" encoding="utf-8"?>
@@ -451,6 +1127,17 @@
     <w:semiHidden/>
     <w:unhideWhenUsed/>
   </w:style>
+  <w:style w:type="paragraph" w:styleId="ListParagraph">
+    <w:name w:val="List Paragraph"/>
+    <w:basedOn w:val="Normal"/>
+    <w:uiPriority w:val="34"/>
+    <w:qFormat/>
+    <w:rsid w:val="00CF0183"/>
+    <w:pPr>
+      <w:ind w:left="720"/>
+      <w:contextualSpacing/>
+    </w:pPr>
+  </w:style>
 </w:styles>
 </file>
 

</xml_diff>

<commit_message>
add more to Commerces
</commit_message>
<xml_diff>
--- a/ProjectFiles/documentation/Leisure Activities and Commerce.docx
+++ b/ProjectFiles/documentation/Leisure Activities and Commerce.docx
@@ -161,381 +161,396 @@
         </w:rPr>
         <w:t>*Much of this planet is unexplored, participate at your own risk</w:t>
       </w:r>
+    </w:p>
+    <w:p>
+      <w:pPr>
+        <w:pStyle w:val="ListParagraph"/>
+        <w:numPr>
+          <w:ilvl w:val="0"/>
+          <w:numId w:val="1"/>
+        </w:numPr>
+        <w:rPr>
+          <w:rFonts w:eastAsia="Times New Roman" w:cs="Times New Roman"/>
+        </w:rPr>
+      </w:pPr>
+      <w:r>
+        <w:rPr>
+          <w:rFonts w:eastAsia="Times New Roman" w:cs="Times New Roman"/>
+        </w:rPr>
+        <w:t>Activities</w:t>
+      </w:r>
+    </w:p>
+    <w:p>
+      <w:pPr>
+        <w:pStyle w:val="ListParagraph"/>
+        <w:numPr>
+          <w:ilvl w:val="1"/>
+          <w:numId w:val="1"/>
+        </w:numPr>
+        <w:rPr>
+          <w:rFonts w:eastAsia="Times New Roman" w:cs="Times New Roman"/>
+        </w:rPr>
+      </w:pPr>
+      <w:r>
+        <w:rPr>
+          <w:rFonts w:eastAsia="Times New Roman" w:cs="Times New Roman"/>
+        </w:rPr>
+        <w:t>Deep sea fishing*†</w:t>
+      </w:r>
+    </w:p>
+    <w:p>
+      <w:pPr>
+        <w:pStyle w:val="ListParagraph"/>
+        <w:numPr>
+          <w:ilvl w:val="1"/>
+          <w:numId w:val="1"/>
+        </w:numPr>
+        <w:rPr>
+          <w:rFonts w:eastAsia="Times New Roman" w:cs="Times New Roman"/>
+        </w:rPr>
+      </w:pPr>
+      <w:r>
+        <w:rPr>
+          <w:rFonts w:eastAsia="Times New Roman" w:cs="Times New Roman"/>
+        </w:rPr>
+        <w:t>Submarine exploration*</w:t>
+      </w:r>
+    </w:p>
+    <w:p>
+      <w:pPr>
+        <w:pStyle w:val="ListParagraph"/>
+        <w:numPr>
+          <w:ilvl w:val="2"/>
+          <w:numId w:val="1"/>
+        </w:numPr>
+        <w:rPr>
+          <w:rFonts w:eastAsia="Times New Roman" w:cs="Times New Roman"/>
+        </w:rPr>
+      </w:pPr>
+      <w:r>
+        <w:rPr>
+          <w:rFonts w:eastAsia="Times New Roman" w:cs="Times New Roman"/>
+        </w:rPr>
+        <w:t>Every unidentified species found can be named by the discoverer</w:t>
+      </w:r>
+    </w:p>
+    <w:p>
+      <w:pPr>
+        <w:pStyle w:val="ListParagraph"/>
+        <w:numPr>
+          <w:ilvl w:val="1"/>
+          <w:numId w:val="1"/>
+        </w:numPr>
+        <w:rPr>
+          <w:rFonts w:eastAsia="Times New Roman" w:cs="Times New Roman"/>
+        </w:rPr>
+      </w:pPr>
+      <w:r>
+        <w:rPr>
+          <w:rFonts w:eastAsia="Times New Roman" w:cs="Times New Roman"/>
+        </w:rPr>
+        <w:t>Water sports</w:t>
+      </w:r>
+    </w:p>
+    <w:p>
+      <w:pPr>
+        <w:pStyle w:val="ListParagraph"/>
+        <w:numPr>
+          <w:ilvl w:val="1"/>
+          <w:numId w:val="1"/>
+        </w:numPr>
+        <w:rPr>
+          <w:rFonts w:eastAsia="Times New Roman" w:cs="Times New Roman"/>
+        </w:rPr>
+      </w:pPr>
+      <w:r>
+        <w:rPr>
+          <w:rFonts w:eastAsia="Times New Roman" w:cs="Times New Roman"/>
+        </w:rPr>
+        <w:t>Turbo jet skis῀</w:t>
+      </w:r>
+    </w:p>
+    <w:p>
+      <w:pPr>
+        <w:pStyle w:val="ListParagraph"/>
+        <w:numPr>
+          <w:ilvl w:val="1"/>
+          <w:numId w:val="1"/>
+        </w:numPr>
+        <w:rPr>
+          <w:rFonts w:eastAsia="Times New Roman" w:cs="Times New Roman"/>
+        </w:rPr>
+      </w:pPr>
+      <w:r>
+        <w:rPr>
+          <w:rFonts w:eastAsia="Times New Roman" w:cs="Times New Roman"/>
+        </w:rPr>
+        <w:t>Surfing*</w:t>
+      </w:r>
+    </w:p>
+    <w:p>
+      <w:pPr>
+        <w:pStyle w:val="ListParagraph"/>
+        <w:numPr>
+          <w:ilvl w:val="1"/>
+          <w:numId w:val="1"/>
+        </w:numPr>
+        <w:rPr>
+          <w:rFonts w:eastAsia="Times New Roman" w:cs="Times New Roman"/>
+        </w:rPr>
+      </w:pPr>
+      <w:r>
+        <w:rPr>
+          <w:rFonts w:eastAsia="Times New Roman" w:cs="Times New Roman"/>
+        </w:rPr>
+        <w:t xml:space="preserve">Scuba diving </w:t>
+      </w:r>
+    </w:p>
+    <w:p>
+      <w:pPr>
+        <w:pStyle w:val="ListParagraph"/>
+        <w:rPr>
+          <w:rFonts w:eastAsia="Times New Roman" w:cs="Times New Roman"/>
+        </w:rPr>
+      </w:pPr>
+    </w:p>
+    <w:p>
+      <w:pPr>
+        <w:pStyle w:val="ListParagraph"/>
+        <w:ind w:left="2160"/>
+        <w:rPr>
+          <w:rFonts w:eastAsia="Times New Roman" w:cs="Times New Roman"/>
+        </w:rPr>
+      </w:pPr>
+      <w:r>
+        <w:rPr>
+          <w:rFonts w:eastAsia="Times New Roman" w:cs="Times New Roman"/>
+        </w:rPr>
+        <w:t>*Much of this planet is unexplored, participate at your own risk</w:t>
+      </w:r>
+    </w:p>
+    <w:p>
+      <w:pPr>
+        <w:pStyle w:val="ListParagraph"/>
+        <w:ind w:left="2160"/>
+        <w:rPr>
+          <w:rFonts w:eastAsia="Times New Roman" w:cs="Times New Roman"/>
+        </w:rPr>
+      </w:pPr>
+      <w:r>
+        <w:rPr>
+          <w:rFonts w:eastAsia="Times New Roman" w:cs="Times New Roman"/>
+        </w:rPr>
+        <w:t>†Fish on this planet should not be consumed at this time</w:t>
+      </w:r>
+    </w:p>
+    <w:p>
+      <w:pPr>
+        <w:pStyle w:val="ListParagraph"/>
+        <w:ind w:left="2160"/>
+        <w:rPr>
+          <w:rFonts w:eastAsia="Times New Roman" w:cs="Times New Roman"/>
+        </w:rPr>
+      </w:pPr>
+      <w:r>
+        <w:rPr>
+          <w:rFonts w:eastAsia="Times New Roman" w:cs="Times New Roman"/>
+        </w:rPr>
+        <w:t>῀Sparks from turbo engines may ignite atmosphere, participate at your own risk</w:t>
+      </w:r>
+    </w:p>
+    <w:p>
+      <w:pPr>
+        <w:pStyle w:val="ListParagraph"/>
+        <w:numPr>
+          <w:ilvl w:val="0"/>
+          <w:numId w:val="1"/>
+        </w:numPr>
+        <w:rPr>
+          <w:rFonts w:eastAsia="Times New Roman" w:cs="Times New Roman"/>
+        </w:rPr>
+      </w:pPr>
+      <w:r>
+        <w:rPr>
+          <w:rFonts w:eastAsia="Times New Roman" w:cs="Times New Roman"/>
+        </w:rPr>
+        <w:t>Commerce</w:t>
+      </w:r>
+    </w:p>
+    <w:p>
+      <w:pPr>
+        <w:pStyle w:val="ListParagraph"/>
+        <w:numPr>
+          <w:ilvl w:val="1"/>
+          <w:numId w:val="1"/>
+        </w:numPr>
+        <w:rPr>
+          <w:rFonts w:eastAsia="Times New Roman" w:cs="Times New Roman"/>
+        </w:rPr>
+      </w:pPr>
+      <w:r>
+        <w:rPr>
+          <w:rFonts w:eastAsia="Times New Roman" w:cs="Times New Roman"/>
+        </w:rPr>
+        <w:t>Fashion breathing masks</w:t>
+      </w:r>
+    </w:p>
+    <w:p>
+      <w:pPr>
+        <w:pStyle w:val="ListParagraph"/>
+        <w:numPr>
+          <w:ilvl w:val="1"/>
+          <w:numId w:val="1"/>
+        </w:numPr>
+        <w:rPr>
+          <w:rFonts w:eastAsia="Times New Roman" w:cs="Times New Roman"/>
+        </w:rPr>
+      </w:pPr>
+      <w:r>
+        <w:rPr>
+          <w:rFonts w:eastAsia="Times New Roman" w:cs="Times New Roman"/>
+        </w:rPr>
+        <w:t>Fashion Swimwear</w:t>
+      </w:r>
+    </w:p>
+    <w:p>
+      <w:pPr>
+        <w:pStyle w:val="ListParagraph"/>
+        <w:numPr>
+          <w:ilvl w:val="1"/>
+          <w:numId w:val="1"/>
+        </w:numPr>
+        <w:rPr>
+          <w:rFonts w:eastAsia="Times New Roman" w:cs="Times New Roman"/>
+        </w:rPr>
+      </w:pPr>
+      <w:r>
+        <w:rPr>
+          <w:rFonts w:eastAsia="Times New Roman" w:cs="Times New Roman"/>
+        </w:rPr>
+        <w:t xml:space="preserve">High end seafood restaurants serving local </w:t>
+      </w:r>
+      <w:r>
+        <w:rPr>
+          <w:rFonts w:eastAsia="Times New Roman" w:cs="Times New Roman"/>
+        </w:rPr>
+        <w:t>delicacies†</w:t>
+      </w:r>
+    </w:p>
+    <w:p>
+      <w:pPr>
+        <w:pStyle w:val="ListParagraph"/>
+        <w:numPr>
+          <w:ilvl w:val="1"/>
+          <w:numId w:val="1"/>
+        </w:numPr>
+        <w:rPr>
+          <w:rFonts w:eastAsia="Times New Roman" w:cs="Times New Roman"/>
+        </w:rPr>
+      </w:pPr>
+      <w:r>
+        <w:rPr>
+          <w:rFonts w:eastAsia="Times New Roman" w:cs="Times New Roman"/>
+        </w:rPr>
+        <w:t>Surf shops</w:t>
+      </w:r>
+    </w:p>
+    <w:p>
+      <w:pPr>
+        <w:pStyle w:val="ListParagraph"/>
+        <w:numPr>
+          <w:ilvl w:val="1"/>
+          <w:numId w:val="1"/>
+        </w:numPr>
+        <w:rPr>
+          <w:rFonts w:eastAsia="Times New Roman" w:cs="Times New Roman"/>
+        </w:rPr>
+      </w:pPr>
+      <w:r>
+        <w:rPr>
+          <w:rFonts w:eastAsia="Times New Roman" w:cs="Times New Roman"/>
+        </w:rPr>
+        <w:t>Turbo engine fuel procurement, storage and transportation῀</w:t>
+      </w:r>
+    </w:p>
+    <w:p>
+      <w:pPr>
+        <w:pStyle w:val="ListParagraph"/>
+        <w:numPr>
+          <w:ilvl w:val="1"/>
+          <w:numId w:val="1"/>
+        </w:numPr>
+        <w:rPr>
+          <w:rFonts w:eastAsia="Times New Roman" w:cs="Times New Roman"/>
+        </w:rPr>
+      </w:pPr>
+      <w:r>
+        <w:rPr>
+          <w:rFonts w:eastAsia="Times New Roman" w:cs="Times New Roman"/>
+        </w:rPr>
+        <w:t>Monogramming®</w:t>
+      </w:r>
+    </w:p>
+    <w:p>
+      <w:pPr>
+        <w:pStyle w:val="ListParagraph"/>
+        <w:ind w:left="2160"/>
+        <w:rPr>
+          <w:rFonts w:eastAsia="Times New Roman" w:cs="Times New Roman"/>
+        </w:rPr>
+      </w:pPr>
+    </w:p>
+    <w:p>
+      <w:pPr>
+        <w:pStyle w:val="ListParagraph"/>
+        <w:ind w:left="2160"/>
+        <w:rPr>
+          <w:rFonts w:eastAsia="Times New Roman" w:cs="Times New Roman"/>
+        </w:rPr>
+      </w:pPr>
+      <w:r>
+        <w:rPr>
+          <w:rFonts w:eastAsia="Times New Roman" w:cs="Times New Roman"/>
+        </w:rPr>
+        <w:t>†Fish on this planet should not be consumed at this time</w:t>
+      </w:r>
+    </w:p>
+    <w:p>
+      <w:pPr>
+        <w:pStyle w:val="ListParagraph"/>
+        <w:ind w:left="2160"/>
+        <w:rPr>
+          <w:rFonts w:eastAsia="Times New Roman" w:cs="Times New Roman"/>
+        </w:rPr>
+      </w:pPr>
+      <w:r>
+        <w:rPr>
+          <w:rFonts w:eastAsia="Times New Roman" w:cs="Times New Roman"/>
+        </w:rPr>
+        <w:t>῀Sparks from turbo engines may ignite atmosphere</w:t>
+      </w:r>
+    </w:p>
+    <w:p>
+      <w:pPr>
+        <w:pStyle w:val="ListParagraph"/>
+        <w:ind w:left="2160"/>
+        <w:rPr>
+          <w:rFonts w:eastAsia="Times New Roman" w:cs="Times New Roman"/>
+        </w:rPr>
+      </w:pPr>
+      <w:r>
+        <w:rPr>
+          <w:rFonts w:eastAsia="Times New Roman" w:cs="Times New Roman"/>
+        </w:rPr>
+        <w:t>®</w:t>
+      </w:r>
       <w:bookmarkStart w:id="0" w:name="_GoBack"/>
       <w:bookmarkEnd w:id="0"/>
-    </w:p>
-    <w:p>
-      <w:pPr>
-        <w:pStyle w:val="ListParagraph"/>
-        <w:numPr>
-          <w:ilvl w:val="0"/>
-          <w:numId w:val="1"/>
-        </w:numPr>
-        <w:rPr>
-          <w:rFonts w:eastAsia="Times New Roman" w:cs="Times New Roman"/>
-        </w:rPr>
-      </w:pPr>
-      <w:r>
-        <w:rPr>
-          <w:rFonts w:eastAsia="Times New Roman" w:cs="Times New Roman"/>
-        </w:rPr>
-        <w:t>Activities</w:t>
-      </w:r>
-    </w:p>
-    <w:p>
-      <w:pPr>
-        <w:pStyle w:val="ListParagraph"/>
-        <w:numPr>
-          <w:ilvl w:val="1"/>
-          <w:numId w:val="1"/>
-        </w:numPr>
-        <w:rPr>
-          <w:rFonts w:eastAsia="Times New Roman" w:cs="Times New Roman"/>
-        </w:rPr>
-      </w:pPr>
-      <w:r>
-        <w:rPr>
-          <w:rFonts w:eastAsia="Times New Roman" w:cs="Times New Roman"/>
-        </w:rPr>
-        <w:t>Deep sea fishing*†</w:t>
-      </w:r>
-    </w:p>
-    <w:p>
-      <w:pPr>
-        <w:pStyle w:val="ListParagraph"/>
-        <w:numPr>
-          <w:ilvl w:val="1"/>
-          <w:numId w:val="1"/>
-        </w:numPr>
-        <w:rPr>
-          <w:rFonts w:eastAsia="Times New Roman" w:cs="Times New Roman"/>
-        </w:rPr>
-      </w:pPr>
-      <w:r>
-        <w:rPr>
-          <w:rFonts w:eastAsia="Times New Roman" w:cs="Times New Roman"/>
-        </w:rPr>
-        <w:t>Submarine exploration*</w:t>
-      </w:r>
-    </w:p>
-    <w:p>
-      <w:pPr>
-        <w:pStyle w:val="ListParagraph"/>
-        <w:numPr>
-          <w:ilvl w:val="2"/>
-          <w:numId w:val="1"/>
-        </w:numPr>
-        <w:rPr>
-          <w:rFonts w:eastAsia="Times New Roman" w:cs="Times New Roman"/>
-        </w:rPr>
-      </w:pPr>
-      <w:r>
-        <w:rPr>
-          <w:rFonts w:eastAsia="Times New Roman" w:cs="Times New Roman"/>
-        </w:rPr>
-        <w:t>Every unidentified species found can be named by the discoverer</w:t>
-      </w:r>
-    </w:p>
-    <w:p>
-      <w:pPr>
-        <w:pStyle w:val="ListParagraph"/>
-        <w:numPr>
-          <w:ilvl w:val="1"/>
-          <w:numId w:val="1"/>
-        </w:numPr>
-        <w:rPr>
-          <w:rFonts w:eastAsia="Times New Roman" w:cs="Times New Roman"/>
-        </w:rPr>
-      </w:pPr>
-      <w:r>
-        <w:rPr>
-          <w:rFonts w:eastAsia="Times New Roman" w:cs="Times New Roman"/>
-        </w:rPr>
-        <w:t>Water sports</w:t>
-      </w:r>
-    </w:p>
-    <w:p>
-      <w:pPr>
-        <w:pStyle w:val="ListParagraph"/>
-        <w:numPr>
-          <w:ilvl w:val="1"/>
-          <w:numId w:val="1"/>
-        </w:numPr>
-        <w:rPr>
-          <w:rFonts w:eastAsia="Times New Roman" w:cs="Times New Roman"/>
-        </w:rPr>
-      </w:pPr>
-      <w:r>
-        <w:rPr>
-          <w:rFonts w:eastAsia="Times New Roman" w:cs="Times New Roman"/>
-        </w:rPr>
-        <w:t>Turbo jet skis῀</w:t>
-      </w:r>
-    </w:p>
-    <w:p>
-      <w:pPr>
-        <w:pStyle w:val="ListParagraph"/>
-        <w:numPr>
-          <w:ilvl w:val="1"/>
-          <w:numId w:val="1"/>
-        </w:numPr>
-        <w:rPr>
-          <w:rFonts w:eastAsia="Times New Roman" w:cs="Times New Roman"/>
-        </w:rPr>
-      </w:pPr>
-      <w:r>
-        <w:rPr>
-          <w:rFonts w:eastAsia="Times New Roman" w:cs="Times New Roman"/>
-        </w:rPr>
-        <w:t>Surfing*</w:t>
-      </w:r>
-    </w:p>
-    <w:p>
-      <w:pPr>
-        <w:pStyle w:val="ListParagraph"/>
-        <w:numPr>
-          <w:ilvl w:val="1"/>
-          <w:numId w:val="1"/>
-        </w:numPr>
-        <w:rPr>
-          <w:rFonts w:eastAsia="Times New Roman" w:cs="Times New Roman"/>
-        </w:rPr>
-      </w:pPr>
-      <w:r>
-        <w:rPr>
-          <w:rFonts w:eastAsia="Times New Roman" w:cs="Times New Roman"/>
-        </w:rPr>
-        <w:t xml:space="preserve">Scuba diving </w:t>
-      </w:r>
-    </w:p>
-    <w:p>
-      <w:pPr>
-        <w:pStyle w:val="ListParagraph"/>
-        <w:rPr>
-          <w:rFonts w:eastAsia="Times New Roman" w:cs="Times New Roman"/>
-        </w:rPr>
-      </w:pPr>
-    </w:p>
-    <w:p>
-      <w:pPr>
-        <w:pStyle w:val="ListParagraph"/>
-        <w:ind w:left="2160"/>
-        <w:rPr>
-          <w:rFonts w:eastAsia="Times New Roman" w:cs="Times New Roman"/>
-        </w:rPr>
-      </w:pPr>
-      <w:r>
-        <w:rPr>
-          <w:rFonts w:eastAsia="Times New Roman" w:cs="Times New Roman"/>
-        </w:rPr>
-        <w:t>*Much of this planet is unexplored, participate at your own risk</w:t>
-      </w:r>
-    </w:p>
-    <w:p>
-      <w:pPr>
-        <w:pStyle w:val="ListParagraph"/>
-        <w:ind w:left="2160"/>
-        <w:rPr>
-          <w:rFonts w:eastAsia="Times New Roman" w:cs="Times New Roman"/>
-        </w:rPr>
-      </w:pPr>
-      <w:r>
-        <w:rPr>
-          <w:rFonts w:eastAsia="Times New Roman" w:cs="Times New Roman"/>
-        </w:rPr>
-        <w:t>†</w:t>
-      </w:r>
-      <w:r>
-        <w:rPr>
-          <w:rFonts w:eastAsia="Times New Roman" w:cs="Times New Roman"/>
-        </w:rPr>
-        <w:t>Fish on this planet should not be consumed at this time</w:t>
-      </w:r>
-    </w:p>
-    <w:p>
-      <w:pPr>
-        <w:pStyle w:val="ListParagraph"/>
-        <w:ind w:left="2160"/>
-        <w:rPr>
-          <w:rFonts w:eastAsia="Times New Roman" w:cs="Times New Roman"/>
-        </w:rPr>
-      </w:pPr>
-      <w:r>
-        <w:rPr>
-          <w:rFonts w:eastAsia="Times New Roman" w:cs="Times New Roman"/>
-        </w:rPr>
-        <w:t>῀</w:t>
-      </w:r>
-      <w:r>
-        <w:rPr>
-          <w:rFonts w:eastAsia="Times New Roman" w:cs="Times New Roman"/>
-        </w:rPr>
-        <w:t>Sparks from turbo engines may ignite atmosphere, participate at your own risk</w:t>
-      </w:r>
-    </w:p>
-    <w:p>
-      <w:pPr>
-        <w:pStyle w:val="ListParagraph"/>
-        <w:numPr>
-          <w:ilvl w:val="0"/>
-          <w:numId w:val="1"/>
-        </w:numPr>
-        <w:rPr>
-          <w:rFonts w:eastAsia="Times New Roman" w:cs="Times New Roman"/>
-        </w:rPr>
-      </w:pPr>
-      <w:r>
-        <w:rPr>
-          <w:rFonts w:eastAsia="Times New Roman" w:cs="Times New Roman"/>
-        </w:rPr>
-        <w:t>Commerce</w:t>
-      </w:r>
-    </w:p>
-    <w:p>
-      <w:pPr>
-        <w:pStyle w:val="ListParagraph"/>
-        <w:numPr>
-          <w:ilvl w:val="1"/>
-          <w:numId w:val="1"/>
-        </w:numPr>
-        <w:rPr>
-          <w:rFonts w:eastAsia="Times New Roman" w:cs="Times New Roman"/>
-        </w:rPr>
-      </w:pPr>
-      <w:r>
-        <w:rPr>
-          <w:rFonts w:eastAsia="Times New Roman" w:cs="Times New Roman"/>
-        </w:rPr>
-        <w:t>Fashion breathing masks</w:t>
-      </w:r>
-    </w:p>
-    <w:p>
-      <w:pPr>
-        <w:pStyle w:val="ListParagraph"/>
-        <w:numPr>
-          <w:ilvl w:val="1"/>
-          <w:numId w:val="1"/>
-        </w:numPr>
-        <w:rPr>
-          <w:rFonts w:eastAsia="Times New Roman" w:cs="Times New Roman"/>
-        </w:rPr>
-      </w:pPr>
-      <w:r>
-        <w:rPr>
-          <w:rFonts w:eastAsia="Times New Roman" w:cs="Times New Roman"/>
-        </w:rPr>
-        <w:t>Fashion Swimwear</w:t>
-      </w:r>
-    </w:p>
-    <w:p>
-      <w:pPr>
-        <w:pStyle w:val="ListParagraph"/>
-        <w:numPr>
-          <w:ilvl w:val="1"/>
-          <w:numId w:val="1"/>
-        </w:numPr>
-        <w:rPr>
-          <w:rFonts w:eastAsia="Times New Roman" w:cs="Times New Roman"/>
-        </w:rPr>
-      </w:pPr>
-      <w:r>
-        <w:rPr>
-          <w:rFonts w:eastAsia="Times New Roman" w:cs="Times New Roman"/>
-        </w:rPr>
-        <w:t xml:space="preserve">High end seafood restaurants serving local </w:t>
-      </w:r>
-      <w:r>
-        <w:rPr>
-          <w:rFonts w:eastAsia="Times New Roman" w:cs="Times New Roman"/>
-        </w:rPr>
-        <w:t>delicacies</w:t>
-      </w:r>
-      <w:r>
-        <w:rPr>
-          <w:rFonts w:eastAsia="Times New Roman" w:cs="Times New Roman"/>
-        </w:rPr>
-        <w:t>†</w:t>
-      </w:r>
-    </w:p>
-    <w:p>
-      <w:pPr>
-        <w:pStyle w:val="ListParagraph"/>
-        <w:numPr>
-          <w:ilvl w:val="1"/>
-          <w:numId w:val="1"/>
-        </w:numPr>
-        <w:rPr>
-          <w:rFonts w:eastAsia="Times New Roman" w:cs="Times New Roman"/>
-        </w:rPr>
-      </w:pPr>
-      <w:r>
-        <w:rPr>
-          <w:rFonts w:eastAsia="Times New Roman" w:cs="Times New Roman"/>
-        </w:rPr>
-        <w:t>Surf shops</w:t>
-      </w:r>
-    </w:p>
-    <w:p>
-      <w:pPr>
-        <w:pStyle w:val="ListParagraph"/>
-        <w:numPr>
-          <w:ilvl w:val="1"/>
-          <w:numId w:val="1"/>
-        </w:numPr>
-        <w:rPr>
-          <w:rFonts w:eastAsia="Times New Roman" w:cs="Times New Roman"/>
-        </w:rPr>
-      </w:pPr>
-      <w:r>
-        <w:rPr>
-          <w:rFonts w:eastAsia="Times New Roman" w:cs="Times New Roman"/>
-        </w:rPr>
-        <w:t>Turbo engine fuel procurement, storage and transportation</w:t>
-      </w:r>
-      <w:r>
-        <w:rPr>
-          <w:rFonts w:eastAsia="Times New Roman" w:cs="Times New Roman"/>
-        </w:rPr>
-        <w:t>῀</w:t>
-      </w:r>
-    </w:p>
-    <w:p>
-      <w:pPr>
-        <w:pStyle w:val="ListParagraph"/>
-        <w:ind w:left="2160"/>
-        <w:rPr>
-          <w:rFonts w:eastAsia="Times New Roman" w:cs="Times New Roman"/>
-        </w:rPr>
-      </w:pPr>
-    </w:p>
-    <w:p>
-      <w:pPr>
-        <w:pStyle w:val="ListParagraph"/>
-        <w:ind w:left="2160"/>
-        <w:rPr>
-          <w:rFonts w:eastAsia="Times New Roman" w:cs="Times New Roman"/>
-        </w:rPr>
-      </w:pPr>
-      <w:r>
-        <w:rPr>
-          <w:rFonts w:eastAsia="Times New Roman" w:cs="Times New Roman"/>
-        </w:rPr>
-        <w:t>†Fish on this planet should not be consumed at this time</w:t>
-      </w:r>
-    </w:p>
-    <w:p>
-      <w:pPr>
-        <w:pStyle w:val="ListParagraph"/>
-        <w:ind w:left="2160"/>
-        <w:rPr>
-          <w:rFonts w:eastAsia="Times New Roman" w:cs="Times New Roman"/>
-        </w:rPr>
-      </w:pPr>
-      <w:r>
-        <w:rPr>
-          <w:rFonts w:eastAsia="Times New Roman" w:cs="Times New Roman"/>
-        </w:rPr>
-        <w:t>῀Sparks from turbo engines may ignite atmosphere</w:t>
+      <w:r>
+        <w:rPr>
+          <w:rFonts w:eastAsia="Times New Roman" w:cs="Times New Roman"/>
+        </w:rPr>
+        <w:t>For easy identification in the event of unfortunate circumstance</w:t>
       </w:r>
     </w:p>
     <w:p>

</xml_diff>

<commit_message>
Added more Leisure and Commerce things
</commit_message>
<xml_diff>
--- a/ProjectFiles/documentation/Leisure Activities and Commerce.docx
+++ b/ProjectFiles/documentation/Leisure Activities and Commerce.docx
@@ -1,6 +1,6 @@
 
 <file path=word/document.xml><?xml version="1.0" encoding="utf-8"?>
-<w:document xmlns:wpc="http://schemas.microsoft.com/office/word/2010/wordprocessingCanvas" xmlns:cx="http://schemas.microsoft.com/office/drawing/2014/chartex" xmlns:cx1="http://schemas.microsoft.com/office/drawing/2015/9/8/chartex" xmlns:mc="http://schemas.openxmlformats.org/markup-compatibility/2006" xmlns:o="urn:schemas-microsoft-com:office:office" xmlns:r="http://schemas.openxmlformats.org/officeDocument/2006/relationships" xmlns:m="http://schemas.openxmlformats.org/officeDocument/2006/math" xmlns:v="urn:schemas-microsoft-com:vml" xmlns:wp14="http://schemas.microsoft.com/office/word/2010/wordprocessingDrawing" xmlns:wp="http://schemas.openxmlformats.org/drawingml/2006/wordprocessingDrawing" xmlns:w10="urn:schemas-microsoft-com:office:word" xmlns:w="http://schemas.openxmlformats.org/wordprocessingml/2006/main" xmlns:w14="http://schemas.microsoft.com/office/word/2010/wordml" xmlns:w15="http://schemas.microsoft.com/office/word/2012/wordml" xmlns:w16se="http://schemas.microsoft.com/office/word/2015/wordml/symex" xmlns:wpg="http://schemas.microsoft.com/office/word/2010/wordprocessingGroup" xmlns:wpi="http://schemas.microsoft.com/office/word/2010/wordprocessingInk" xmlns:wne="http://schemas.microsoft.com/office/word/2006/wordml" xmlns:wps="http://schemas.microsoft.com/office/word/2010/wordprocessingShape" mc:Ignorable="w14 w15 w16se wp14">
+<w:document xmlns:wpc="http://schemas.microsoft.com/office/word/2010/wordprocessingCanvas" xmlns:mc="http://schemas.openxmlformats.org/markup-compatibility/2006" xmlns:o="urn:schemas-microsoft-com:office:office" xmlns:r="http://schemas.openxmlformats.org/officeDocument/2006/relationships" xmlns:m="http://schemas.openxmlformats.org/officeDocument/2006/math" xmlns:v="urn:schemas-microsoft-com:vml" xmlns:wp14="http://schemas.microsoft.com/office/word/2010/wordprocessingDrawing" xmlns:wp="http://schemas.openxmlformats.org/drawingml/2006/wordprocessingDrawing" xmlns:w10="urn:schemas-microsoft-com:office:word" xmlns:w="http://schemas.openxmlformats.org/wordprocessingml/2006/main" xmlns:w14="http://schemas.microsoft.com/office/word/2010/wordml" xmlns:w15="http://schemas.microsoft.com/office/word/2012/wordml" xmlns:wpg="http://schemas.microsoft.com/office/word/2010/wordprocessingGroup" xmlns:wpi="http://schemas.microsoft.com/office/word/2010/wordprocessingInk" xmlns:wne="http://schemas.microsoft.com/office/word/2006/wordml" xmlns:wps="http://schemas.microsoft.com/office/word/2010/wordprocessingShape" mc:Ignorable="w14 w15 wp14">
   <w:body>
     <w:p>
       <w:r>
@@ -43,514 +43,664 @@
         <w:rPr>
           <w:rFonts w:eastAsia="Times New Roman" w:cs="Times New Roman"/>
         </w:rPr>
-        <w:t>Enjoy naturally occurring hot-water sp</w:t>
-      </w:r>
-      <w:r>
-        <w:rPr>
-          <w:rFonts w:eastAsia="Times New Roman" w:cs="Times New Roman"/>
-        </w:rPr>
-        <w:t>rings</w:t>
-      </w:r>
-      <w:r>
-        <w:rPr>
-          <w:rFonts w:eastAsia="Times New Roman" w:cs="Times New Roman"/>
-        </w:rPr>
-        <w:t>*</w:t>
-      </w:r>
-    </w:p>
-    <w:p>
-      <w:pPr>
-        <w:pStyle w:val="ListParagraph"/>
-        <w:numPr>
-          <w:ilvl w:val="1"/>
-          <w:numId w:val="1"/>
-        </w:numPr>
-        <w:rPr>
-          <w:rFonts w:eastAsia="Times New Roman" w:cs="Times New Roman"/>
-        </w:rPr>
-      </w:pPr>
-      <w:r>
-        <w:rPr>
-          <w:rFonts w:eastAsia="Times New Roman" w:cs="Times New Roman"/>
-        </w:rPr>
-        <w:t>Relax with water jet messages</w:t>
-      </w:r>
-    </w:p>
-    <w:p>
-      <w:pPr>
-        <w:pStyle w:val="ListParagraph"/>
-        <w:numPr>
-          <w:ilvl w:val="2"/>
-          <w:numId w:val="1"/>
-        </w:numPr>
-        <w:rPr>
-          <w:rFonts w:eastAsia="Times New Roman" w:cs="Times New Roman"/>
-        </w:rPr>
-      </w:pPr>
-      <w:r>
-        <w:rPr>
-          <w:rFonts w:eastAsia="Times New Roman" w:cs="Times New Roman"/>
-        </w:rPr>
-        <w:t>Available in a variety of settings*</w:t>
-      </w:r>
-    </w:p>
-    <w:p>
-      <w:pPr>
-        <w:pStyle w:val="ListParagraph"/>
-        <w:numPr>
-          <w:ilvl w:val="3"/>
-          <w:numId w:val="1"/>
-        </w:numPr>
-        <w:rPr>
-          <w:rFonts w:eastAsia="Times New Roman" w:cs="Times New Roman"/>
-        </w:rPr>
-      </w:pPr>
-      <w:r>
-        <w:rPr>
-          <w:rFonts w:eastAsia="Times New Roman" w:cs="Times New Roman"/>
-        </w:rPr>
-        <w:t>Mountain top</w:t>
-      </w:r>
-    </w:p>
-    <w:p>
-      <w:pPr>
-        <w:pStyle w:val="ListParagraph"/>
-        <w:numPr>
-          <w:ilvl w:val="3"/>
-          <w:numId w:val="1"/>
-        </w:numPr>
-        <w:rPr>
-          <w:rFonts w:eastAsia="Times New Roman" w:cs="Times New Roman"/>
-        </w:rPr>
-      </w:pPr>
-      <w:r>
-        <w:rPr>
-          <w:rFonts w:eastAsia="Times New Roman" w:cs="Times New Roman"/>
-        </w:rPr>
-        <w:t>Jungle</w:t>
-      </w:r>
-    </w:p>
-    <w:p>
-      <w:pPr>
-        <w:pStyle w:val="ListParagraph"/>
-        <w:numPr>
-          <w:ilvl w:val="3"/>
-          <w:numId w:val="1"/>
-        </w:numPr>
-        <w:rPr>
-          <w:rFonts w:eastAsia="Times New Roman" w:cs="Times New Roman"/>
-        </w:rPr>
-      </w:pPr>
-      <w:r>
-        <w:rPr>
-          <w:rFonts w:eastAsia="Times New Roman" w:cs="Times New Roman"/>
-        </w:rPr>
-        <w:t>Savanah</w:t>
-      </w:r>
-    </w:p>
-    <w:p>
-      <w:pPr>
-        <w:ind w:left="2160"/>
-        <w:rPr>
-          <w:rFonts w:eastAsia="Times New Roman" w:cs="Times New Roman"/>
-        </w:rPr>
-      </w:pPr>
-      <w:r>
-        <w:rPr>
-          <w:rFonts w:eastAsia="Times New Roman" w:cs="Times New Roman"/>
-        </w:rPr>
-        <w:t>*Much of this planet is unexplored, participate at your own risk</w:t>
-      </w:r>
-    </w:p>
-    <w:p>
-      <w:pPr>
-        <w:pStyle w:val="ListParagraph"/>
-        <w:numPr>
-          <w:ilvl w:val="0"/>
-          <w:numId w:val="1"/>
-        </w:numPr>
-        <w:rPr>
-          <w:rFonts w:eastAsia="Times New Roman" w:cs="Times New Roman"/>
-        </w:rPr>
-      </w:pPr>
-      <w:r>
-        <w:rPr>
-          <w:rFonts w:eastAsia="Times New Roman" w:cs="Times New Roman"/>
-        </w:rPr>
-        <w:t>Activities</w:t>
-      </w:r>
-    </w:p>
-    <w:p>
-      <w:pPr>
-        <w:pStyle w:val="ListParagraph"/>
-        <w:numPr>
-          <w:ilvl w:val="1"/>
-          <w:numId w:val="1"/>
-        </w:numPr>
-        <w:rPr>
-          <w:rFonts w:eastAsia="Times New Roman" w:cs="Times New Roman"/>
-        </w:rPr>
-      </w:pPr>
-      <w:r>
-        <w:rPr>
-          <w:rFonts w:eastAsia="Times New Roman" w:cs="Times New Roman"/>
-        </w:rPr>
-        <w:t>Deep sea fishing*†</w:t>
-      </w:r>
-    </w:p>
-    <w:p>
-      <w:pPr>
-        <w:pStyle w:val="ListParagraph"/>
-        <w:numPr>
-          <w:ilvl w:val="1"/>
-          <w:numId w:val="1"/>
-        </w:numPr>
-        <w:rPr>
-          <w:rFonts w:eastAsia="Times New Roman" w:cs="Times New Roman"/>
-        </w:rPr>
-      </w:pPr>
-      <w:r>
-        <w:rPr>
-          <w:rFonts w:eastAsia="Times New Roman" w:cs="Times New Roman"/>
-        </w:rPr>
-        <w:t>Submarine exploration*</w:t>
-      </w:r>
-    </w:p>
-    <w:p>
-      <w:pPr>
-        <w:pStyle w:val="ListParagraph"/>
-        <w:numPr>
-          <w:ilvl w:val="2"/>
-          <w:numId w:val="1"/>
-        </w:numPr>
-        <w:rPr>
-          <w:rFonts w:eastAsia="Times New Roman" w:cs="Times New Roman"/>
-        </w:rPr>
-      </w:pPr>
-      <w:r>
-        <w:rPr>
-          <w:rFonts w:eastAsia="Times New Roman" w:cs="Times New Roman"/>
-        </w:rPr>
-        <w:t>Every unidentified species found can be named by the discoverer</w:t>
-      </w:r>
-    </w:p>
-    <w:p>
-      <w:pPr>
-        <w:pStyle w:val="ListParagraph"/>
-        <w:numPr>
-          <w:ilvl w:val="1"/>
-          <w:numId w:val="1"/>
-        </w:numPr>
-        <w:rPr>
-          <w:rFonts w:eastAsia="Times New Roman" w:cs="Times New Roman"/>
-        </w:rPr>
-      </w:pPr>
-      <w:r>
-        <w:rPr>
-          <w:rFonts w:eastAsia="Times New Roman" w:cs="Times New Roman"/>
-        </w:rPr>
-        <w:t>Water sports</w:t>
-      </w:r>
-    </w:p>
-    <w:p>
-      <w:pPr>
-        <w:pStyle w:val="ListParagraph"/>
-        <w:numPr>
-          <w:ilvl w:val="1"/>
-          <w:numId w:val="1"/>
-        </w:numPr>
-        <w:rPr>
-          <w:rFonts w:eastAsia="Times New Roman" w:cs="Times New Roman"/>
-        </w:rPr>
-      </w:pPr>
-      <w:r>
-        <w:rPr>
-          <w:rFonts w:eastAsia="Times New Roman" w:cs="Times New Roman"/>
-        </w:rPr>
-        <w:t>Turbo jet skis῀</w:t>
-      </w:r>
-    </w:p>
-    <w:p>
-      <w:pPr>
-        <w:pStyle w:val="ListParagraph"/>
-        <w:numPr>
-          <w:ilvl w:val="1"/>
-          <w:numId w:val="1"/>
-        </w:numPr>
-        <w:rPr>
-          <w:rFonts w:eastAsia="Times New Roman" w:cs="Times New Roman"/>
-        </w:rPr>
-      </w:pPr>
-      <w:r>
-        <w:rPr>
-          <w:rFonts w:eastAsia="Times New Roman" w:cs="Times New Roman"/>
-        </w:rPr>
-        <w:t>Surfing*</w:t>
-      </w:r>
-    </w:p>
-    <w:p>
-      <w:pPr>
-        <w:pStyle w:val="ListParagraph"/>
-        <w:numPr>
-          <w:ilvl w:val="1"/>
-          <w:numId w:val="1"/>
-        </w:numPr>
-        <w:rPr>
-          <w:rFonts w:eastAsia="Times New Roman" w:cs="Times New Roman"/>
-        </w:rPr>
-      </w:pPr>
-      <w:r>
-        <w:rPr>
-          <w:rFonts w:eastAsia="Times New Roman" w:cs="Times New Roman"/>
-        </w:rPr>
-        <w:t xml:space="preserve">Scuba diving </w:t>
-      </w:r>
-    </w:p>
-    <w:p>
-      <w:pPr>
-        <w:pStyle w:val="ListParagraph"/>
-        <w:rPr>
-          <w:rFonts w:eastAsia="Times New Roman" w:cs="Times New Roman"/>
-        </w:rPr>
-      </w:pPr>
-    </w:p>
-    <w:p>
-      <w:pPr>
-        <w:pStyle w:val="ListParagraph"/>
-        <w:ind w:left="2160"/>
-        <w:rPr>
-          <w:rFonts w:eastAsia="Times New Roman" w:cs="Times New Roman"/>
-        </w:rPr>
-      </w:pPr>
-      <w:r>
-        <w:rPr>
-          <w:rFonts w:eastAsia="Times New Roman" w:cs="Times New Roman"/>
-        </w:rPr>
-        <w:t>*Much of this planet is unexplored, participate at your own risk</w:t>
-      </w:r>
-    </w:p>
-    <w:p>
-      <w:pPr>
-        <w:pStyle w:val="ListParagraph"/>
-        <w:ind w:left="2160"/>
-        <w:rPr>
-          <w:rFonts w:eastAsia="Times New Roman" w:cs="Times New Roman"/>
-        </w:rPr>
-      </w:pPr>
-      <w:r>
-        <w:rPr>
-          <w:rFonts w:eastAsia="Times New Roman" w:cs="Times New Roman"/>
-        </w:rPr>
-        <w:t>†Fish on this planet should not be consumed at this time</w:t>
-      </w:r>
-    </w:p>
-    <w:p>
-      <w:pPr>
-        <w:pStyle w:val="ListParagraph"/>
-        <w:ind w:left="2160"/>
-        <w:rPr>
-          <w:rFonts w:eastAsia="Times New Roman" w:cs="Times New Roman"/>
-        </w:rPr>
-      </w:pPr>
-      <w:r>
-        <w:rPr>
-          <w:rFonts w:eastAsia="Times New Roman" w:cs="Times New Roman"/>
-        </w:rPr>
-        <w:t>῀Sparks from turbo engines may ignite atmosphere, participate at your own risk</w:t>
-      </w:r>
-    </w:p>
-    <w:p>
-      <w:pPr>
-        <w:pStyle w:val="ListParagraph"/>
-        <w:numPr>
-          <w:ilvl w:val="0"/>
-          <w:numId w:val="1"/>
-        </w:numPr>
-        <w:rPr>
-          <w:rFonts w:eastAsia="Times New Roman" w:cs="Times New Roman"/>
-        </w:rPr>
-      </w:pPr>
-      <w:r>
-        <w:rPr>
-          <w:rFonts w:eastAsia="Times New Roman" w:cs="Times New Roman"/>
-        </w:rPr>
-        <w:t>Commerce</w:t>
-      </w:r>
-    </w:p>
-    <w:p>
-      <w:pPr>
-        <w:pStyle w:val="ListParagraph"/>
-        <w:numPr>
-          <w:ilvl w:val="1"/>
-          <w:numId w:val="1"/>
-        </w:numPr>
-        <w:rPr>
-          <w:rFonts w:eastAsia="Times New Roman" w:cs="Times New Roman"/>
-        </w:rPr>
-      </w:pPr>
-      <w:r>
-        <w:rPr>
-          <w:rFonts w:eastAsia="Times New Roman" w:cs="Times New Roman"/>
-        </w:rPr>
-        <w:t>Fashion breathing masks</w:t>
-      </w:r>
-    </w:p>
-    <w:p>
-      <w:pPr>
-        <w:pStyle w:val="ListParagraph"/>
-        <w:numPr>
-          <w:ilvl w:val="1"/>
-          <w:numId w:val="1"/>
-        </w:numPr>
-        <w:rPr>
-          <w:rFonts w:eastAsia="Times New Roman" w:cs="Times New Roman"/>
-        </w:rPr>
-      </w:pPr>
-      <w:r>
-        <w:rPr>
-          <w:rFonts w:eastAsia="Times New Roman" w:cs="Times New Roman"/>
-        </w:rPr>
-        <w:t>Fashion Swimwear</w:t>
-      </w:r>
-    </w:p>
-    <w:p>
-      <w:pPr>
-        <w:pStyle w:val="ListParagraph"/>
-        <w:numPr>
-          <w:ilvl w:val="1"/>
-          <w:numId w:val="1"/>
-        </w:numPr>
-        <w:rPr>
-          <w:rFonts w:eastAsia="Times New Roman" w:cs="Times New Roman"/>
-        </w:rPr>
-      </w:pPr>
-      <w:r>
-        <w:rPr>
-          <w:rFonts w:eastAsia="Times New Roman" w:cs="Times New Roman"/>
-        </w:rPr>
-        <w:t xml:space="preserve">High end seafood restaurants serving local </w:t>
-      </w:r>
-      <w:r>
-        <w:rPr>
-          <w:rFonts w:eastAsia="Times New Roman" w:cs="Times New Roman"/>
-        </w:rPr>
-        <w:t>delicacies†</w:t>
-      </w:r>
-    </w:p>
-    <w:p>
-      <w:pPr>
-        <w:pStyle w:val="ListParagraph"/>
-        <w:numPr>
-          <w:ilvl w:val="1"/>
-          <w:numId w:val="1"/>
-        </w:numPr>
-        <w:rPr>
-          <w:rFonts w:eastAsia="Times New Roman" w:cs="Times New Roman"/>
-        </w:rPr>
-      </w:pPr>
-      <w:r>
-        <w:rPr>
-          <w:rFonts w:eastAsia="Times New Roman" w:cs="Times New Roman"/>
-        </w:rPr>
-        <w:t>Surf shops</w:t>
-      </w:r>
-    </w:p>
-    <w:p>
-      <w:pPr>
-        <w:pStyle w:val="ListParagraph"/>
-        <w:numPr>
-          <w:ilvl w:val="1"/>
-          <w:numId w:val="1"/>
-        </w:numPr>
-        <w:rPr>
-          <w:rFonts w:eastAsia="Times New Roman" w:cs="Times New Roman"/>
-        </w:rPr>
-      </w:pPr>
-      <w:r>
-        <w:rPr>
-          <w:rFonts w:eastAsia="Times New Roman" w:cs="Times New Roman"/>
-        </w:rPr>
-        <w:t>Turbo engine fuel procurement, storage and transportation῀</w:t>
-      </w:r>
-    </w:p>
-    <w:p>
-      <w:pPr>
-        <w:pStyle w:val="ListParagraph"/>
-        <w:numPr>
-          <w:ilvl w:val="1"/>
-          <w:numId w:val="1"/>
-        </w:numPr>
-        <w:rPr>
-          <w:rFonts w:eastAsia="Times New Roman" w:cs="Times New Roman"/>
-        </w:rPr>
-      </w:pPr>
-      <w:r>
-        <w:rPr>
-          <w:rFonts w:eastAsia="Times New Roman" w:cs="Times New Roman"/>
-        </w:rPr>
-        <w:t>Monogramming®</w:t>
-      </w:r>
-    </w:p>
-    <w:p>
-      <w:pPr>
-        <w:pStyle w:val="ListParagraph"/>
-        <w:ind w:left="2160"/>
-        <w:rPr>
-          <w:rFonts w:eastAsia="Times New Roman" w:cs="Times New Roman"/>
-        </w:rPr>
-      </w:pPr>
-    </w:p>
-    <w:p>
-      <w:pPr>
-        <w:pStyle w:val="ListParagraph"/>
-        <w:ind w:left="2160"/>
-        <w:rPr>
-          <w:rFonts w:eastAsia="Times New Roman" w:cs="Times New Roman"/>
-        </w:rPr>
-      </w:pPr>
-      <w:r>
-        <w:rPr>
-          <w:rFonts w:eastAsia="Times New Roman" w:cs="Times New Roman"/>
-        </w:rPr>
-        <w:t>†Fish on this planet should not be consumed at this time</w:t>
-      </w:r>
-    </w:p>
-    <w:p>
-      <w:pPr>
-        <w:pStyle w:val="ListParagraph"/>
-        <w:ind w:left="2160"/>
-        <w:rPr>
-          <w:rFonts w:eastAsia="Times New Roman" w:cs="Times New Roman"/>
-        </w:rPr>
-      </w:pPr>
-      <w:r>
-        <w:rPr>
-          <w:rFonts w:eastAsia="Times New Roman" w:cs="Times New Roman"/>
-        </w:rPr>
-        <w:t>῀Sparks from turbo engines may ignite atmosphere</w:t>
-      </w:r>
-    </w:p>
-    <w:p>
-      <w:pPr>
-        <w:pStyle w:val="ListParagraph"/>
-        <w:ind w:left="2160"/>
-        <w:rPr>
-          <w:rFonts w:eastAsia="Times New Roman" w:cs="Times New Roman"/>
-        </w:rPr>
-      </w:pPr>
-      <w:r>
-        <w:rPr>
-          <w:rFonts w:eastAsia="Times New Roman" w:cs="Times New Roman"/>
-        </w:rPr>
-        <w:t>®</w:t>
+        <w:t>Spa</w:t>
+      </w:r>
+    </w:p>
+    <w:p>
+      <w:pPr>
+        <w:pStyle w:val="ListParagraph"/>
+        <w:numPr>
+          <w:ilvl w:val="1"/>
+          <w:numId w:val="1"/>
+        </w:numPr>
+        <w:rPr>
+          <w:rFonts w:eastAsia="Times New Roman" w:cs="Times New Roman"/>
+        </w:rPr>
+      </w:pPr>
+      <w:r>
+        <w:rPr>
+          <w:rFonts w:eastAsia="Times New Roman" w:cs="Times New Roman"/>
+        </w:rPr>
+        <w:t>Library</w:t>
+      </w:r>
+    </w:p>
+    <w:p>
+      <w:pPr>
+        <w:pStyle w:val="ListParagraph"/>
+        <w:numPr>
+          <w:ilvl w:val="1"/>
+          <w:numId w:val="1"/>
+        </w:numPr>
+        <w:rPr>
+          <w:rFonts w:eastAsia="Times New Roman" w:cs="Times New Roman"/>
+        </w:rPr>
+      </w:pPr>
+      <w:r>
+        <w:rPr>
+          <w:rFonts w:eastAsia="Times New Roman" w:cs="Times New Roman"/>
+        </w:rPr>
+        <w:t>Gym</w:t>
       </w:r>
       <w:bookmarkStart w:id="0" w:name="_GoBack"/>
       <w:bookmarkEnd w:id="0"/>
-      <w:r>
-        <w:rPr>
-          <w:rFonts w:eastAsia="Times New Roman" w:cs="Times New Roman"/>
-        </w:rPr>
-        <w:t>For easy identification in the event of unfortunate circumstance</w:t>
+    </w:p>
+    <w:p>
+      <w:pPr>
+        <w:pStyle w:val="ListParagraph"/>
+        <w:numPr>
+          <w:ilvl w:val="1"/>
+          <w:numId w:val="1"/>
+        </w:numPr>
+        <w:rPr>
+          <w:rFonts w:eastAsia="Times New Roman" w:cs="Times New Roman"/>
+        </w:rPr>
+      </w:pPr>
+      <w:r>
+        <w:rPr>
+          <w:rFonts w:eastAsia="Times New Roman" w:cs="Times New Roman"/>
+        </w:rPr>
+        <w:t>Enjoy naturally occurring hot-water sp</w:t>
+      </w:r>
+      <w:r>
+        <w:rPr>
+          <w:rFonts w:eastAsia="Times New Roman" w:cs="Times New Roman"/>
+        </w:rPr>
+        <w:t>rings</w:t>
+      </w:r>
+      <w:r>
+        <w:rPr>
+          <w:rFonts w:eastAsia="Times New Roman" w:cs="Times New Roman"/>
+        </w:rPr>
+        <w:t>*</w:t>
+      </w:r>
+    </w:p>
+    <w:p>
+      <w:pPr>
+        <w:pStyle w:val="ListParagraph"/>
+        <w:numPr>
+          <w:ilvl w:val="1"/>
+          <w:numId w:val="1"/>
+        </w:numPr>
+        <w:rPr>
+          <w:rFonts w:eastAsia="Times New Roman" w:cs="Times New Roman"/>
+        </w:rPr>
+      </w:pPr>
+      <w:r>
+        <w:rPr>
+          <w:rFonts w:eastAsia="Times New Roman" w:cs="Times New Roman"/>
+        </w:rPr>
+        <w:t>Relax with water jet messages</w:t>
+      </w:r>
+    </w:p>
+    <w:p>
+      <w:pPr>
+        <w:pStyle w:val="ListParagraph"/>
+        <w:numPr>
+          <w:ilvl w:val="2"/>
+          <w:numId w:val="1"/>
+        </w:numPr>
+        <w:rPr>
+          <w:rFonts w:eastAsia="Times New Roman" w:cs="Times New Roman"/>
+        </w:rPr>
+      </w:pPr>
+      <w:r>
+        <w:rPr>
+          <w:rFonts w:eastAsia="Times New Roman" w:cs="Times New Roman"/>
+        </w:rPr>
+        <w:t>Available in a variety of settings*</w:t>
+      </w:r>
+    </w:p>
+    <w:p>
+      <w:pPr>
+        <w:pStyle w:val="ListParagraph"/>
+        <w:numPr>
+          <w:ilvl w:val="3"/>
+          <w:numId w:val="1"/>
+        </w:numPr>
+        <w:rPr>
+          <w:rFonts w:eastAsia="Times New Roman" w:cs="Times New Roman"/>
+        </w:rPr>
+      </w:pPr>
+      <w:r>
+        <w:rPr>
+          <w:rFonts w:eastAsia="Times New Roman" w:cs="Times New Roman"/>
+        </w:rPr>
+        <w:t>Mountain top</w:t>
+      </w:r>
+    </w:p>
+    <w:p>
+      <w:pPr>
+        <w:pStyle w:val="ListParagraph"/>
+        <w:numPr>
+          <w:ilvl w:val="3"/>
+          <w:numId w:val="1"/>
+        </w:numPr>
+        <w:rPr>
+          <w:rFonts w:eastAsia="Times New Roman" w:cs="Times New Roman"/>
+        </w:rPr>
+      </w:pPr>
+      <w:r>
+        <w:rPr>
+          <w:rFonts w:eastAsia="Times New Roman" w:cs="Times New Roman"/>
+        </w:rPr>
+        <w:t>Jungle</w:t>
+      </w:r>
+    </w:p>
+    <w:p>
+      <w:pPr>
+        <w:pStyle w:val="ListParagraph"/>
+        <w:numPr>
+          <w:ilvl w:val="3"/>
+          <w:numId w:val="1"/>
+        </w:numPr>
+        <w:rPr>
+          <w:rFonts w:eastAsia="Times New Roman" w:cs="Times New Roman"/>
+        </w:rPr>
+      </w:pPr>
+      <w:r>
+        <w:rPr>
+          <w:rFonts w:eastAsia="Times New Roman" w:cs="Times New Roman"/>
+        </w:rPr>
+        <w:t>Savanah</w:t>
+      </w:r>
+    </w:p>
+    <w:p>
+      <w:pPr>
+        <w:ind w:left="2160"/>
+        <w:rPr>
+          <w:rFonts w:eastAsia="Times New Roman" w:cs="Times New Roman"/>
+        </w:rPr>
+      </w:pPr>
+      <w:r>
+        <w:rPr>
+          <w:rFonts w:eastAsia="Times New Roman" w:cs="Times New Roman"/>
+        </w:rPr>
+        <w:t>*Much of this planet is unexplored, participate at your own risk</w:t>
+      </w:r>
+    </w:p>
+    <w:p>
+      <w:pPr>
+        <w:pStyle w:val="ListParagraph"/>
+        <w:numPr>
+          <w:ilvl w:val="0"/>
+          <w:numId w:val="1"/>
+        </w:numPr>
+        <w:rPr>
+          <w:rFonts w:eastAsia="Times New Roman" w:cs="Times New Roman"/>
+        </w:rPr>
+      </w:pPr>
+      <w:r>
+        <w:rPr>
+          <w:rFonts w:eastAsia="Times New Roman" w:cs="Times New Roman"/>
+        </w:rPr>
+        <w:t>Activities</w:t>
+      </w:r>
+    </w:p>
+    <w:p>
+      <w:pPr>
+        <w:pStyle w:val="ListParagraph"/>
+        <w:numPr>
+          <w:ilvl w:val="1"/>
+          <w:numId w:val="1"/>
+        </w:numPr>
+        <w:rPr>
+          <w:rFonts w:eastAsia="Times New Roman" w:cs="Times New Roman"/>
+        </w:rPr>
+      </w:pPr>
+      <w:r>
+        <w:rPr>
+          <w:rFonts w:eastAsia="Times New Roman" w:cs="Times New Roman"/>
+        </w:rPr>
+        <w:t>Deep sea fishing*†</w:t>
+      </w:r>
+    </w:p>
+    <w:p>
+      <w:pPr>
+        <w:pStyle w:val="ListParagraph"/>
+        <w:numPr>
+          <w:ilvl w:val="1"/>
+          <w:numId w:val="1"/>
+        </w:numPr>
+        <w:rPr>
+          <w:rFonts w:eastAsia="Times New Roman" w:cs="Times New Roman"/>
+        </w:rPr>
+      </w:pPr>
+      <w:r>
+        <w:rPr>
+          <w:rFonts w:eastAsia="Times New Roman" w:cs="Times New Roman"/>
+        </w:rPr>
+        <w:t>Submarine exploration*</w:t>
+      </w:r>
+    </w:p>
+    <w:p>
+      <w:pPr>
+        <w:pStyle w:val="ListParagraph"/>
+        <w:numPr>
+          <w:ilvl w:val="2"/>
+          <w:numId w:val="1"/>
+        </w:numPr>
+        <w:rPr>
+          <w:rFonts w:eastAsia="Times New Roman" w:cs="Times New Roman"/>
+        </w:rPr>
+      </w:pPr>
+      <w:r>
+        <w:rPr>
+          <w:rFonts w:eastAsia="Times New Roman" w:cs="Times New Roman"/>
+        </w:rPr>
+        <w:t>Every unidentified species found can be named by the discoverer</w:t>
+      </w:r>
+    </w:p>
+    <w:p>
+      <w:pPr>
+        <w:pStyle w:val="ListParagraph"/>
+        <w:numPr>
+          <w:ilvl w:val="1"/>
+          <w:numId w:val="1"/>
+        </w:numPr>
+        <w:rPr>
+          <w:rFonts w:eastAsia="Times New Roman" w:cs="Times New Roman"/>
+        </w:rPr>
+      </w:pPr>
+      <w:r>
+        <w:rPr>
+          <w:rFonts w:eastAsia="Times New Roman" w:cs="Times New Roman"/>
+        </w:rPr>
+        <w:t>Water sports</w:t>
+      </w:r>
+    </w:p>
+    <w:p>
+      <w:pPr>
+        <w:pStyle w:val="ListParagraph"/>
+        <w:numPr>
+          <w:ilvl w:val="1"/>
+          <w:numId w:val="1"/>
+        </w:numPr>
+        <w:rPr>
+          <w:rFonts w:eastAsia="Times New Roman" w:cs="Times New Roman"/>
+        </w:rPr>
+      </w:pPr>
+      <w:r>
+        <w:rPr>
+          <w:rFonts w:eastAsia="Times New Roman" w:cs="Times New Roman"/>
+        </w:rPr>
+        <w:t>Turbo jet skis῀</w:t>
+      </w:r>
+    </w:p>
+    <w:p>
+      <w:pPr>
+        <w:pStyle w:val="ListParagraph"/>
+        <w:numPr>
+          <w:ilvl w:val="1"/>
+          <w:numId w:val="1"/>
+        </w:numPr>
+        <w:rPr>
+          <w:rFonts w:eastAsia="Times New Roman" w:cs="Times New Roman"/>
+        </w:rPr>
+      </w:pPr>
+      <w:r>
+        <w:rPr>
+          <w:rFonts w:eastAsia="Times New Roman" w:cs="Times New Roman"/>
+        </w:rPr>
+        <w:t>Surfing*</w:t>
+      </w:r>
+    </w:p>
+    <w:p>
+      <w:pPr>
+        <w:pStyle w:val="ListParagraph"/>
+        <w:numPr>
+          <w:ilvl w:val="1"/>
+          <w:numId w:val="1"/>
+        </w:numPr>
+        <w:rPr>
+          <w:rFonts w:eastAsia="Times New Roman" w:cs="Times New Roman"/>
+        </w:rPr>
+      </w:pPr>
+      <w:r>
+        <w:rPr>
+          <w:rFonts w:eastAsia="Times New Roman" w:cs="Times New Roman"/>
+        </w:rPr>
+        <w:t xml:space="preserve">Scuba diving </w:t>
+      </w:r>
+    </w:p>
+    <w:p>
+      <w:pPr>
+        <w:pStyle w:val="ListParagraph"/>
+        <w:rPr>
+          <w:rFonts w:eastAsia="Times New Roman" w:cs="Times New Roman"/>
+        </w:rPr>
+      </w:pPr>
+    </w:p>
+    <w:p>
+      <w:pPr>
+        <w:pStyle w:val="ListParagraph"/>
+        <w:ind w:left="2160"/>
+        <w:rPr>
+          <w:rFonts w:eastAsia="Times New Roman" w:cs="Times New Roman"/>
+        </w:rPr>
+      </w:pPr>
+      <w:r>
+        <w:rPr>
+          <w:rFonts w:eastAsia="Times New Roman" w:cs="Times New Roman"/>
+        </w:rPr>
+        <w:t>*Much of this planet is unexplored, participate at your own risk</w:t>
+      </w:r>
+    </w:p>
+    <w:p>
+      <w:pPr>
+        <w:pStyle w:val="ListParagraph"/>
+        <w:ind w:left="2160"/>
+        <w:rPr>
+          <w:rFonts w:eastAsia="Times New Roman" w:cs="Times New Roman"/>
+        </w:rPr>
+      </w:pPr>
+      <w:r>
+        <w:rPr>
+          <w:rFonts w:eastAsia="Times New Roman" w:cs="Times New Roman"/>
+        </w:rPr>
+        <w:t>†Fish on this planet should not be consumed at this time</w:t>
+      </w:r>
+    </w:p>
+    <w:p>
+      <w:pPr>
+        <w:pStyle w:val="ListParagraph"/>
+        <w:ind w:left="2160"/>
+        <w:rPr>
+          <w:rFonts w:eastAsia="Times New Roman" w:cs="Times New Roman"/>
+        </w:rPr>
+      </w:pPr>
+      <w:r>
+        <w:rPr>
+          <w:rFonts w:eastAsia="Times New Roman" w:cs="Times New Roman"/>
+        </w:rPr>
+        <w:t>῀Sparks from turbo engines may ignite atmosphere, participate at your own risk</w:t>
+      </w:r>
+    </w:p>
+    <w:p>
+      <w:pPr>
+        <w:pStyle w:val="ListParagraph"/>
+        <w:numPr>
+          <w:ilvl w:val="0"/>
+          <w:numId w:val="1"/>
+        </w:numPr>
+        <w:rPr>
+          <w:rFonts w:eastAsia="Times New Roman" w:cs="Times New Roman"/>
+        </w:rPr>
+      </w:pPr>
+      <w:r>
+        <w:rPr>
+          <w:rFonts w:eastAsia="Times New Roman" w:cs="Times New Roman"/>
+        </w:rPr>
+        <w:t>Commerce</w:t>
+      </w:r>
+    </w:p>
+    <w:p>
+      <w:pPr>
+        <w:pStyle w:val="ListParagraph"/>
+        <w:numPr>
+          <w:ilvl w:val="1"/>
+          <w:numId w:val="1"/>
+        </w:numPr>
+        <w:rPr>
+          <w:rFonts w:eastAsia="Times New Roman" w:cs="Times New Roman"/>
+        </w:rPr>
+      </w:pPr>
+      <w:r>
+        <w:rPr>
+          <w:rFonts w:eastAsia="Times New Roman" w:cs="Times New Roman"/>
+        </w:rPr>
+        <w:t>Fashion breathing masks</w:t>
+      </w:r>
+    </w:p>
+    <w:p>
+      <w:pPr>
+        <w:pStyle w:val="ListParagraph"/>
+        <w:numPr>
+          <w:ilvl w:val="1"/>
+          <w:numId w:val="1"/>
+        </w:numPr>
+        <w:rPr>
+          <w:rFonts w:eastAsia="Times New Roman" w:cs="Times New Roman"/>
+        </w:rPr>
+      </w:pPr>
+      <w:r>
+        <w:rPr>
+          <w:rFonts w:eastAsia="Times New Roman" w:cs="Times New Roman"/>
+        </w:rPr>
+        <w:t>Fashion Swimwear</w:t>
+      </w:r>
+    </w:p>
+    <w:p>
+      <w:pPr>
+        <w:pStyle w:val="ListParagraph"/>
+        <w:numPr>
+          <w:ilvl w:val="1"/>
+          <w:numId w:val="1"/>
+        </w:numPr>
+        <w:rPr>
+          <w:rFonts w:eastAsia="Times New Roman" w:cs="Times New Roman"/>
+        </w:rPr>
+      </w:pPr>
+      <w:r>
+        <w:rPr>
+          <w:rFonts w:eastAsia="Times New Roman" w:cs="Times New Roman"/>
+        </w:rPr>
+        <w:t xml:space="preserve">High end seafood restaurants serving local </w:t>
+      </w:r>
+      <w:r>
+        <w:rPr>
+          <w:rFonts w:eastAsia="Times New Roman" w:cs="Times New Roman"/>
+        </w:rPr>
+        <w:t>delicacies†</w:t>
+      </w:r>
+    </w:p>
+    <w:p>
+      <w:pPr>
+        <w:pStyle w:val="ListParagraph"/>
+        <w:numPr>
+          <w:ilvl w:val="1"/>
+          <w:numId w:val="1"/>
+        </w:numPr>
+        <w:rPr>
+          <w:rFonts w:eastAsia="Times New Roman" w:cs="Times New Roman"/>
+        </w:rPr>
+      </w:pPr>
+      <w:r>
+        <w:rPr>
+          <w:rFonts w:eastAsia="Times New Roman" w:cs="Times New Roman"/>
+        </w:rPr>
+        <w:t>Surf shops</w:t>
+      </w:r>
+    </w:p>
+    <w:p>
+      <w:pPr>
+        <w:pStyle w:val="ListParagraph"/>
+        <w:numPr>
+          <w:ilvl w:val="1"/>
+          <w:numId w:val="1"/>
+        </w:numPr>
+        <w:rPr>
+          <w:rFonts w:eastAsia="Times New Roman" w:cs="Times New Roman"/>
+        </w:rPr>
+      </w:pPr>
+      <w:r>
+        <w:rPr>
+          <w:rFonts w:eastAsia="Times New Roman" w:cs="Times New Roman"/>
+        </w:rPr>
+        <w:t>Turbo engine fuel procurement, storage and transportation῀</w:t>
+      </w:r>
+    </w:p>
+    <w:p>
+      <w:pPr>
+        <w:pStyle w:val="ListParagraph"/>
+        <w:numPr>
+          <w:ilvl w:val="1"/>
+          <w:numId w:val="1"/>
+        </w:numPr>
+        <w:rPr>
+          <w:rFonts w:eastAsia="Times New Roman" w:cs="Times New Roman"/>
+        </w:rPr>
+      </w:pPr>
+      <w:r>
+        <w:rPr>
+          <w:rFonts w:eastAsia="Times New Roman" w:cs="Times New Roman"/>
+        </w:rPr>
+        <w:t>Monogramming®</w:t>
+      </w:r>
+    </w:p>
+    <w:p>
+      <w:pPr>
+        <w:pStyle w:val="ListParagraph"/>
+        <w:numPr>
+          <w:ilvl w:val="1"/>
+          <w:numId w:val="1"/>
+        </w:numPr>
+        <w:rPr>
+          <w:rFonts w:eastAsia="Times New Roman" w:cs="Times New Roman"/>
+        </w:rPr>
+      </w:pPr>
+    </w:p>
+    <w:p>
+      <w:pPr>
+        <w:pStyle w:val="ListParagraph"/>
+        <w:numPr>
+          <w:ilvl w:val="1"/>
+          <w:numId w:val="1"/>
+        </w:numPr>
+        <w:rPr>
+          <w:rFonts w:eastAsia="Times New Roman" w:cs="Times New Roman"/>
+        </w:rPr>
+      </w:pPr>
+      <w:r>
+        <w:rPr>
+          <w:rFonts w:eastAsia="Times New Roman" w:cs="Times New Roman"/>
+        </w:rPr>
+        <w:t>Casino</w:t>
+      </w:r>
+    </w:p>
+    <w:p>
+      <w:pPr>
+        <w:pStyle w:val="ListParagraph"/>
+        <w:numPr>
+          <w:ilvl w:val="1"/>
+          <w:numId w:val="1"/>
+        </w:numPr>
+        <w:rPr>
+          <w:rFonts w:eastAsia="Times New Roman" w:cs="Times New Roman"/>
+        </w:rPr>
+      </w:pPr>
+      <w:r>
+        <w:rPr>
+          <w:rFonts w:eastAsia="Times New Roman" w:cs="Times New Roman"/>
+        </w:rPr>
+        <w:t>Worm hole study for the possibility of tourism</w:t>
+      </w:r>
+    </w:p>
+    <w:p>
+      <w:pPr>
+        <w:pStyle w:val="ListParagraph"/>
+        <w:numPr>
+          <w:ilvl w:val="1"/>
+          <w:numId w:val="1"/>
+        </w:numPr>
+        <w:rPr>
+          <w:rFonts w:eastAsia="Times New Roman" w:cs="Times New Roman"/>
+        </w:rPr>
+      </w:pPr>
+      <w:r>
+        <w:rPr>
+          <w:rFonts w:eastAsia="Times New Roman" w:cs="Times New Roman"/>
+        </w:rPr>
+        <w:t xml:space="preserve"> Farming and Livestock</w:t>
+      </w:r>
+    </w:p>
+    <w:p>
+      <w:pPr>
+        <w:pStyle w:val="ListParagraph"/>
+        <w:numPr>
+          <w:ilvl w:val="1"/>
+          <w:numId w:val="1"/>
+        </w:numPr>
+        <w:rPr>
+          <w:rFonts w:eastAsia="Times New Roman" w:cs="Times New Roman"/>
+        </w:rPr>
+      </w:pPr>
+      <w:r>
+        <w:rPr>
+          <w:rFonts w:eastAsia="Times New Roman" w:cs="Times New Roman"/>
+        </w:rPr>
+        <w:t xml:space="preserve">Manufacturing Facilities </w:t>
+      </w:r>
+    </w:p>
+    <w:p>
+      <w:pPr>
+        <w:pStyle w:val="ListParagraph"/>
+        <w:ind w:left="2160"/>
+        <w:rPr>
+          <w:rFonts w:eastAsia="Times New Roman" w:cs="Times New Roman"/>
+        </w:rPr>
+      </w:pPr>
+    </w:p>
+    <w:p>
+      <w:pPr>
+        <w:pStyle w:val="ListParagraph"/>
+        <w:ind w:left="1440"/>
+        <w:rPr>
+          <w:rFonts w:eastAsia="Times New Roman" w:cs="Times New Roman"/>
+        </w:rPr>
+      </w:pPr>
+    </w:p>
+    <w:p>
+      <w:pPr>
+        <w:pStyle w:val="ListParagraph"/>
+        <w:ind w:left="2160"/>
+        <w:rPr>
+          <w:rFonts w:eastAsia="Times New Roman" w:cs="Times New Roman"/>
+        </w:rPr>
+      </w:pPr>
+    </w:p>
+    <w:p>
+      <w:pPr>
+        <w:pStyle w:val="ListParagraph"/>
+        <w:ind w:left="2160"/>
+        <w:rPr>
+          <w:rFonts w:eastAsia="Times New Roman" w:cs="Times New Roman"/>
+        </w:rPr>
+      </w:pPr>
+      <w:r>
+        <w:rPr>
+          <w:rFonts w:eastAsia="Times New Roman" w:cs="Times New Roman"/>
+        </w:rPr>
+        <w:t>†Fish on this planet should not be consumed at this time</w:t>
+      </w:r>
+    </w:p>
+    <w:p>
+      <w:pPr>
+        <w:pStyle w:val="ListParagraph"/>
+        <w:ind w:left="2160"/>
+        <w:rPr>
+          <w:rFonts w:eastAsia="Times New Roman" w:cs="Times New Roman"/>
+        </w:rPr>
+      </w:pPr>
+      <w:r>
+        <w:rPr>
+          <w:rFonts w:eastAsia="Times New Roman" w:cs="Times New Roman"/>
+        </w:rPr>
+        <w:t>῀Sparks from turbo engines may ignite atmosphere</w:t>
+      </w:r>
+    </w:p>
+    <w:p>
+      <w:pPr>
+        <w:pStyle w:val="ListParagraph"/>
+        <w:ind w:left="2160"/>
+        <w:rPr>
+          <w:rFonts w:eastAsia="Times New Roman" w:cs="Times New Roman"/>
+        </w:rPr>
+      </w:pPr>
+      <w:r>
+        <w:rPr>
+          <w:rFonts w:eastAsia="Times New Roman" w:cs="Times New Roman"/>
+        </w:rPr>
+        <w:t>®For easy identification in the event of unfortunate circumstance</w:t>
       </w:r>
     </w:p>
     <w:p>
@@ -601,7 +751,7 @@
 </file>
 
 <file path=word/numbering.xml><?xml version="1.0" encoding="utf-8"?>
-<w:numbering xmlns:wpc="http://schemas.microsoft.com/office/word/2010/wordprocessingCanvas" xmlns:cx="http://schemas.microsoft.com/office/drawing/2014/chartex" xmlns:cx1="http://schemas.microsoft.com/office/drawing/2015/9/8/chartex" xmlns:mc="http://schemas.openxmlformats.org/markup-compatibility/2006" xmlns:o="urn:schemas-microsoft-com:office:office" xmlns:r="http://schemas.openxmlformats.org/officeDocument/2006/relationships" xmlns:m="http://schemas.openxmlformats.org/officeDocument/2006/math" xmlns:v="urn:schemas-microsoft-com:vml" xmlns:wp14="http://schemas.microsoft.com/office/word/2010/wordprocessingDrawing" xmlns:wp="http://schemas.openxmlformats.org/drawingml/2006/wordprocessingDrawing" xmlns:w10="urn:schemas-microsoft-com:office:word" xmlns:w="http://schemas.openxmlformats.org/wordprocessingml/2006/main" xmlns:w14="http://schemas.microsoft.com/office/word/2010/wordml" xmlns:w15="http://schemas.microsoft.com/office/word/2012/wordml" xmlns:w16se="http://schemas.microsoft.com/office/word/2015/wordml/symex" xmlns:wpg="http://schemas.microsoft.com/office/word/2010/wordprocessingGroup" xmlns:wpi="http://schemas.microsoft.com/office/word/2010/wordprocessingInk" xmlns:wne="http://schemas.microsoft.com/office/word/2006/wordml" xmlns:wps="http://schemas.microsoft.com/office/word/2010/wordprocessingShape" mc:Ignorable="w14 w15 w16se wp14">
+<w:numbering xmlns:wpc="http://schemas.microsoft.com/office/word/2010/wordprocessingCanvas" xmlns:mc="http://schemas.openxmlformats.org/markup-compatibility/2006" xmlns:o="urn:schemas-microsoft-com:office:office" xmlns:r="http://schemas.openxmlformats.org/officeDocument/2006/relationships" xmlns:m="http://schemas.openxmlformats.org/officeDocument/2006/math" xmlns:v="urn:schemas-microsoft-com:vml" xmlns:wp14="http://schemas.microsoft.com/office/word/2010/wordprocessingDrawing" xmlns:wp="http://schemas.openxmlformats.org/drawingml/2006/wordprocessingDrawing" xmlns:w10="urn:schemas-microsoft-com:office:word" xmlns:w="http://schemas.openxmlformats.org/wordprocessingml/2006/main" xmlns:w14="http://schemas.microsoft.com/office/word/2010/wordml" xmlns:w15="http://schemas.microsoft.com/office/word/2012/wordml" xmlns:wpg="http://schemas.microsoft.com/office/word/2010/wordprocessingGroup" xmlns:wpi="http://schemas.microsoft.com/office/word/2010/wordprocessingInk" xmlns:wne="http://schemas.microsoft.com/office/word/2006/wordml" xmlns:wps="http://schemas.microsoft.com/office/word/2010/wordprocessingShape" mc:Ignorable="w14 w15 wp14">
   <w:abstractNum w:abstractNumId="0" w15:restartNumberingAfterBreak="0">
     <w:nsid w:val="2C212EDD"/>
     <w:multiLevelType w:val="hybridMultilevel"/>
@@ -722,7 +872,7 @@
 </file>
 
 <file path=word/styles.xml><?xml version="1.0" encoding="utf-8"?>
-<w:styles xmlns:mc="http://schemas.openxmlformats.org/markup-compatibility/2006" xmlns:r="http://schemas.openxmlformats.org/officeDocument/2006/relationships" xmlns:w="http://schemas.openxmlformats.org/wordprocessingml/2006/main" xmlns:w14="http://schemas.microsoft.com/office/word/2010/wordml" xmlns:w15="http://schemas.microsoft.com/office/word/2012/wordml" xmlns:w16se="http://schemas.microsoft.com/office/word/2015/wordml/symex" mc:Ignorable="w14 w15 w16se">
+<w:styles xmlns:mc="http://schemas.openxmlformats.org/markup-compatibility/2006" xmlns:r="http://schemas.openxmlformats.org/officeDocument/2006/relationships" xmlns:w="http://schemas.openxmlformats.org/wordprocessingml/2006/main" xmlns:w14="http://schemas.microsoft.com/office/word/2010/wordml" xmlns:w15="http://schemas.microsoft.com/office/word/2012/wordml" mc:Ignorable="w14 w15">
   <w:docDefaults>
     <w:rPrDefault>
       <w:rPr>

</xml_diff>

<commit_message>
Added a line on why this is important
</commit_message>
<xml_diff>
--- a/ProjectFiles/documentation/Leisure Activities and Commerce.docx
+++ b/ProjectFiles/documentation/Leisure Activities and Commerce.docx
@@ -3,13 +3,34 @@
 <w:document xmlns:wpc="http://schemas.microsoft.com/office/word/2010/wordprocessingCanvas" xmlns:mc="http://schemas.openxmlformats.org/markup-compatibility/2006" xmlns:o="urn:schemas-microsoft-com:office:office" xmlns:r="http://schemas.openxmlformats.org/officeDocument/2006/relationships" xmlns:m="http://schemas.openxmlformats.org/officeDocument/2006/math" xmlns:v="urn:schemas-microsoft-com:vml" xmlns:wp14="http://schemas.microsoft.com/office/word/2010/wordprocessingDrawing" xmlns:wp="http://schemas.openxmlformats.org/drawingml/2006/wordprocessingDrawing" xmlns:w10="urn:schemas-microsoft-com:office:word" xmlns:w="http://schemas.openxmlformats.org/wordprocessingml/2006/main" xmlns:w14="http://schemas.microsoft.com/office/word/2010/wordml" xmlns:w15="http://schemas.microsoft.com/office/word/2012/wordml" xmlns:wpg="http://schemas.microsoft.com/office/word/2010/wordprocessingGroup" xmlns:wpi="http://schemas.microsoft.com/office/word/2010/wordprocessingInk" xmlns:wne="http://schemas.microsoft.com/office/word/2006/wordml" xmlns:wps="http://schemas.microsoft.com/office/word/2010/wordprocessingShape" mc:Ignorable="w14 w15 wp14">
   <w:body>
     <w:p>
+      <w:pPr>
+        <w:rPr>
+          <w:rFonts w:eastAsia="Times New Roman" w:cs="Times New Roman"/>
+        </w:rPr>
+      </w:pPr>
       <w:r>
         <w:t>Leisure Activities and Commerce</w:t>
       </w:r>
       <w:r>
         <w:t xml:space="preserve"> are a vital and needed part of any exploratory group.</w:t>
       </w:r>
-    </w:p>
+      <w:r>
+        <w:t xml:space="preserve"> Listed below are the leisure Facilities and </w:t>
+      </w:r>
+      <w:r>
+        <w:rPr>
+          <w:rFonts w:eastAsia="Times New Roman" w:cs="Times New Roman"/>
+        </w:rPr>
+        <w:t>Activities</w:t>
+      </w:r>
+      <w:r>
+        <w:rPr>
+          <w:rFonts w:eastAsia="Times New Roman" w:cs="Times New Roman"/>
+        </w:rPr>
+        <w:t xml:space="preserve"> as well as the Facilities we will be using to bring in money for funding of the Facilities and Activities. </w:t>
+      </w:r>
+    </w:p>
+    <w:p/>
     <w:p>
       <w:pPr>
         <w:pStyle w:val="ListParagraph"/>
@@ -27,6 +48,12 @@
         </w:rPr>
         <w:t>Leisure</w:t>
       </w:r>
+      <w:r>
+        <w:rPr>
+          <w:rFonts w:eastAsia="Times New Roman" w:cs="Times New Roman"/>
+        </w:rPr>
+        <w:t xml:space="preserve"> is necessary for the stress that exploring a new world with little to no contact with our home world.</w:t>
+      </w:r>
     </w:p>
     <w:p>
       <w:pPr>
@@ -63,6 +90,12 @@
         </w:rPr>
         <w:t>Library</w:t>
       </w:r>
+      <w:r>
+        <w:rPr>
+          <w:rFonts w:eastAsia="Times New Roman" w:cs="Times New Roman"/>
+        </w:rPr>
+        <w:t>(through the use of  tablet)</w:t>
+      </w:r>
     </w:p>
     <w:p>
       <w:pPr>
@@ -81,55 +114,163 @@
         </w:rPr>
         <w:t>Gym</w:t>
       </w:r>
+    </w:p>
+    <w:p>
+      <w:pPr>
+        <w:pStyle w:val="ListParagraph"/>
+        <w:numPr>
+          <w:ilvl w:val="1"/>
+          <w:numId w:val="1"/>
+        </w:numPr>
+        <w:rPr>
+          <w:rFonts w:eastAsia="Times New Roman" w:cs="Times New Roman"/>
+        </w:rPr>
+      </w:pPr>
+      <w:r>
+        <w:rPr>
+          <w:rFonts w:eastAsia="Times New Roman" w:cs="Times New Roman"/>
+        </w:rPr>
+        <w:t>Enjoy naturally occurring hot-water sp</w:t>
+      </w:r>
+      <w:r>
+        <w:rPr>
+          <w:rFonts w:eastAsia="Times New Roman" w:cs="Times New Roman"/>
+        </w:rPr>
+        <w:t>rings</w:t>
+      </w:r>
+      <w:r>
+        <w:rPr>
+          <w:rFonts w:eastAsia="Times New Roman" w:cs="Times New Roman"/>
+        </w:rPr>
+        <w:t>*</w:t>
+      </w:r>
+    </w:p>
+    <w:p>
+      <w:pPr>
+        <w:pStyle w:val="ListParagraph"/>
+        <w:numPr>
+          <w:ilvl w:val="1"/>
+          <w:numId w:val="1"/>
+        </w:numPr>
+        <w:rPr>
+          <w:rFonts w:eastAsia="Times New Roman" w:cs="Times New Roman"/>
+        </w:rPr>
+      </w:pPr>
+      <w:r>
+        <w:rPr>
+          <w:rFonts w:eastAsia="Times New Roman" w:cs="Times New Roman"/>
+        </w:rPr>
+        <w:t>Relax with water jet messages</w:t>
+      </w:r>
+    </w:p>
+    <w:p>
+      <w:pPr>
+        <w:pStyle w:val="ListParagraph"/>
+        <w:numPr>
+          <w:ilvl w:val="2"/>
+          <w:numId w:val="1"/>
+        </w:numPr>
+        <w:rPr>
+          <w:rFonts w:eastAsia="Times New Roman" w:cs="Times New Roman"/>
+        </w:rPr>
+      </w:pPr>
+      <w:r>
+        <w:rPr>
+          <w:rFonts w:eastAsia="Times New Roman" w:cs="Times New Roman"/>
+        </w:rPr>
+        <w:t>Available in a variety of settings*</w:t>
+      </w:r>
+    </w:p>
+    <w:p>
+      <w:pPr>
+        <w:pStyle w:val="ListParagraph"/>
+        <w:numPr>
+          <w:ilvl w:val="3"/>
+          <w:numId w:val="1"/>
+        </w:numPr>
+        <w:rPr>
+          <w:rFonts w:eastAsia="Times New Roman" w:cs="Times New Roman"/>
+        </w:rPr>
+      </w:pPr>
+      <w:r>
+        <w:rPr>
+          <w:rFonts w:eastAsia="Times New Roman" w:cs="Times New Roman"/>
+        </w:rPr>
+        <w:t>Mountain top</w:t>
+      </w:r>
+    </w:p>
+    <w:p>
+      <w:pPr>
+        <w:pStyle w:val="ListParagraph"/>
+        <w:numPr>
+          <w:ilvl w:val="3"/>
+          <w:numId w:val="1"/>
+        </w:numPr>
+        <w:rPr>
+          <w:rFonts w:eastAsia="Times New Roman" w:cs="Times New Roman"/>
+        </w:rPr>
+      </w:pPr>
+      <w:r>
+        <w:rPr>
+          <w:rFonts w:eastAsia="Times New Roman" w:cs="Times New Roman"/>
+        </w:rPr>
+        <w:t>Jungle</w:t>
+      </w:r>
+    </w:p>
+    <w:p>
+      <w:pPr>
+        <w:pStyle w:val="ListParagraph"/>
+        <w:numPr>
+          <w:ilvl w:val="3"/>
+          <w:numId w:val="1"/>
+        </w:numPr>
+        <w:rPr>
+          <w:rFonts w:eastAsia="Times New Roman" w:cs="Times New Roman"/>
+        </w:rPr>
+      </w:pPr>
+      <w:r>
+        <w:rPr>
+          <w:rFonts w:eastAsia="Times New Roman" w:cs="Times New Roman"/>
+        </w:rPr>
+        <w:t>Savanah</w:t>
+      </w:r>
+    </w:p>
+    <w:p>
+      <w:pPr>
+        <w:pStyle w:val="ListParagraph"/>
+        <w:numPr>
+          <w:ilvl w:val="1"/>
+          <w:numId w:val="1"/>
+        </w:numPr>
+        <w:rPr>
+          <w:rFonts w:eastAsia="Times New Roman" w:cs="Times New Roman"/>
+        </w:rPr>
+      </w:pPr>
       <w:bookmarkStart w:id="0" w:name="_GoBack"/>
       <w:bookmarkEnd w:id="0"/>
-    </w:p>
-    <w:p>
-      <w:pPr>
-        <w:pStyle w:val="ListParagraph"/>
-        <w:numPr>
-          <w:ilvl w:val="1"/>
-          <w:numId w:val="1"/>
-        </w:numPr>
-        <w:rPr>
-          <w:rFonts w:eastAsia="Times New Roman" w:cs="Times New Roman"/>
-        </w:rPr>
-      </w:pPr>
-      <w:r>
-        <w:rPr>
-          <w:rFonts w:eastAsia="Times New Roman" w:cs="Times New Roman"/>
-        </w:rPr>
-        <w:t>Enjoy naturally occurring hot-water sp</w:t>
-      </w:r>
-      <w:r>
-        <w:rPr>
-          <w:rFonts w:eastAsia="Times New Roman" w:cs="Times New Roman"/>
-        </w:rPr>
-        <w:t>rings</w:t>
-      </w:r>
-      <w:r>
-        <w:rPr>
-          <w:rFonts w:eastAsia="Times New Roman" w:cs="Times New Roman"/>
-        </w:rPr>
-        <w:t>*</w:t>
-      </w:r>
-    </w:p>
-    <w:p>
-      <w:pPr>
-        <w:pStyle w:val="ListParagraph"/>
-        <w:numPr>
-          <w:ilvl w:val="1"/>
-          <w:numId w:val="1"/>
-        </w:numPr>
-        <w:rPr>
-          <w:rFonts w:eastAsia="Times New Roman" w:cs="Times New Roman"/>
-        </w:rPr>
-      </w:pPr>
-      <w:r>
-        <w:rPr>
-          <w:rFonts w:eastAsia="Times New Roman" w:cs="Times New Roman"/>
-        </w:rPr>
-        <w:t>Relax with water jet messages</w:t>
+      <w:r>
+        <w:rPr>
+          <w:rFonts w:eastAsia="Times New Roman" w:cs="Times New Roman"/>
+        </w:rPr>
+        <w:t>Deep sea fishing*†</w:t>
+      </w:r>
+    </w:p>
+    <w:p>
+      <w:pPr>
+        <w:pStyle w:val="ListParagraph"/>
+        <w:numPr>
+          <w:ilvl w:val="1"/>
+          <w:numId w:val="1"/>
+        </w:numPr>
+        <w:rPr>
+          <w:rFonts w:eastAsia="Times New Roman" w:cs="Times New Roman"/>
+        </w:rPr>
+      </w:pPr>
+      <w:r>
+        <w:rPr>
+          <w:rFonts w:eastAsia="Times New Roman" w:cs="Times New Roman"/>
+        </w:rPr>
+        <w:t>Submarine exploration*</w:t>
       </w:r>
     </w:p>
     <w:p>
@@ -147,65 +288,122 @@
         <w:rPr>
           <w:rFonts w:eastAsia="Times New Roman" w:cs="Times New Roman"/>
         </w:rPr>
-        <w:t>Available in a variety of settings*</w:t>
-      </w:r>
-    </w:p>
-    <w:p>
-      <w:pPr>
-        <w:pStyle w:val="ListParagraph"/>
-        <w:numPr>
-          <w:ilvl w:val="3"/>
-          <w:numId w:val="1"/>
-        </w:numPr>
-        <w:rPr>
-          <w:rFonts w:eastAsia="Times New Roman" w:cs="Times New Roman"/>
-        </w:rPr>
-      </w:pPr>
-      <w:r>
-        <w:rPr>
-          <w:rFonts w:eastAsia="Times New Roman" w:cs="Times New Roman"/>
-        </w:rPr>
-        <w:t>Mountain top</w:t>
-      </w:r>
-    </w:p>
-    <w:p>
-      <w:pPr>
-        <w:pStyle w:val="ListParagraph"/>
-        <w:numPr>
-          <w:ilvl w:val="3"/>
-          <w:numId w:val="1"/>
-        </w:numPr>
-        <w:rPr>
-          <w:rFonts w:eastAsia="Times New Roman" w:cs="Times New Roman"/>
-        </w:rPr>
-      </w:pPr>
-      <w:r>
-        <w:rPr>
-          <w:rFonts w:eastAsia="Times New Roman" w:cs="Times New Roman"/>
-        </w:rPr>
-        <w:t>Jungle</w:t>
-      </w:r>
-    </w:p>
-    <w:p>
-      <w:pPr>
-        <w:pStyle w:val="ListParagraph"/>
-        <w:numPr>
-          <w:ilvl w:val="3"/>
-          <w:numId w:val="1"/>
-        </w:numPr>
-        <w:rPr>
-          <w:rFonts w:eastAsia="Times New Roman" w:cs="Times New Roman"/>
-        </w:rPr>
-      </w:pPr>
-      <w:r>
-        <w:rPr>
-          <w:rFonts w:eastAsia="Times New Roman" w:cs="Times New Roman"/>
-        </w:rPr>
-        <w:t>Savanah</w:t>
-      </w:r>
-    </w:p>
-    <w:p>
-      <w:pPr>
+        <w:t>Every unidentified species found can be named by the discoverer</w:t>
+      </w:r>
+    </w:p>
+    <w:p>
+      <w:pPr>
+        <w:pStyle w:val="ListParagraph"/>
+        <w:numPr>
+          <w:ilvl w:val="1"/>
+          <w:numId w:val="1"/>
+        </w:numPr>
+        <w:rPr>
+          <w:rFonts w:eastAsia="Times New Roman" w:cs="Times New Roman"/>
+        </w:rPr>
+      </w:pPr>
+      <w:r>
+        <w:rPr>
+          <w:rFonts w:eastAsia="Times New Roman" w:cs="Times New Roman"/>
+        </w:rPr>
+        <w:t>Water sports</w:t>
+      </w:r>
+    </w:p>
+    <w:p>
+      <w:pPr>
+        <w:pStyle w:val="ListParagraph"/>
+        <w:numPr>
+          <w:ilvl w:val="1"/>
+          <w:numId w:val="1"/>
+        </w:numPr>
+        <w:rPr>
+          <w:rFonts w:eastAsia="Times New Roman" w:cs="Times New Roman"/>
+        </w:rPr>
+      </w:pPr>
+      <w:r>
+        <w:rPr>
+          <w:rFonts w:eastAsia="Times New Roman" w:cs="Times New Roman"/>
+        </w:rPr>
+        <w:t>Turbo jet skis῀</w:t>
+      </w:r>
+    </w:p>
+    <w:p>
+      <w:pPr>
+        <w:pStyle w:val="ListParagraph"/>
+        <w:numPr>
+          <w:ilvl w:val="1"/>
+          <w:numId w:val="1"/>
+        </w:numPr>
+        <w:rPr>
+          <w:rFonts w:eastAsia="Times New Roman" w:cs="Times New Roman"/>
+        </w:rPr>
+      </w:pPr>
+      <w:r>
+        <w:rPr>
+          <w:rFonts w:eastAsia="Times New Roman" w:cs="Times New Roman"/>
+        </w:rPr>
+        <w:t>Surfing*</w:t>
+      </w:r>
+    </w:p>
+    <w:p>
+      <w:pPr>
+        <w:pStyle w:val="ListParagraph"/>
+        <w:numPr>
+          <w:ilvl w:val="1"/>
+          <w:numId w:val="1"/>
+        </w:numPr>
+        <w:rPr>
+          <w:rFonts w:eastAsia="Times New Roman" w:cs="Times New Roman"/>
+        </w:rPr>
+      </w:pPr>
+      <w:r>
+        <w:rPr>
+          <w:rFonts w:eastAsia="Times New Roman" w:cs="Times New Roman"/>
+        </w:rPr>
+        <w:t xml:space="preserve">Scuba diving </w:t>
+      </w:r>
+    </w:p>
+    <w:p>
+      <w:pPr>
+        <w:pStyle w:val="ListParagraph"/>
+        <w:numPr>
+          <w:ilvl w:val="1"/>
+          <w:numId w:val="1"/>
+        </w:numPr>
+        <w:rPr>
+          <w:rFonts w:eastAsia="Times New Roman" w:cs="Times New Roman"/>
+        </w:rPr>
+      </w:pPr>
+      <w:r>
+        <w:rPr>
+          <w:rFonts w:eastAsia="Times New Roman" w:cs="Times New Roman"/>
+        </w:rPr>
+        <w:t>Shooting range</w:t>
+      </w:r>
+    </w:p>
+    <w:p>
+      <w:pPr>
+        <w:pStyle w:val="ListParagraph"/>
+        <w:numPr>
+          <w:ilvl w:val="1"/>
+          <w:numId w:val="1"/>
+        </w:numPr>
+        <w:rPr>
+          <w:rFonts w:eastAsia="Times New Roman" w:cs="Times New Roman"/>
+        </w:rPr>
+      </w:pPr>
+    </w:p>
+    <w:p>
+      <w:pPr>
+        <w:pStyle w:val="ListParagraph"/>
+        <w:rPr>
+          <w:rFonts w:eastAsia="Times New Roman" w:cs="Times New Roman"/>
+        </w:rPr>
+      </w:pPr>
+    </w:p>
+    <w:p>
+      <w:pPr>
+        <w:pStyle w:val="ListParagraph"/>
         <w:ind w:left="2160"/>
         <w:rPr>
           <w:rFonts w:eastAsia="Times New Roman" w:cs="Times New Roman"/>
@@ -221,6 +419,36 @@
     <w:p>
       <w:pPr>
         <w:pStyle w:val="ListParagraph"/>
+        <w:ind w:left="2160"/>
+        <w:rPr>
+          <w:rFonts w:eastAsia="Times New Roman" w:cs="Times New Roman"/>
+        </w:rPr>
+      </w:pPr>
+      <w:r>
+        <w:rPr>
+          <w:rFonts w:eastAsia="Times New Roman" w:cs="Times New Roman"/>
+        </w:rPr>
+        <w:t>†Fish on this planet should not be consumed at this time</w:t>
+      </w:r>
+    </w:p>
+    <w:p>
+      <w:pPr>
+        <w:pStyle w:val="ListParagraph"/>
+        <w:ind w:left="2160"/>
+        <w:rPr>
+          <w:rFonts w:eastAsia="Times New Roman" w:cs="Times New Roman"/>
+        </w:rPr>
+      </w:pPr>
+      <w:r>
+        <w:rPr>
+          <w:rFonts w:eastAsia="Times New Roman" w:cs="Times New Roman"/>
+        </w:rPr>
+        <w:t>῀Sparks from turbo engines may ignite atmosphere, participate at your own risk</w:t>
+      </w:r>
+    </w:p>
+    <w:p>
+      <w:pPr>
+        <w:pStyle w:val="ListParagraph"/>
         <w:numPr>
           <w:ilvl w:val="0"/>
           <w:numId w:val="1"/>
@@ -233,142 +461,194 @@
         <w:rPr>
           <w:rFonts w:eastAsia="Times New Roman" w:cs="Times New Roman"/>
         </w:rPr>
-        <w:t>Activities</w:t>
-      </w:r>
-    </w:p>
-    <w:p>
-      <w:pPr>
-        <w:pStyle w:val="ListParagraph"/>
-        <w:numPr>
-          <w:ilvl w:val="1"/>
-          <w:numId w:val="1"/>
-        </w:numPr>
-        <w:rPr>
-          <w:rFonts w:eastAsia="Times New Roman" w:cs="Times New Roman"/>
-        </w:rPr>
-      </w:pPr>
-      <w:r>
-        <w:rPr>
-          <w:rFonts w:eastAsia="Times New Roman" w:cs="Times New Roman"/>
-        </w:rPr>
-        <w:t>Deep sea fishing*†</w:t>
-      </w:r>
-    </w:p>
-    <w:p>
-      <w:pPr>
-        <w:pStyle w:val="ListParagraph"/>
-        <w:numPr>
-          <w:ilvl w:val="1"/>
-          <w:numId w:val="1"/>
-        </w:numPr>
-        <w:rPr>
-          <w:rFonts w:eastAsia="Times New Roman" w:cs="Times New Roman"/>
-        </w:rPr>
-      </w:pPr>
-      <w:r>
-        <w:rPr>
-          <w:rFonts w:eastAsia="Times New Roman" w:cs="Times New Roman"/>
-        </w:rPr>
-        <w:t>Submarine exploration*</w:t>
-      </w:r>
-    </w:p>
-    <w:p>
-      <w:pPr>
-        <w:pStyle w:val="ListParagraph"/>
-        <w:numPr>
-          <w:ilvl w:val="2"/>
-          <w:numId w:val="1"/>
-        </w:numPr>
-        <w:rPr>
-          <w:rFonts w:eastAsia="Times New Roman" w:cs="Times New Roman"/>
-        </w:rPr>
-      </w:pPr>
-      <w:r>
-        <w:rPr>
-          <w:rFonts w:eastAsia="Times New Roman" w:cs="Times New Roman"/>
-        </w:rPr>
-        <w:t>Every unidentified species found can be named by the discoverer</w:t>
-      </w:r>
-    </w:p>
-    <w:p>
-      <w:pPr>
-        <w:pStyle w:val="ListParagraph"/>
-        <w:numPr>
-          <w:ilvl w:val="1"/>
-          <w:numId w:val="1"/>
-        </w:numPr>
-        <w:rPr>
-          <w:rFonts w:eastAsia="Times New Roman" w:cs="Times New Roman"/>
-        </w:rPr>
-      </w:pPr>
-      <w:r>
-        <w:rPr>
-          <w:rFonts w:eastAsia="Times New Roman" w:cs="Times New Roman"/>
-        </w:rPr>
-        <w:t>Water sports</w:t>
-      </w:r>
-    </w:p>
-    <w:p>
-      <w:pPr>
-        <w:pStyle w:val="ListParagraph"/>
-        <w:numPr>
-          <w:ilvl w:val="1"/>
-          <w:numId w:val="1"/>
-        </w:numPr>
-        <w:rPr>
-          <w:rFonts w:eastAsia="Times New Roman" w:cs="Times New Roman"/>
-        </w:rPr>
-      </w:pPr>
-      <w:r>
-        <w:rPr>
-          <w:rFonts w:eastAsia="Times New Roman" w:cs="Times New Roman"/>
-        </w:rPr>
-        <w:t>Turbo jet skis῀</w:t>
-      </w:r>
-    </w:p>
-    <w:p>
-      <w:pPr>
-        <w:pStyle w:val="ListParagraph"/>
-        <w:numPr>
-          <w:ilvl w:val="1"/>
-          <w:numId w:val="1"/>
-        </w:numPr>
-        <w:rPr>
-          <w:rFonts w:eastAsia="Times New Roman" w:cs="Times New Roman"/>
-        </w:rPr>
-      </w:pPr>
-      <w:r>
-        <w:rPr>
-          <w:rFonts w:eastAsia="Times New Roman" w:cs="Times New Roman"/>
-        </w:rPr>
-        <w:t>Surfing*</w:t>
-      </w:r>
-    </w:p>
-    <w:p>
-      <w:pPr>
-        <w:pStyle w:val="ListParagraph"/>
-        <w:numPr>
-          <w:ilvl w:val="1"/>
-          <w:numId w:val="1"/>
-        </w:numPr>
-        <w:rPr>
-          <w:rFonts w:eastAsia="Times New Roman" w:cs="Times New Roman"/>
-        </w:rPr>
-      </w:pPr>
-      <w:r>
-        <w:rPr>
-          <w:rFonts w:eastAsia="Times New Roman" w:cs="Times New Roman"/>
-        </w:rPr>
-        <w:t xml:space="preserve">Scuba diving </w:t>
-      </w:r>
-    </w:p>
-    <w:p>
-      <w:pPr>
-        <w:pStyle w:val="ListParagraph"/>
-        <w:rPr>
-          <w:rFonts w:eastAsia="Times New Roman" w:cs="Times New Roman"/>
-        </w:rPr>
-      </w:pPr>
+        <w:t>Commerce</w:t>
+      </w:r>
+    </w:p>
+    <w:p>
+      <w:pPr>
+        <w:pStyle w:val="ListParagraph"/>
+        <w:numPr>
+          <w:ilvl w:val="1"/>
+          <w:numId w:val="1"/>
+        </w:numPr>
+        <w:rPr>
+          <w:rFonts w:eastAsia="Times New Roman" w:cs="Times New Roman"/>
+        </w:rPr>
+      </w:pPr>
+      <w:r>
+        <w:rPr>
+          <w:rFonts w:eastAsia="Times New Roman" w:cs="Times New Roman"/>
+        </w:rPr>
+        <w:t>Fashion breathing masks</w:t>
+      </w:r>
+    </w:p>
+    <w:p>
+      <w:pPr>
+        <w:pStyle w:val="ListParagraph"/>
+        <w:numPr>
+          <w:ilvl w:val="1"/>
+          <w:numId w:val="1"/>
+        </w:numPr>
+        <w:rPr>
+          <w:rFonts w:eastAsia="Times New Roman" w:cs="Times New Roman"/>
+        </w:rPr>
+      </w:pPr>
+      <w:r>
+        <w:rPr>
+          <w:rFonts w:eastAsia="Times New Roman" w:cs="Times New Roman"/>
+        </w:rPr>
+        <w:t>Fashion Swimwear</w:t>
+      </w:r>
+    </w:p>
+    <w:p>
+      <w:pPr>
+        <w:pStyle w:val="ListParagraph"/>
+        <w:numPr>
+          <w:ilvl w:val="1"/>
+          <w:numId w:val="1"/>
+        </w:numPr>
+        <w:rPr>
+          <w:rFonts w:eastAsia="Times New Roman" w:cs="Times New Roman"/>
+        </w:rPr>
+      </w:pPr>
+      <w:r>
+        <w:rPr>
+          <w:rFonts w:eastAsia="Times New Roman" w:cs="Times New Roman"/>
+        </w:rPr>
+        <w:t xml:space="preserve">High end seafood restaurants serving local </w:t>
+      </w:r>
+      <w:r>
+        <w:rPr>
+          <w:rFonts w:eastAsia="Times New Roman" w:cs="Times New Roman"/>
+        </w:rPr>
+        <w:t>delicacies†</w:t>
+      </w:r>
+    </w:p>
+    <w:p>
+      <w:pPr>
+        <w:pStyle w:val="ListParagraph"/>
+        <w:numPr>
+          <w:ilvl w:val="1"/>
+          <w:numId w:val="1"/>
+        </w:numPr>
+        <w:rPr>
+          <w:rFonts w:eastAsia="Times New Roman" w:cs="Times New Roman"/>
+        </w:rPr>
+      </w:pPr>
+      <w:r>
+        <w:rPr>
+          <w:rFonts w:eastAsia="Times New Roman" w:cs="Times New Roman"/>
+        </w:rPr>
+        <w:t>Surf shops</w:t>
+      </w:r>
+    </w:p>
+    <w:p>
+      <w:pPr>
+        <w:pStyle w:val="ListParagraph"/>
+        <w:numPr>
+          <w:ilvl w:val="1"/>
+          <w:numId w:val="1"/>
+        </w:numPr>
+        <w:rPr>
+          <w:rFonts w:eastAsia="Times New Roman" w:cs="Times New Roman"/>
+        </w:rPr>
+      </w:pPr>
+      <w:r>
+        <w:rPr>
+          <w:rFonts w:eastAsia="Times New Roman" w:cs="Times New Roman"/>
+        </w:rPr>
+        <w:t>Turbo engine fuel procurement, storage and transportation῀</w:t>
+      </w:r>
+    </w:p>
+    <w:p>
+      <w:pPr>
+        <w:pStyle w:val="ListParagraph"/>
+        <w:numPr>
+          <w:ilvl w:val="1"/>
+          <w:numId w:val="1"/>
+        </w:numPr>
+        <w:rPr>
+          <w:rFonts w:eastAsia="Times New Roman" w:cs="Times New Roman"/>
+        </w:rPr>
+      </w:pPr>
+      <w:r>
+        <w:rPr>
+          <w:rFonts w:eastAsia="Times New Roman" w:cs="Times New Roman"/>
+        </w:rPr>
+        <w:t>Monogramming®</w:t>
+      </w:r>
+    </w:p>
+    <w:p>
+      <w:pPr>
+        <w:pStyle w:val="ListParagraph"/>
+        <w:numPr>
+          <w:ilvl w:val="1"/>
+          <w:numId w:val="1"/>
+        </w:numPr>
+        <w:rPr>
+          <w:rFonts w:eastAsia="Times New Roman" w:cs="Times New Roman"/>
+        </w:rPr>
+      </w:pPr>
+      <w:r>
+        <w:rPr>
+          <w:rFonts w:eastAsia="Times New Roman" w:cs="Times New Roman"/>
+        </w:rPr>
+        <w:t>Casino</w:t>
+      </w:r>
+    </w:p>
+    <w:p>
+      <w:pPr>
+        <w:pStyle w:val="ListParagraph"/>
+        <w:numPr>
+          <w:ilvl w:val="1"/>
+          <w:numId w:val="1"/>
+        </w:numPr>
+        <w:rPr>
+          <w:rFonts w:eastAsia="Times New Roman" w:cs="Times New Roman"/>
+        </w:rPr>
+      </w:pPr>
+      <w:r>
+        <w:rPr>
+          <w:rFonts w:eastAsia="Times New Roman" w:cs="Times New Roman"/>
+        </w:rPr>
+        <w:t>Worm hole study for the possibility of tourism</w:t>
+      </w:r>
+    </w:p>
+    <w:p>
+      <w:pPr>
+        <w:pStyle w:val="ListParagraph"/>
+        <w:numPr>
+          <w:ilvl w:val="1"/>
+          <w:numId w:val="1"/>
+        </w:numPr>
+        <w:rPr>
+          <w:rFonts w:eastAsia="Times New Roman" w:cs="Times New Roman"/>
+        </w:rPr>
+      </w:pPr>
+      <w:r>
+        <w:rPr>
+          <w:rFonts w:eastAsia="Times New Roman" w:cs="Times New Roman"/>
+        </w:rPr>
+        <w:t xml:space="preserve"> Farming and Livestock</w:t>
+      </w:r>
+    </w:p>
+    <w:p>
+      <w:pPr>
+        <w:pStyle w:val="ListParagraph"/>
+        <w:numPr>
+          <w:ilvl w:val="1"/>
+          <w:numId w:val="1"/>
+        </w:numPr>
+        <w:rPr>
+          <w:rFonts w:eastAsia="Times New Roman" w:cs="Times New Roman"/>
+        </w:rPr>
+      </w:pPr>
+      <w:r>
+        <w:rPr>
+          <w:rFonts w:eastAsia="Times New Roman" w:cs="Times New Roman"/>
+        </w:rPr>
+        <w:t xml:space="preserve">Manufacturing Facilities </w:t>
+      </w:r>
     </w:p>
     <w:p>
       <w:pPr>
@@ -378,12 +658,15 @@
           <w:rFonts w:eastAsia="Times New Roman" w:cs="Times New Roman"/>
         </w:rPr>
       </w:pPr>
-      <w:r>
-        <w:rPr>
-          <w:rFonts w:eastAsia="Times New Roman" w:cs="Times New Roman"/>
-        </w:rPr>
-        <w:t>*Much of this planet is unexplored, participate at your own risk</w:t>
-      </w:r>
+    </w:p>
+    <w:p>
+      <w:pPr>
+        <w:pStyle w:val="ListParagraph"/>
+        <w:ind w:left="1440"/>
+        <w:rPr>
+          <w:rFonts w:eastAsia="Times New Roman" w:cs="Times New Roman"/>
+        </w:rPr>
+      </w:pPr>
     </w:p>
     <w:p>
       <w:pPr>
@@ -393,6 +676,15 @@
           <w:rFonts w:eastAsia="Times New Roman" w:cs="Times New Roman"/>
         </w:rPr>
       </w:pPr>
+    </w:p>
+    <w:p>
+      <w:pPr>
+        <w:pStyle w:val="ListParagraph"/>
+        <w:ind w:left="2160"/>
+        <w:rPr>
+          <w:rFonts w:eastAsia="Times New Roman" w:cs="Times New Roman"/>
+        </w:rPr>
+      </w:pPr>
       <w:r>
         <w:rPr>
           <w:rFonts w:eastAsia="Times New Roman" w:cs="Times New Roman"/>
@@ -412,279 +704,7 @@
         <w:rPr>
           <w:rFonts w:eastAsia="Times New Roman" w:cs="Times New Roman"/>
         </w:rPr>
-        <w:t>῀Sparks from turbo engines may ignite atmosphere, participate at your own risk</w:t>
-      </w:r>
-    </w:p>
-    <w:p>
-      <w:pPr>
-        <w:pStyle w:val="ListParagraph"/>
-        <w:numPr>
-          <w:ilvl w:val="0"/>
-          <w:numId w:val="1"/>
-        </w:numPr>
-        <w:rPr>
-          <w:rFonts w:eastAsia="Times New Roman" w:cs="Times New Roman"/>
-        </w:rPr>
-      </w:pPr>
-      <w:r>
-        <w:rPr>
-          <w:rFonts w:eastAsia="Times New Roman" w:cs="Times New Roman"/>
-        </w:rPr>
-        <w:t>Commerce</w:t>
-      </w:r>
-    </w:p>
-    <w:p>
-      <w:pPr>
-        <w:pStyle w:val="ListParagraph"/>
-        <w:numPr>
-          <w:ilvl w:val="1"/>
-          <w:numId w:val="1"/>
-        </w:numPr>
-        <w:rPr>
-          <w:rFonts w:eastAsia="Times New Roman" w:cs="Times New Roman"/>
-        </w:rPr>
-      </w:pPr>
-      <w:r>
-        <w:rPr>
-          <w:rFonts w:eastAsia="Times New Roman" w:cs="Times New Roman"/>
-        </w:rPr>
-        <w:t>Fashion breathing masks</w:t>
-      </w:r>
-    </w:p>
-    <w:p>
-      <w:pPr>
-        <w:pStyle w:val="ListParagraph"/>
-        <w:numPr>
-          <w:ilvl w:val="1"/>
-          <w:numId w:val="1"/>
-        </w:numPr>
-        <w:rPr>
-          <w:rFonts w:eastAsia="Times New Roman" w:cs="Times New Roman"/>
-        </w:rPr>
-      </w:pPr>
-      <w:r>
-        <w:rPr>
-          <w:rFonts w:eastAsia="Times New Roman" w:cs="Times New Roman"/>
-        </w:rPr>
-        <w:t>Fashion Swimwear</w:t>
-      </w:r>
-    </w:p>
-    <w:p>
-      <w:pPr>
-        <w:pStyle w:val="ListParagraph"/>
-        <w:numPr>
-          <w:ilvl w:val="1"/>
-          <w:numId w:val="1"/>
-        </w:numPr>
-        <w:rPr>
-          <w:rFonts w:eastAsia="Times New Roman" w:cs="Times New Roman"/>
-        </w:rPr>
-      </w:pPr>
-      <w:r>
-        <w:rPr>
-          <w:rFonts w:eastAsia="Times New Roman" w:cs="Times New Roman"/>
-        </w:rPr>
-        <w:t xml:space="preserve">High end seafood restaurants serving local </w:t>
-      </w:r>
-      <w:r>
-        <w:rPr>
-          <w:rFonts w:eastAsia="Times New Roman" w:cs="Times New Roman"/>
-        </w:rPr>
-        <w:t>delicacies†</w:t>
-      </w:r>
-    </w:p>
-    <w:p>
-      <w:pPr>
-        <w:pStyle w:val="ListParagraph"/>
-        <w:numPr>
-          <w:ilvl w:val="1"/>
-          <w:numId w:val="1"/>
-        </w:numPr>
-        <w:rPr>
-          <w:rFonts w:eastAsia="Times New Roman" w:cs="Times New Roman"/>
-        </w:rPr>
-      </w:pPr>
-      <w:r>
-        <w:rPr>
-          <w:rFonts w:eastAsia="Times New Roman" w:cs="Times New Roman"/>
-        </w:rPr>
-        <w:t>Surf shops</w:t>
-      </w:r>
-    </w:p>
-    <w:p>
-      <w:pPr>
-        <w:pStyle w:val="ListParagraph"/>
-        <w:numPr>
-          <w:ilvl w:val="1"/>
-          <w:numId w:val="1"/>
-        </w:numPr>
-        <w:rPr>
-          <w:rFonts w:eastAsia="Times New Roman" w:cs="Times New Roman"/>
-        </w:rPr>
-      </w:pPr>
-      <w:r>
-        <w:rPr>
-          <w:rFonts w:eastAsia="Times New Roman" w:cs="Times New Roman"/>
-        </w:rPr>
-        <w:t>Turbo engine fuel procurement, storage and transportation῀</w:t>
-      </w:r>
-    </w:p>
-    <w:p>
-      <w:pPr>
-        <w:pStyle w:val="ListParagraph"/>
-        <w:numPr>
-          <w:ilvl w:val="1"/>
-          <w:numId w:val="1"/>
-        </w:numPr>
-        <w:rPr>
-          <w:rFonts w:eastAsia="Times New Roman" w:cs="Times New Roman"/>
-        </w:rPr>
-      </w:pPr>
-      <w:r>
-        <w:rPr>
-          <w:rFonts w:eastAsia="Times New Roman" w:cs="Times New Roman"/>
-        </w:rPr>
-        <w:t>Monogramming®</w:t>
-      </w:r>
-    </w:p>
-    <w:p>
-      <w:pPr>
-        <w:pStyle w:val="ListParagraph"/>
-        <w:numPr>
-          <w:ilvl w:val="1"/>
-          <w:numId w:val="1"/>
-        </w:numPr>
-        <w:rPr>
-          <w:rFonts w:eastAsia="Times New Roman" w:cs="Times New Roman"/>
-        </w:rPr>
-      </w:pPr>
-    </w:p>
-    <w:p>
-      <w:pPr>
-        <w:pStyle w:val="ListParagraph"/>
-        <w:numPr>
-          <w:ilvl w:val="1"/>
-          <w:numId w:val="1"/>
-        </w:numPr>
-        <w:rPr>
-          <w:rFonts w:eastAsia="Times New Roman" w:cs="Times New Roman"/>
-        </w:rPr>
-      </w:pPr>
-      <w:r>
-        <w:rPr>
-          <w:rFonts w:eastAsia="Times New Roman" w:cs="Times New Roman"/>
-        </w:rPr>
-        <w:t>Casino</w:t>
-      </w:r>
-    </w:p>
-    <w:p>
-      <w:pPr>
-        <w:pStyle w:val="ListParagraph"/>
-        <w:numPr>
-          <w:ilvl w:val="1"/>
-          <w:numId w:val="1"/>
-        </w:numPr>
-        <w:rPr>
-          <w:rFonts w:eastAsia="Times New Roman" w:cs="Times New Roman"/>
-        </w:rPr>
-      </w:pPr>
-      <w:r>
-        <w:rPr>
-          <w:rFonts w:eastAsia="Times New Roman" w:cs="Times New Roman"/>
-        </w:rPr>
-        <w:t>Worm hole study for the possibility of tourism</w:t>
-      </w:r>
-    </w:p>
-    <w:p>
-      <w:pPr>
-        <w:pStyle w:val="ListParagraph"/>
-        <w:numPr>
-          <w:ilvl w:val="1"/>
-          <w:numId w:val="1"/>
-        </w:numPr>
-        <w:rPr>
-          <w:rFonts w:eastAsia="Times New Roman" w:cs="Times New Roman"/>
-        </w:rPr>
-      </w:pPr>
-      <w:r>
-        <w:rPr>
-          <w:rFonts w:eastAsia="Times New Roman" w:cs="Times New Roman"/>
-        </w:rPr>
-        <w:t xml:space="preserve"> Farming and Livestock</w:t>
-      </w:r>
-    </w:p>
-    <w:p>
-      <w:pPr>
-        <w:pStyle w:val="ListParagraph"/>
-        <w:numPr>
-          <w:ilvl w:val="1"/>
-          <w:numId w:val="1"/>
-        </w:numPr>
-        <w:rPr>
-          <w:rFonts w:eastAsia="Times New Roman" w:cs="Times New Roman"/>
-        </w:rPr>
-      </w:pPr>
-      <w:r>
-        <w:rPr>
-          <w:rFonts w:eastAsia="Times New Roman" w:cs="Times New Roman"/>
-        </w:rPr>
-        <w:t xml:space="preserve">Manufacturing Facilities </w:t>
-      </w:r>
-    </w:p>
-    <w:p>
-      <w:pPr>
-        <w:pStyle w:val="ListParagraph"/>
-        <w:ind w:left="2160"/>
-        <w:rPr>
-          <w:rFonts w:eastAsia="Times New Roman" w:cs="Times New Roman"/>
-        </w:rPr>
-      </w:pPr>
-    </w:p>
-    <w:p>
-      <w:pPr>
-        <w:pStyle w:val="ListParagraph"/>
-        <w:ind w:left="1440"/>
-        <w:rPr>
-          <w:rFonts w:eastAsia="Times New Roman" w:cs="Times New Roman"/>
-        </w:rPr>
-      </w:pPr>
-    </w:p>
-    <w:p>
-      <w:pPr>
-        <w:pStyle w:val="ListParagraph"/>
-        <w:ind w:left="2160"/>
-        <w:rPr>
-          <w:rFonts w:eastAsia="Times New Roman" w:cs="Times New Roman"/>
-        </w:rPr>
-      </w:pPr>
-    </w:p>
-    <w:p>
-      <w:pPr>
-        <w:pStyle w:val="ListParagraph"/>
-        <w:ind w:left="2160"/>
-        <w:rPr>
-          <w:rFonts w:eastAsia="Times New Roman" w:cs="Times New Roman"/>
-        </w:rPr>
-      </w:pPr>
-      <w:r>
-        <w:rPr>
-          <w:rFonts w:eastAsia="Times New Roman" w:cs="Times New Roman"/>
-        </w:rPr>
-        <w:t>†Fish on this planet should not be consumed at this time</w:t>
-      </w:r>
-    </w:p>
-    <w:p>
-      <w:pPr>
-        <w:pStyle w:val="ListParagraph"/>
-        <w:ind w:left="2160"/>
-        <w:rPr>
-          <w:rFonts w:eastAsia="Times New Roman" w:cs="Times New Roman"/>
-        </w:rPr>
-      </w:pPr>
-      <w:r>
-        <w:rPr>
-          <w:rFonts w:eastAsia="Times New Roman" w:cs="Times New Roman"/>
-        </w:rPr>
+        <w:lastRenderedPageBreak/>
         <w:t>῀Sparks from turbo engines may ignite atmosphere</w:t>
       </w:r>
     </w:p>

</xml_diff>

<commit_message>
change the first paragraph
</commit_message>
<xml_diff>
--- a/ProjectFiles/documentation/Leisure Activities and Commerce.docx
+++ b/ProjectFiles/documentation/Leisure Activities and Commerce.docx
@@ -1,6 +1,6 @@
 
 <file path=word/document.xml><?xml version="1.0" encoding="utf-8"?>
-<w:document xmlns:wpc="http://schemas.microsoft.com/office/word/2010/wordprocessingCanvas" xmlns:mc="http://schemas.openxmlformats.org/markup-compatibility/2006" xmlns:o="urn:schemas-microsoft-com:office:office" xmlns:r="http://schemas.openxmlformats.org/officeDocument/2006/relationships" xmlns:m="http://schemas.openxmlformats.org/officeDocument/2006/math" xmlns:v="urn:schemas-microsoft-com:vml" xmlns:wp14="http://schemas.microsoft.com/office/word/2010/wordprocessingDrawing" xmlns:wp="http://schemas.openxmlformats.org/drawingml/2006/wordprocessingDrawing" xmlns:w10="urn:schemas-microsoft-com:office:word" xmlns:w="http://schemas.openxmlformats.org/wordprocessingml/2006/main" xmlns:w14="http://schemas.microsoft.com/office/word/2010/wordml" xmlns:w15="http://schemas.microsoft.com/office/word/2012/wordml" xmlns:wpg="http://schemas.microsoft.com/office/word/2010/wordprocessingGroup" xmlns:wpi="http://schemas.microsoft.com/office/word/2010/wordprocessingInk" xmlns:wne="http://schemas.microsoft.com/office/word/2006/wordml" xmlns:wps="http://schemas.microsoft.com/office/word/2010/wordprocessingShape" mc:Ignorable="w14 w15 wp14">
+<w:document xmlns:wpc="http://schemas.microsoft.com/office/word/2010/wordprocessingCanvas" xmlns:cx="http://schemas.microsoft.com/office/drawing/2014/chartex" xmlns:cx1="http://schemas.microsoft.com/office/drawing/2015/9/8/chartex" xmlns:mc="http://schemas.openxmlformats.org/markup-compatibility/2006" xmlns:o="urn:schemas-microsoft-com:office:office" xmlns:r="http://schemas.openxmlformats.org/officeDocument/2006/relationships" xmlns:m="http://schemas.openxmlformats.org/officeDocument/2006/math" xmlns:v="urn:schemas-microsoft-com:vml" xmlns:wp14="http://schemas.microsoft.com/office/word/2010/wordprocessingDrawing" xmlns:wp="http://schemas.openxmlformats.org/drawingml/2006/wordprocessingDrawing" xmlns:w10="urn:schemas-microsoft-com:office:word" xmlns:w="http://schemas.openxmlformats.org/wordprocessingml/2006/main" xmlns:w14="http://schemas.microsoft.com/office/word/2010/wordml" xmlns:w15="http://schemas.microsoft.com/office/word/2012/wordml" xmlns:w16se="http://schemas.microsoft.com/office/word/2015/wordml/symex" xmlns:wpg="http://schemas.microsoft.com/office/word/2010/wordprocessingGroup" xmlns:wpi="http://schemas.microsoft.com/office/word/2010/wordprocessingInk" xmlns:wne="http://schemas.microsoft.com/office/word/2006/wordml" xmlns:wps="http://schemas.microsoft.com/office/word/2010/wordprocessingShape" mc:Ignorable="w14 w15 w16se wp14">
   <w:body>
     <w:p>
       <w:pPr>
@@ -15,19 +15,16 @@
         <w:t xml:space="preserve"> are a vital and needed part of any exploratory group.</w:t>
       </w:r>
       <w:r>
-        <w:t xml:space="preserve"> Listed below are the leisure Facilities and </w:t>
-      </w:r>
-      <w:r>
-        <w:rPr>
-          <w:rFonts w:eastAsia="Times New Roman" w:cs="Times New Roman"/>
-        </w:rPr>
-        <w:t>Activities</w:t>
-      </w:r>
-      <w:r>
-        <w:rPr>
-          <w:rFonts w:eastAsia="Times New Roman" w:cs="Times New Roman"/>
-        </w:rPr>
-        <w:t xml:space="preserve"> as well as the Facilities we will be using to bring in money for funding of the Facilities and Activities. </w:t>
+        <w:t xml:space="preserve"> Residents of this new world will have many opportunities to enjoy the natural benefits of this new earth colony. Due to the atmosphere and the need for ventilation masks, residents can take advantage of a variety of water focused activities.</w:t>
+      </w:r>
+      <w:r>
+        <w:t xml:space="preserve"> </w:t>
+      </w:r>
+      <w:r>
+        <w:rPr>
+          <w:rFonts w:eastAsia="Times New Roman" w:cs="Times New Roman"/>
+        </w:rPr>
+        <w:t xml:space="preserve"> </w:t>
       </w:r>
     </w:p>
     <w:p/>
@@ -52,206 +49,236 @@
         <w:rPr>
           <w:rFonts w:eastAsia="Times New Roman" w:cs="Times New Roman"/>
         </w:rPr>
-        <w:t xml:space="preserve"> is necessary for the stress that exploring a new world with little to no contact with our home world.</w:t>
-      </w:r>
-    </w:p>
-    <w:p>
-      <w:pPr>
-        <w:pStyle w:val="ListParagraph"/>
-        <w:numPr>
-          <w:ilvl w:val="1"/>
-          <w:numId w:val="1"/>
-        </w:numPr>
-        <w:rPr>
-          <w:rFonts w:eastAsia="Times New Roman" w:cs="Times New Roman"/>
-        </w:rPr>
-      </w:pPr>
-      <w:r>
-        <w:rPr>
-          <w:rFonts w:eastAsia="Times New Roman" w:cs="Times New Roman"/>
-        </w:rPr>
-        <w:t>Spa</w:t>
-      </w:r>
-    </w:p>
-    <w:p>
-      <w:pPr>
-        <w:pStyle w:val="ListParagraph"/>
-        <w:numPr>
-          <w:ilvl w:val="1"/>
-          <w:numId w:val="1"/>
-        </w:numPr>
-        <w:rPr>
-          <w:rFonts w:eastAsia="Times New Roman" w:cs="Times New Roman"/>
-        </w:rPr>
-      </w:pPr>
-      <w:r>
-        <w:rPr>
-          <w:rFonts w:eastAsia="Times New Roman" w:cs="Times New Roman"/>
-        </w:rPr>
-        <w:t>Library</w:t>
-      </w:r>
-      <w:r>
-        <w:rPr>
-          <w:rFonts w:eastAsia="Times New Roman" w:cs="Times New Roman"/>
-        </w:rPr>
-        <w:t>(through the use of  tablet)</w:t>
-      </w:r>
-    </w:p>
-    <w:p>
-      <w:pPr>
-        <w:pStyle w:val="ListParagraph"/>
-        <w:numPr>
-          <w:ilvl w:val="1"/>
-          <w:numId w:val="1"/>
-        </w:numPr>
-        <w:rPr>
-          <w:rFonts w:eastAsia="Times New Roman" w:cs="Times New Roman"/>
-        </w:rPr>
-      </w:pPr>
-      <w:r>
-        <w:rPr>
-          <w:rFonts w:eastAsia="Times New Roman" w:cs="Times New Roman"/>
-        </w:rPr>
-        <w:t>Gym</w:t>
-      </w:r>
-    </w:p>
-    <w:p>
-      <w:pPr>
-        <w:pStyle w:val="ListParagraph"/>
-        <w:numPr>
-          <w:ilvl w:val="1"/>
-          <w:numId w:val="1"/>
-        </w:numPr>
-        <w:rPr>
-          <w:rFonts w:eastAsia="Times New Roman" w:cs="Times New Roman"/>
-        </w:rPr>
-      </w:pPr>
-      <w:r>
-        <w:rPr>
-          <w:rFonts w:eastAsia="Times New Roman" w:cs="Times New Roman"/>
-        </w:rPr>
-        <w:t>Enjoy naturally occurring hot-water sp</w:t>
-      </w:r>
-      <w:r>
-        <w:rPr>
-          <w:rFonts w:eastAsia="Times New Roman" w:cs="Times New Roman"/>
-        </w:rPr>
-        <w:t>rings</w:t>
-      </w:r>
-      <w:r>
-        <w:rPr>
-          <w:rFonts w:eastAsia="Times New Roman" w:cs="Times New Roman"/>
-        </w:rPr>
-        <w:t>*</w:t>
-      </w:r>
-    </w:p>
-    <w:p>
-      <w:pPr>
-        <w:pStyle w:val="ListParagraph"/>
-        <w:numPr>
-          <w:ilvl w:val="1"/>
-          <w:numId w:val="1"/>
-        </w:numPr>
-        <w:rPr>
-          <w:rFonts w:eastAsia="Times New Roman" w:cs="Times New Roman"/>
-        </w:rPr>
-      </w:pPr>
-      <w:r>
-        <w:rPr>
-          <w:rFonts w:eastAsia="Times New Roman" w:cs="Times New Roman"/>
-        </w:rPr>
-        <w:t>Relax with water jet messages</w:t>
-      </w:r>
-    </w:p>
-    <w:p>
-      <w:pPr>
-        <w:pStyle w:val="ListParagraph"/>
-        <w:numPr>
-          <w:ilvl w:val="2"/>
-          <w:numId w:val="1"/>
-        </w:numPr>
-        <w:rPr>
-          <w:rFonts w:eastAsia="Times New Roman" w:cs="Times New Roman"/>
-        </w:rPr>
-      </w:pPr>
-      <w:r>
-        <w:rPr>
-          <w:rFonts w:eastAsia="Times New Roman" w:cs="Times New Roman"/>
-        </w:rPr>
-        <w:t>Available in a variety of settings*</w:t>
-      </w:r>
-    </w:p>
-    <w:p>
-      <w:pPr>
-        <w:pStyle w:val="ListParagraph"/>
-        <w:numPr>
-          <w:ilvl w:val="3"/>
-          <w:numId w:val="1"/>
-        </w:numPr>
-        <w:rPr>
-          <w:rFonts w:eastAsia="Times New Roman" w:cs="Times New Roman"/>
-        </w:rPr>
-      </w:pPr>
-      <w:r>
-        <w:rPr>
-          <w:rFonts w:eastAsia="Times New Roman" w:cs="Times New Roman"/>
-        </w:rPr>
-        <w:t>Mountain top</w:t>
-      </w:r>
-    </w:p>
-    <w:p>
-      <w:pPr>
-        <w:pStyle w:val="ListParagraph"/>
-        <w:numPr>
-          <w:ilvl w:val="3"/>
-          <w:numId w:val="1"/>
-        </w:numPr>
-        <w:rPr>
-          <w:rFonts w:eastAsia="Times New Roman" w:cs="Times New Roman"/>
-        </w:rPr>
-      </w:pPr>
-      <w:r>
-        <w:rPr>
-          <w:rFonts w:eastAsia="Times New Roman" w:cs="Times New Roman"/>
-        </w:rPr>
-        <w:t>Jungle</w:t>
-      </w:r>
-    </w:p>
-    <w:p>
-      <w:pPr>
-        <w:pStyle w:val="ListParagraph"/>
-        <w:numPr>
-          <w:ilvl w:val="3"/>
-          <w:numId w:val="1"/>
-        </w:numPr>
-        <w:rPr>
-          <w:rFonts w:eastAsia="Times New Roman" w:cs="Times New Roman"/>
-        </w:rPr>
-      </w:pPr>
-      <w:r>
-        <w:rPr>
-          <w:rFonts w:eastAsia="Times New Roman" w:cs="Times New Roman"/>
-        </w:rPr>
-        <w:t>Savanah</w:t>
-      </w:r>
-    </w:p>
-    <w:p>
-      <w:pPr>
-        <w:pStyle w:val="ListParagraph"/>
-        <w:numPr>
-          <w:ilvl w:val="1"/>
-          <w:numId w:val="1"/>
-        </w:numPr>
-        <w:rPr>
-          <w:rFonts w:eastAsia="Times New Roman" w:cs="Times New Roman"/>
-        </w:rPr>
-      </w:pPr>
+        <w:t xml:space="preserve"> </w:t>
+      </w:r>
+      <w:r>
+        <w:rPr>
+          <w:rFonts w:eastAsia="Times New Roman" w:cs="Times New Roman"/>
+        </w:rPr>
+        <w:t>Activities provide residents with enjoyment and excitement, helping to stave off the stress induced by paving a new frontier with no contact</w:t>
+      </w:r>
       <w:bookmarkStart w:id="0" w:name="_GoBack"/>
       <w:bookmarkEnd w:id="0"/>
       <w:r>
         <w:rPr>
           <w:rFonts w:eastAsia="Times New Roman" w:cs="Times New Roman"/>
         </w:rPr>
+        <w:t xml:space="preserve"> with our home world.</w:t>
+      </w:r>
+    </w:p>
+    <w:p>
+      <w:pPr>
+        <w:pStyle w:val="ListParagraph"/>
+        <w:numPr>
+          <w:ilvl w:val="1"/>
+          <w:numId w:val="1"/>
+        </w:numPr>
+        <w:rPr>
+          <w:rFonts w:eastAsia="Times New Roman" w:cs="Times New Roman"/>
+        </w:rPr>
+      </w:pPr>
+      <w:r>
+        <w:rPr>
+          <w:rFonts w:eastAsia="Times New Roman" w:cs="Times New Roman"/>
+        </w:rPr>
+        <w:t>Spa</w:t>
+      </w:r>
+    </w:p>
+    <w:p>
+      <w:pPr>
+        <w:pStyle w:val="ListParagraph"/>
+        <w:numPr>
+          <w:ilvl w:val="1"/>
+          <w:numId w:val="1"/>
+        </w:numPr>
+        <w:rPr>
+          <w:rFonts w:eastAsia="Times New Roman" w:cs="Times New Roman"/>
+        </w:rPr>
+      </w:pPr>
+      <w:r>
+        <w:rPr>
+          <w:rFonts w:eastAsia="Times New Roman" w:cs="Times New Roman"/>
+        </w:rPr>
+        <w:t>Library</w:t>
+      </w:r>
+      <w:r>
+        <w:rPr>
+          <w:rFonts w:eastAsia="Times New Roman" w:cs="Times New Roman"/>
+        </w:rPr>
+        <w:t>(through the use of  tablet)</w:t>
+      </w:r>
+    </w:p>
+    <w:p>
+      <w:pPr>
+        <w:pStyle w:val="ListParagraph"/>
+        <w:numPr>
+          <w:ilvl w:val="1"/>
+          <w:numId w:val="1"/>
+        </w:numPr>
+        <w:rPr>
+          <w:rFonts w:eastAsia="Times New Roman" w:cs="Times New Roman"/>
+        </w:rPr>
+      </w:pPr>
+      <w:r>
+        <w:rPr>
+          <w:rFonts w:eastAsia="Times New Roman" w:cs="Times New Roman"/>
+        </w:rPr>
+        <w:t>Gym</w:t>
+      </w:r>
+    </w:p>
+    <w:p>
+      <w:pPr>
+        <w:pStyle w:val="ListParagraph"/>
+        <w:numPr>
+          <w:ilvl w:val="1"/>
+          <w:numId w:val="1"/>
+        </w:numPr>
+        <w:rPr>
+          <w:rFonts w:eastAsia="Times New Roman" w:cs="Times New Roman"/>
+        </w:rPr>
+      </w:pPr>
+      <w:r>
+        <w:rPr>
+          <w:rFonts w:eastAsia="Times New Roman" w:cs="Times New Roman"/>
+        </w:rPr>
+        <w:t>Enjoy naturally occurring hot-water sp</w:t>
+      </w:r>
+      <w:r>
+        <w:rPr>
+          <w:rFonts w:eastAsia="Times New Roman" w:cs="Times New Roman"/>
+        </w:rPr>
+        <w:t>rings</w:t>
+      </w:r>
+      <w:r>
+        <w:rPr>
+          <w:rFonts w:eastAsia="Times New Roman" w:cs="Times New Roman"/>
+        </w:rPr>
+        <w:t>*</w:t>
+      </w:r>
+    </w:p>
+    <w:p>
+      <w:pPr>
+        <w:pStyle w:val="ListParagraph"/>
+        <w:numPr>
+          <w:ilvl w:val="1"/>
+          <w:numId w:val="1"/>
+        </w:numPr>
+        <w:rPr>
+          <w:rFonts w:eastAsia="Times New Roman" w:cs="Times New Roman"/>
+        </w:rPr>
+      </w:pPr>
+      <w:r>
+        <w:rPr>
+          <w:rFonts w:eastAsia="Times New Roman" w:cs="Times New Roman"/>
+        </w:rPr>
+        <w:t>Relax with water jet messages</w:t>
+      </w:r>
+    </w:p>
+    <w:p>
+      <w:pPr>
+        <w:pStyle w:val="ListParagraph"/>
+        <w:numPr>
+          <w:ilvl w:val="2"/>
+          <w:numId w:val="1"/>
+        </w:numPr>
+        <w:rPr>
+          <w:rFonts w:eastAsia="Times New Roman" w:cs="Times New Roman"/>
+        </w:rPr>
+      </w:pPr>
+      <w:r>
+        <w:rPr>
+          <w:rFonts w:eastAsia="Times New Roman" w:cs="Times New Roman"/>
+        </w:rPr>
+        <w:t>Available in a variety of settings*</w:t>
+      </w:r>
+    </w:p>
+    <w:p>
+      <w:pPr>
+        <w:pStyle w:val="ListParagraph"/>
+        <w:numPr>
+          <w:ilvl w:val="3"/>
+          <w:numId w:val="1"/>
+        </w:numPr>
+        <w:rPr>
+          <w:rFonts w:eastAsia="Times New Roman" w:cs="Times New Roman"/>
+        </w:rPr>
+      </w:pPr>
+      <w:r>
+        <w:rPr>
+          <w:rFonts w:eastAsia="Times New Roman" w:cs="Times New Roman"/>
+        </w:rPr>
+        <w:t>Mountain top</w:t>
+      </w:r>
+    </w:p>
+    <w:p>
+      <w:pPr>
+        <w:pStyle w:val="ListParagraph"/>
+        <w:numPr>
+          <w:ilvl w:val="3"/>
+          <w:numId w:val="1"/>
+        </w:numPr>
+        <w:rPr>
+          <w:rFonts w:eastAsia="Times New Roman" w:cs="Times New Roman"/>
+        </w:rPr>
+      </w:pPr>
+      <w:r>
+        <w:rPr>
+          <w:rFonts w:eastAsia="Times New Roman" w:cs="Times New Roman"/>
+        </w:rPr>
+        <w:t>Jungle</w:t>
+      </w:r>
+    </w:p>
+    <w:p>
+      <w:pPr>
+        <w:pStyle w:val="ListParagraph"/>
+        <w:numPr>
+          <w:ilvl w:val="3"/>
+          <w:numId w:val="1"/>
+        </w:numPr>
+        <w:rPr>
+          <w:rFonts w:eastAsia="Times New Roman" w:cs="Times New Roman"/>
+        </w:rPr>
+      </w:pPr>
+      <w:r>
+        <w:rPr>
+          <w:rFonts w:eastAsia="Times New Roman" w:cs="Times New Roman"/>
+        </w:rPr>
+        <w:t>Savanah</w:t>
+      </w:r>
+    </w:p>
+    <w:p>
+      <w:pPr>
+        <w:pStyle w:val="ListParagraph"/>
+        <w:numPr>
+          <w:ilvl w:val="3"/>
+          <w:numId w:val="1"/>
+        </w:numPr>
+        <w:rPr>
+          <w:rFonts w:eastAsia="Times New Roman" w:cs="Times New Roman"/>
+        </w:rPr>
+      </w:pPr>
+      <w:r>
+        <w:rPr>
+          <w:rFonts w:eastAsia="Times New Roman" w:cs="Times New Roman"/>
+        </w:rPr>
+        <w:t>Ocean side caves</w:t>
+      </w:r>
+    </w:p>
+    <w:p>
+      <w:pPr>
+        <w:pStyle w:val="ListParagraph"/>
+        <w:numPr>
+          <w:ilvl w:val="1"/>
+          <w:numId w:val="1"/>
+        </w:numPr>
+        <w:rPr>
+          <w:rFonts w:eastAsia="Times New Roman" w:cs="Times New Roman"/>
+        </w:rPr>
+      </w:pPr>
+      <w:r>
+        <w:rPr>
+          <w:rFonts w:eastAsia="Times New Roman" w:cs="Times New Roman"/>
+        </w:rPr>
         <w:t>Deep sea fishing*†</w:t>
       </w:r>
     </w:p>
@@ -360,7 +387,19 @@
         <w:rPr>
           <w:rFonts w:eastAsia="Times New Roman" w:cs="Times New Roman"/>
         </w:rPr>
-        <w:t xml:space="preserve">Scuba diving </w:t>
+        <w:t>Scuba diving</w:t>
+      </w:r>
+      <w:r>
+        <w:rPr>
+          <w:rFonts w:eastAsia="Times New Roman" w:cs="Times New Roman"/>
+        </w:rPr>
+        <w:t>*</w:t>
+      </w:r>
+      <w:r>
+        <w:rPr>
+          <w:rFonts w:eastAsia="Times New Roman" w:cs="Times New Roman"/>
+        </w:rPr>
+        <w:t xml:space="preserve"> </w:t>
       </w:r>
     </w:p>
     <w:p>
@@ -384,18 +423,6 @@
     <w:p>
       <w:pPr>
         <w:pStyle w:val="ListParagraph"/>
-        <w:numPr>
-          <w:ilvl w:val="1"/>
-          <w:numId w:val="1"/>
-        </w:numPr>
-        <w:rPr>
-          <w:rFonts w:eastAsia="Times New Roman" w:cs="Times New Roman"/>
-        </w:rPr>
-      </w:pPr>
-    </w:p>
-    <w:p>
-      <w:pPr>
-        <w:pStyle w:val="ListParagraph"/>
         <w:rPr>
           <w:rFonts w:eastAsia="Times New Roman" w:cs="Times New Roman"/>
         </w:rPr>
@@ -449,6 +476,15 @@
     <w:p>
       <w:pPr>
         <w:pStyle w:val="ListParagraph"/>
+        <w:ind w:left="2160"/>
+        <w:rPr>
+          <w:rFonts w:eastAsia="Times New Roman" w:cs="Times New Roman"/>
+        </w:rPr>
+      </w:pPr>
+    </w:p>
+    <w:p>
+      <w:pPr>
+        <w:pStyle w:val="ListParagraph"/>
         <w:numPr>
           <w:ilvl w:val="0"/>
           <w:numId w:val="1"/>
@@ -461,25 +497,43 @@
         <w:rPr>
           <w:rFonts w:eastAsia="Times New Roman" w:cs="Times New Roman"/>
         </w:rPr>
-        <w:t>Commerce</w:t>
-      </w:r>
-    </w:p>
-    <w:p>
-      <w:pPr>
-        <w:pStyle w:val="ListParagraph"/>
-        <w:numPr>
-          <w:ilvl w:val="1"/>
-          <w:numId w:val="1"/>
-        </w:numPr>
-        <w:rPr>
-          <w:rFonts w:eastAsia="Times New Roman" w:cs="Times New Roman"/>
-        </w:rPr>
-      </w:pPr>
-      <w:r>
-        <w:rPr>
-          <w:rFonts w:eastAsia="Times New Roman" w:cs="Times New Roman"/>
-        </w:rPr>
-        <w:t>Fashion breathing masks</w:t>
+        <w:t>Commerce, this new frontier offers many opportunities for starting new and exciting industries</w:t>
+      </w:r>
+      <w:r>
+        <w:rPr>
+          <w:rFonts w:eastAsia="Times New Roman" w:cs="Times New Roman"/>
+        </w:rPr>
+        <w:t>.</w:t>
+      </w:r>
+    </w:p>
+    <w:p>
+      <w:pPr>
+        <w:pStyle w:val="ListParagraph"/>
+        <w:numPr>
+          <w:ilvl w:val="1"/>
+          <w:numId w:val="1"/>
+        </w:numPr>
+        <w:rPr>
+          <w:rFonts w:eastAsia="Times New Roman" w:cs="Times New Roman"/>
+        </w:rPr>
+      </w:pPr>
+      <w:r>
+        <w:rPr>
+          <w:rFonts w:eastAsia="Times New Roman" w:cs="Times New Roman"/>
+        </w:rPr>
+        <w:t xml:space="preserve">Fashion breathing </w:t>
+      </w:r>
+      <w:r>
+        <w:rPr>
+          <w:rFonts w:eastAsia="Times New Roman" w:cs="Times New Roman"/>
+        </w:rPr>
+        <w:t xml:space="preserve">and ventilation </w:t>
+      </w:r>
+      <w:r>
+        <w:rPr>
+          <w:rFonts w:eastAsia="Times New Roman" w:cs="Times New Roman"/>
+        </w:rPr>
+        <w:t>masks</w:t>
       </w:r>
     </w:p>
     <w:p>
@@ -575,7 +629,19 @@
         <w:rPr>
           <w:rFonts w:eastAsia="Times New Roman" w:cs="Times New Roman"/>
         </w:rPr>
-        <w:t>Monogramming®</w:t>
+        <w:t>Monogramming</w:t>
+      </w:r>
+      <w:r>
+        <w:rPr>
+          <w:rFonts w:eastAsia="Times New Roman" w:cs="Times New Roman"/>
+        </w:rPr>
+        <w:t xml:space="preserve"> of personal items</w:t>
+      </w:r>
+      <w:r>
+        <w:rPr>
+          <w:rFonts w:eastAsia="Times New Roman" w:cs="Times New Roman"/>
+        </w:rPr>
+        <w:t>®</w:t>
       </w:r>
     </w:p>
     <w:p>
@@ -629,7 +695,7 @@
         <w:rPr>
           <w:rFonts w:eastAsia="Times New Roman" w:cs="Times New Roman"/>
         </w:rPr>
-        <w:t xml:space="preserve"> Farming and Livestock</w:t>
+        <w:t>Farming and Livestock</w:t>
       </w:r>
     </w:p>
     <w:p>
@@ -704,7 +770,6 @@
         <w:rPr>
           <w:rFonts w:eastAsia="Times New Roman" w:cs="Times New Roman"/>
         </w:rPr>
-        <w:lastRenderedPageBreak/>
         <w:t>῀Sparks from turbo engines may ignite atmosphere</w:t>
       </w:r>
     </w:p>
@@ -771,7 +836,7 @@
 </file>
 
 <file path=word/numbering.xml><?xml version="1.0" encoding="utf-8"?>
-<w:numbering xmlns:wpc="http://schemas.microsoft.com/office/word/2010/wordprocessingCanvas" xmlns:mc="http://schemas.openxmlformats.org/markup-compatibility/2006" xmlns:o="urn:schemas-microsoft-com:office:office" xmlns:r="http://schemas.openxmlformats.org/officeDocument/2006/relationships" xmlns:m="http://schemas.openxmlformats.org/officeDocument/2006/math" xmlns:v="urn:schemas-microsoft-com:vml" xmlns:wp14="http://schemas.microsoft.com/office/word/2010/wordprocessingDrawing" xmlns:wp="http://schemas.openxmlformats.org/drawingml/2006/wordprocessingDrawing" xmlns:w10="urn:schemas-microsoft-com:office:word" xmlns:w="http://schemas.openxmlformats.org/wordprocessingml/2006/main" xmlns:w14="http://schemas.microsoft.com/office/word/2010/wordml" xmlns:w15="http://schemas.microsoft.com/office/word/2012/wordml" xmlns:wpg="http://schemas.microsoft.com/office/word/2010/wordprocessingGroup" xmlns:wpi="http://schemas.microsoft.com/office/word/2010/wordprocessingInk" xmlns:wne="http://schemas.microsoft.com/office/word/2006/wordml" xmlns:wps="http://schemas.microsoft.com/office/word/2010/wordprocessingShape" mc:Ignorable="w14 w15 wp14">
+<w:numbering xmlns:wpc="http://schemas.microsoft.com/office/word/2010/wordprocessingCanvas" xmlns:cx="http://schemas.microsoft.com/office/drawing/2014/chartex" xmlns:cx1="http://schemas.microsoft.com/office/drawing/2015/9/8/chartex" xmlns:mc="http://schemas.openxmlformats.org/markup-compatibility/2006" xmlns:o="urn:schemas-microsoft-com:office:office" xmlns:r="http://schemas.openxmlformats.org/officeDocument/2006/relationships" xmlns:m="http://schemas.openxmlformats.org/officeDocument/2006/math" xmlns:v="urn:schemas-microsoft-com:vml" xmlns:wp14="http://schemas.microsoft.com/office/word/2010/wordprocessingDrawing" xmlns:wp="http://schemas.openxmlformats.org/drawingml/2006/wordprocessingDrawing" xmlns:w10="urn:schemas-microsoft-com:office:word" xmlns:w="http://schemas.openxmlformats.org/wordprocessingml/2006/main" xmlns:w14="http://schemas.microsoft.com/office/word/2010/wordml" xmlns:w15="http://schemas.microsoft.com/office/word/2012/wordml" xmlns:w16se="http://schemas.microsoft.com/office/word/2015/wordml/symex" xmlns:wpg="http://schemas.microsoft.com/office/word/2010/wordprocessingGroup" xmlns:wpi="http://schemas.microsoft.com/office/word/2010/wordprocessingInk" xmlns:wne="http://schemas.microsoft.com/office/word/2006/wordml" xmlns:wps="http://schemas.microsoft.com/office/word/2010/wordprocessingShape" mc:Ignorable="w14 w15 w16se wp14">
   <w:abstractNum w:abstractNumId="0" w15:restartNumberingAfterBreak="0">
     <w:nsid w:val="2C212EDD"/>
     <w:multiLevelType w:val="hybridMultilevel"/>
@@ -892,7 +957,7 @@
 </file>
 
 <file path=word/styles.xml><?xml version="1.0" encoding="utf-8"?>
-<w:styles xmlns:mc="http://schemas.openxmlformats.org/markup-compatibility/2006" xmlns:r="http://schemas.openxmlformats.org/officeDocument/2006/relationships" xmlns:w="http://schemas.openxmlformats.org/wordprocessingml/2006/main" xmlns:w14="http://schemas.microsoft.com/office/word/2010/wordml" xmlns:w15="http://schemas.microsoft.com/office/word/2012/wordml" mc:Ignorable="w14 w15">
+<w:styles xmlns:mc="http://schemas.openxmlformats.org/markup-compatibility/2006" xmlns:r="http://schemas.openxmlformats.org/officeDocument/2006/relationships" xmlns:w="http://schemas.openxmlformats.org/wordprocessingml/2006/main" xmlns:w14="http://schemas.microsoft.com/office/word/2010/wordml" xmlns:w15="http://schemas.microsoft.com/office/word/2012/wordml" xmlns:w16se="http://schemas.microsoft.com/office/word/2015/wordml/symex" mc:Ignorable="w14 w15 w16se">
   <w:docDefaults>
     <w:rPrDefault>
       <w:rPr>

</xml_diff>

<commit_message>
added stuff to the first paragraph
</commit_message>
<xml_diff>
--- a/ProjectFiles/documentation/Leisure Activities and Commerce.docx
+++ b/ProjectFiles/documentation/Leisure Activities and Commerce.docx
@@ -1,13 +1,8 @@
 
 <file path=word/document.xml><?xml version="1.0" encoding="utf-8"?>
-<w:document xmlns:wpc="http://schemas.microsoft.com/office/word/2010/wordprocessingCanvas" xmlns:cx="http://schemas.microsoft.com/office/drawing/2014/chartex" xmlns:cx1="http://schemas.microsoft.com/office/drawing/2015/9/8/chartex" xmlns:mc="http://schemas.openxmlformats.org/markup-compatibility/2006" xmlns:o="urn:schemas-microsoft-com:office:office" xmlns:r="http://schemas.openxmlformats.org/officeDocument/2006/relationships" xmlns:m="http://schemas.openxmlformats.org/officeDocument/2006/math" xmlns:v="urn:schemas-microsoft-com:vml" xmlns:wp14="http://schemas.microsoft.com/office/word/2010/wordprocessingDrawing" xmlns:wp="http://schemas.openxmlformats.org/drawingml/2006/wordprocessingDrawing" xmlns:w10="urn:schemas-microsoft-com:office:word" xmlns:w="http://schemas.openxmlformats.org/wordprocessingml/2006/main" xmlns:w14="http://schemas.microsoft.com/office/word/2010/wordml" xmlns:w15="http://schemas.microsoft.com/office/word/2012/wordml" xmlns:w16se="http://schemas.microsoft.com/office/word/2015/wordml/symex" xmlns:wpg="http://schemas.microsoft.com/office/word/2010/wordprocessingGroup" xmlns:wpi="http://schemas.microsoft.com/office/word/2010/wordprocessingInk" xmlns:wne="http://schemas.microsoft.com/office/word/2006/wordml" xmlns:wps="http://schemas.microsoft.com/office/word/2010/wordprocessingShape" mc:Ignorable="w14 w15 w16se wp14">
+<w:document xmlns:wpc="http://schemas.microsoft.com/office/word/2010/wordprocessingCanvas" xmlns:mc="http://schemas.openxmlformats.org/markup-compatibility/2006" xmlns:o="urn:schemas-microsoft-com:office:office" xmlns:r="http://schemas.openxmlformats.org/officeDocument/2006/relationships" xmlns:m="http://schemas.openxmlformats.org/officeDocument/2006/math" xmlns:v="urn:schemas-microsoft-com:vml" xmlns:wp14="http://schemas.microsoft.com/office/word/2010/wordprocessingDrawing" xmlns:wp="http://schemas.openxmlformats.org/drawingml/2006/wordprocessingDrawing" xmlns:w10="urn:schemas-microsoft-com:office:word" xmlns:w="http://schemas.openxmlformats.org/wordprocessingml/2006/main" xmlns:w14="http://schemas.microsoft.com/office/word/2010/wordml" xmlns:w15="http://schemas.microsoft.com/office/word/2012/wordml" xmlns:wpg="http://schemas.microsoft.com/office/word/2010/wordprocessingGroup" xmlns:wpi="http://schemas.microsoft.com/office/word/2010/wordprocessingInk" xmlns:wne="http://schemas.microsoft.com/office/word/2006/wordml" xmlns:wps="http://schemas.microsoft.com/office/word/2010/wordprocessingShape" mc:Ignorable="w14 w15 wp14">
   <w:body>
     <w:p>
-      <w:pPr>
-        <w:rPr>
-          <w:rFonts w:eastAsia="Times New Roman" w:cs="Times New Roman"/>
-        </w:rPr>
-      </w:pPr>
       <w:r>
         <w:t>Leisure Activities and Commerce</w:t>
       </w:r>
@@ -15,47 +10,45 @@
         <w:t xml:space="preserve"> are a vital and needed part of any exploratory group.</w:t>
       </w:r>
       <w:r>
-        <w:t xml:space="preserve"> Residents of this new world will have many opportunities to enjoy the natural benefits of this new earth colony. Due to the atmosphere and the need for ventilation masks, residents can take advantage of a variety of water focused activities.</w:t>
-      </w:r>
-      <w:r>
-        <w:t xml:space="preserve"> </w:t>
-      </w:r>
-      <w:r>
-        <w:rPr>
-          <w:rFonts w:eastAsia="Times New Roman" w:cs="Times New Roman"/>
-        </w:rPr>
-        <w:t xml:space="preserve"> </w:t>
-      </w:r>
-    </w:p>
-    <w:p/>
-    <w:p>
-      <w:pPr>
-        <w:pStyle w:val="ListParagraph"/>
-        <w:numPr>
-          <w:ilvl w:val="0"/>
-          <w:numId w:val="1"/>
-        </w:numPr>
-        <w:rPr>
-          <w:rFonts w:eastAsia="Times New Roman" w:cs="Times New Roman"/>
-        </w:rPr>
-      </w:pPr>
-      <w:r>
-        <w:rPr>
-          <w:rFonts w:eastAsia="Times New Roman" w:cs="Times New Roman"/>
-        </w:rPr>
-        <w:t>Leisure</w:t>
-      </w:r>
-      <w:r>
-        <w:rPr>
-          <w:rFonts w:eastAsia="Times New Roman" w:cs="Times New Roman"/>
-        </w:rPr>
-        <w:t xml:space="preserve"> </w:t>
-      </w:r>
-      <w:r>
-        <w:rPr>
-          <w:rFonts w:eastAsia="Times New Roman" w:cs="Times New Roman"/>
-        </w:rPr>
-        <w:t>Activities provide residents with enjoyment and excitement, helping to stave off the stress induced by paving a new frontier with no contact</w:t>
+        <w:t xml:space="preserve"> Residents of this new world will have many opportunities to enjoy the natural benefits of this new earth colony. Due to the atmosphere and the </w:t>
+      </w:r>
+      <w:r>
+        <w:t>climate</w:t>
+      </w:r>
+      <w:r>
+        <w:t>, residents can take advantage of a variety of water focused activities</w:t>
+      </w:r>
+      <w:r>
+        <w:t xml:space="preserve"> as well as some other activities for those not particularly interested in being outside with a mask</w:t>
+      </w:r>
+      <w:r>
+        <w:t>.</w:t>
+      </w:r>
+      <w:r>
+        <w:t xml:space="preserve"> All of this is nessacary due to the high stress from residing on an isolated planetoid with no real contact with our home world and the dangers of living on an alien planet.</w:t>
+      </w:r>
+    </w:p>
+    <w:p>
+      <w:r>
+        <w:t xml:space="preserve">While most of these leisure activites have little benefit outside of stress relief and relaxation </w:t>
+      </w:r>
+      <w:r>
+        <w:rPr>
+          <w:rFonts w:eastAsia="Times New Roman" w:cs="Times New Roman"/>
+        </w:rPr>
+        <w:t>Deep sea fishing*†</w:t>
+      </w:r>
+      <w:r>
+        <w:rPr>
+          <w:rFonts w:eastAsia="Times New Roman" w:cs="Times New Roman"/>
+        </w:rPr>
+        <w:t xml:space="preserve"> can be used to supplement our food supply and the Submarine and jet skis can be used for exploration of the planet</w:t>
+      </w:r>
+      <w:r>
+        <w:rPr>
+          <w:rFonts w:eastAsia="Times New Roman" w:cs="Times New Roman"/>
+        </w:rPr>
+        <w:t>. While the gym and Shooting range can be used for training in case of dangers on the planetoid.</w:t>
       </w:r>
       <w:bookmarkStart w:id="0" w:name="_GoBack"/>
       <w:bookmarkEnd w:id="0"/>
@@ -63,6 +56,43 @@
         <w:rPr>
           <w:rFonts w:eastAsia="Times New Roman" w:cs="Times New Roman"/>
         </w:rPr>
+        <w:t xml:space="preserve"> </w:t>
+      </w:r>
+    </w:p>
+    <w:p/>
+    <w:p>
+      <w:pPr>
+        <w:pStyle w:val="ListParagraph"/>
+        <w:numPr>
+          <w:ilvl w:val="0"/>
+          <w:numId w:val="1"/>
+        </w:numPr>
+        <w:rPr>
+          <w:rFonts w:eastAsia="Times New Roman" w:cs="Times New Roman"/>
+        </w:rPr>
+      </w:pPr>
+      <w:r>
+        <w:rPr>
+          <w:rFonts w:eastAsia="Times New Roman" w:cs="Times New Roman"/>
+        </w:rPr>
+        <w:t>Leisure</w:t>
+      </w:r>
+      <w:r>
+        <w:rPr>
+          <w:rFonts w:eastAsia="Times New Roman" w:cs="Times New Roman"/>
+        </w:rPr>
+        <w:t xml:space="preserve"> </w:t>
+      </w:r>
+      <w:r>
+        <w:rPr>
+          <w:rFonts w:eastAsia="Times New Roman" w:cs="Times New Roman"/>
+        </w:rPr>
+        <w:t>Activities provide residents with enjoyment and excitement, helping to stave off the stress induced by paving a new frontier with no contact</w:t>
+      </w:r>
+      <w:r>
+        <w:rPr>
+          <w:rFonts w:eastAsia="Times New Roman" w:cs="Times New Roman"/>
+        </w:rPr>
         <w:t xml:space="preserve"> with our home world.</w:t>
       </w:r>
     </w:p>
@@ -171,7 +201,25 @@
         <w:rPr>
           <w:rFonts w:eastAsia="Times New Roman" w:cs="Times New Roman"/>
         </w:rPr>
-        <w:t>Relax with water jet messages</w:t>
+        <w:t>Deep sea fishing*†</w:t>
+      </w:r>
+    </w:p>
+    <w:p>
+      <w:pPr>
+        <w:pStyle w:val="ListParagraph"/>
+        <w:numPr>
+          <w:ilvl w:val="1"/>
+          <w:numId w:val="1"/>
+        </w:numPr>
+        <w:rPr>
+          <w:rFonts w:eastAsia="Times New Roman" w:cs="Times New Roman"/>
+        </w:rPr>
+      </w:pPr>
+      <w:r>
+        <w:rPr>
+          <w:rFonts w:eastAsia="Times New Roman" w:cs="Times New Roman"/>
+        </w:rPr>
+        <w:t>Submarine exploration*</w:t>
       </w:r>
     </w:p>
     <w:p>
@@ -189,132 +237,6 @@
         <w:rPr>
           <w:rFonts w:eastAsia="Times New Roman" w:cs="Times New Roman"/>
         </w:rPr>
-        <w:t>Available in a variety of settings*</w:t>
-      </w:r>
-    </w:p>
-    <w:p>
-      <w:pPr>
-        <w:pStyle w:val="ListParagraph"/>
-        <w:numPr>
-          <w:ilvl w:val="3"/>
-          <w:numId w:val="1"/>
-        </w:numPr>
-        <w:rPr>
-          <w:rFonts w:eastAsia="Times New Roman" w:cs="Times New Roman"/>
-        </w:rPr>
-      </w:pPr>
-      <w:r>
-        <w:rPr>
-          <w:rFonts w:eastAsia="Times New Roman" w:cs="Times New Roman"/>
-        </w:rPr>
-        <w:t>Mountain top</w:t>
-      </w:r>
-    </w:p>
-    <w:p>
-      <w:pPr>
-        <w:pStyle w:val="ListParagraph"/>
-        <w:numPr>
-          <w:ilvl w:val="3"/>
-          <w:numId w:val="1"/>
-        </w:numPr>
-        <w:rPr>
-          <w:rFonts w:eastAsia="Times New Roman" w:cs="Times New Roman"/>
-        </w:rPr>
-      </w:pPr>
-      <w:r>
-        <w:rPr>
-          <w:rFonts w:eastAsia="Times New Roman" w:cs="Times New Roman"/>
-        </w:rPr>
-        <w:t>Jungle</w:t>
-      </w:r>
-    </w:p>
-    <w:p>
-      <w:pPr>
-        <w:pStyle w:val="ListParagraph"/>
-        <w:numPr>
-          <w:ilvl w:val="3"/>
-          <w:numId w:val="1"/>
-        </w:numPr>
-        <w:rPr>
-          <w:rFonts w:eastAsia="Times New Roman" w:cs="Times New Roman"/>
-        </w:rPr>
-      </w:pPr>
-      <w:r>
-        <w:rPr>
-          <w:rFonts w:eastAsia="Times New Roman" w:cs="Times New Roman"/>
-        </w:rPr>
-        <w:t>Savanah</w:t>
-      </w:r>
-    </w:p>
-    <w:p>
-      <w:pPr>
-        <w:pStyle w:val="ListParagraph"/>
-        <w:numPr>
-          <w:ilvl w:val="3"/>
-          <w:numId w:val="1"/>
-        </w:numPr>
-        <w:rPr>
-          <w:rFonts w:eastAsia="Times New Roman" w:cs="Times New Roman"/>
-        </w:rPr>
-      </w:pPr>
-      <w:r>
-        <w:rPr>
-          <w:rFonts w:eastAsia="Times New Roman" w:cs="Times New Roman"/>
-        </w:rPr>
-        <w:t>Ocean side caves</w:t>
-      </w:r>
-    </w:p>
-    <w:p>
-      <w:pPr>
-        <w:pStyle w:val="ListParagraph"/>
-        <w:numPr>
-          <w:ilvl w:val="1"/>
-          <w:numId w:val="1"/>
-        </w:numPr>
-        <w:rPr>
-          <w:rFonts w:eastAsia="Times New Roman" w:cs="Times New Roman"/>
-        </w:rPr>
-      </w:pPr>
-      <w:r>
-        <w:rPr>
-          <w:rFonts w:eastAsia="Times New Roman" w:cs="Times New Roman"/>
-        </w:rPr>
-        <w:t>Deep sea fishing*†</w:t>
-      </w:r>
-    </w:p>
-    <w:p>
-      <w:pPr>
-        <w:pStyle w:val="ListParagraph"/>
-        <w:numPr>
-          <w:ilvl w:val="1"/>
-          <w:numId w:val="1"/>
-        </w:numPr>
-        <w:rPr>
-          <w:rFonts w:eastAsia="Times New Roman" w:cs="Times New Roman"/>
-        </w:rPr>
-      </w:pPr>
-      <w:r>
-        <w:rPr>
-          <w:rFonts w:eastAsia="Times New Roman" w:cs="Times New Roman"/>
-        </w:rPr>
-        <w:t>Submarine exploration*</w:t>
-      </w:r>
-    </w:p>
-    <w:p>
-      <w:pPr>
-        <w:pStyle w:val="ListParagraph"/>
-        <w:numPr>
-          <w:ilvl w:val="2"/>
-          <w:numId w:val="1"/>
-        </w:numPr>
-        <w:rPr>
-          <w:rFonts w:eastAsia="Times New Roman" w:cs="Times New Roman"/>
-        </w:rPr>
-      </w:pPr>
-      <w:r>
-        <w:rPr>
-          <w:rFonts w:eastAsia="Times New Roman" w:cs="Times New Roman"/>
-        </w:rPr>
         <w:t>Every unidentified species found can be named by the discoverer</w:t>
       </w:r>
     </w:p>
@@ -351,7 +273,7 @@
         <w:rPr>
           <w:rFonts w:eastAsia="Times New Roman" w:cs="Times New Roman"/>
         </w:rPr>
-        <w:t>Turbo jet skis῀</w:t>
+        <w:t>Turbo jet skis</w:t>
       </w:r>
     </w:p>
     <w:p>
@@ -466,12 +388,6 @@
           <w:rFonts w:eastAsia="Times New Roman" w:cs="Times New Roman"/>
         </w:rPr>
       </w:pPr>
-      <w:r>
-        <w:rPr>
-          <w:rFonts w:eastAsia="Times New Roman" w:cs="Times New Roman"/>
-        </w:rPr>
-        <w:t>῀Sparks from turbo engines may ignite atmosphere, participate at your own risk</w:t>
-      </w:r>
     </w:p>
     <w:p>
       <w:pPr>
@@ -611,7 +527,13 @@
         <w:rPr>
           <w:rFonts w:eastAsia="Times New Roman" w:cs="Times New Roman"/>
         </w:rPr>
-        <w:t>Turbo engine fuel procurement, storage and transportation῀</w:t>
+        <w:t>Turbo engine fuel procurem</w:t>
+      </w:r>
+      <w:r>
+        <w:rPr>
+          <w:rFonts w:eastAsia="Times New Roman" w:cs="Times New Roman"/>
+        </w:rPr>
+        <w:t>ent, storage and transportation</w:t>
       </w:r>
     </w:p>
     <w:p>
@@ -756,21 +678,6 @@
           <w:rFonts w:eastAsia="Times New Roman" w:cs="Times New Roman"/>
         </w:rPr>
         <w:t>†Fish on this planet should not be consumed at this time</w:t>
-      </w:r>
-    </w:p>
-    <w:p>
-      <w:pPr>
-        <w:pStyle w:val="ListParagraph"/>
-        <w:ind w:left="2160"/>
-        <w:rPr>
-          <w:rFonts w:eastAsia="Times New Roman" w:cs="Times New Roman"/>
-        </w:rPr>
-      </w:pPr>
-      <w:r>
-        <w:rPr>
-          <w:rFonts w:eastAsia="Times New Roman" w:cs="Times New Roman"/>
-        </w:rPr>
-        <w:t>῀Sparks from turbo engines may ignite atmosphere</w:t>
       </w:r>
     </w:p>
     <w:p>
@@ -836,7 +743,7 @@
 </file>
 
 <file path=word/numbering.xml><?xml version="1.0" encoding="utf-8"?>
-<w:numbering xmlns:wpc="http://schemas.microsoft.com/office/word/2010/wordprocessingCanvas" xmlns:cx="http://schemas.microsoft.com/office/drawing/2014/chartex" xmlns:cx1="http://schemas.microsoft.com/office/drawing/2015/9/8/chartex" xmlns:mc="http://schemas.openxmlformats.org/markup-compatibility/2006" xmlns:o="urn:schemas-microsoft-com:office:office" xmlns:r="http://schemas.openxmlformats.org/officeDocument/2006/relationships" xmlns:m="http://schemas.openxmlformats.org/officeDocument/2006/math" xmlns:v="urn:schemas-microsoft-com:vml" xmlns:wp14="http://schemas.microsoft.com/office/word/2010/wordprocessingDrawing" xmlns:wp="http://schemas.openxmlformats.org/drawingml/2006/wordprocessingDrawing" xmlns:w10="urn:schemas-microsoft-com:office:word" xmlns:w="http://schemas.openxmlformats.org/wordprocessingml/2006/main" xmlns:w14="http://schemas.microsoft.com/office/word/2010/wordml" xmlns:w15="http://schemas.microsoft.com/office/word/2012/wordml" xmlns:w16se="http://schemas.microsoft.com/office/word/2015/wordml/symex" xmlns:wpg="http://schemas.microsoft.com/office/word/2010/wordprocessingGroup" xmlns:wpi="http://schemas.microsoft.com/office/word/2010/wordprocessingInk" xmlns:wne="http://schemas.microsoft.com/office/word/2006/wordml" xmlns:wps="http://schemas.microsoft.com/office/word/2010/wordprocessingShape" mc:Ignorable="w14 w15 w16se wp14">
+<w:numbering xmlns:wpc="http://schemas.microsoft.com/office/word/2010/wordprocessingCanvas" xmlns:mc="http://schemas.openxmlformats.org/markup-compatibility/2006" xmlns:o="urn:schemas-microsoft-com:office:office" xmlns:r="http://schemas.openxmlformats.org/officeDocument/2006/relationships" xmlns:m="http://schemas.openxmlformats.org/officeDocument/2006/math" xmlns:v="urn:schemas-microsoft-com:vml" xmlns:wp14="http://schemas.microsoft.com/office/word/2010/wordprocessingDrawing" xmlns:wp="http://schemas.openxmlformats.org/drawingml/2006/wordprocessingDrawing" xmlns:w10="urn:schemas-microsoft-com:office:word" xmlns:w="http://schemas.openxmlformats.org/wordprocessingml/2006/main" xmlns:w14="http://schemas.microsoft.com/office/word/2010/wordml" xmlns:w15="http://schemas.microsoft.com/office/word/2012/wordml" xmlns:wpg="http://schemas.microsoft.com/office/word/2010/wordprocessingGroup" xmlns:wpi="http://schemas.microsoft.com/office/word/2010/wordprocessingInk" xmlns:wne="http://schemas.microsoft.com/office/word/2006/wordml" xmlns:wps="http://schemas.microsoft.com/office/word/2010/wordprocessingShape" mc:Ignorable="w14 w15 wp14">
   <w:abstractNum w:abstractNumId="0" w15:restartNumberingAfterBreak="0">
     <w:nsid w:val="2C212EDD"/>
     <w:multiLevelType w:val="hybridMultilevel"/>
@@ -957,7 +864,7 @@
 </file>
 
 <file path=word/styles.xml><?xml version="1.0" encoding="utf-8"?>
-<w:styles xmlns:mc="http://schemas.openxmlformats.org/markup-compatibility/2006" xmlns:r="http://schemas.openxmlformats.org/officeDocument/2006/relationships" xmlns:w="http://schemas.openxmlformats.org/wordprocessingml/2006/main" xmlns:w14="http://schemas.microsoft.com/office/word/2010/wordml" xmlns:w15="http://schemas.microsoft.com/office/word/2012/wordml" xmlns:w16se="http://schemas.microsoft.com/office/word/2015/wordml/symex" mc:Ignorable="w14 w15 w16se">
+<w:styles xmlns:mc="http://schemas.openxmlformats.org/markup-compatibility/2006" xmlns:r="http://schemas.openxmlformats.org/officeDocument/2006/relationships" xmlns:w="http://schemas.openxmlformats.org/wordprocessingml/2006/main" xmlns:w14="http://schemas.microsoft.com/office/word/2010/wordml" xmlns:w15="http://schemas.microsoft.com/office/word/2012/wordml" mc:Ignorable="w14 w15">
   <w:docDefaults>
     <w:rPrDefault>
       <w:rPr>

</xml_diff>

<commit_message>
Added more stuff to paragraph
</commit_message>
<xml_diff>
--- a/ProjectFiles/documentation/Leisure Activities and Commerce.docx
+++ b/ProjectFiles/documentation/Leisure Activities and Commerce.docx
@@ -25,12 +25,33 @@
         <w:t>.</w:t>
       </w:r>
       <w:r>
-        <w:t xml:space="preserve"> All of this is nessacary due to the high stress from residing on an isolated planetoid with no real contact with our home world and the dangers of living on an alien planet.</w:t>
-      </w:r>
-    </w:p>
-    <w:p>
-      <w:r>
-        <w:t xml:space="preserve">While most of these leisure activites have little benefit outside of stress relief and relaxation </w:t>
+        <w:t xml:space="preserve"> All of this is </w:t>
+      </w:r>
+      <w:proofErr w:type="spellStart"/>
+      <w:r>
+        <w:t>nessacary</w:t>
+      </w:r>
+      <w:proofErr w:type="spellEnd"/>
+      <w:r>
+        <w:t xml:space="preserve"> due to the high stress from residing on an isolated planetoid with no real contact with our home world and the dangers of living on an alien planet.</w:t>
+      </w:r>
+    </w:p>
+    <w:p>
+      <w:pPr>
+        <w:rPr>
+          <w:rFonts w:eastAsia="Times New Roman" w:cs="Times New Roman"/>
+        </w:rPr>
+      </w:pPr>
+      <w:r>
+        <w:t xml:space="preserve">While most of these leisure </w:t>
+      </w:r>
+      <w:proofErr w:type="spellStart"/>
+      <w:r>
+        <w:t>activites</w:t>
+      </w:r>
+      <w:proofErr w:type="spellEnd"/>
+      <w:r>
+        <w:t xml:space="preserve"> have little benefit outside of stress relief and relaxation </w:t>
       </w:r>
       <w:r>
         <w:rPr>
@@ -48,18 +69,384 @@
         <w:rPr>
           <w:rFonts w:eastAsia="Times New Roman" w:cs="Times New Roman"/>
         </w:rPr>
-        <w:t>. While the gym and Shooting range can be used for training in case of dangers on the planetoid.</w:t>
+        <w:t xml:space="preserve">. While the gym and </w:t>
+      </w:r>
+      <w:proofErr w:type="gramStart"/>
+      <w:r>
+        <w:rPr>
+          <w:rFonts w:eastAsia="Times New Roman" w:cs="Times New Roman"/>
+        </w:rPr>
+        <w:t>Shooting</w:t>
+      </w:r>
+      <w:proofErr w:type="gramEnd"/>
+      <w:r>
+        <w:rPr>
+          <w:rFonts w:eastAsia="Times New Roman" w:cs="Times New Roman"/>
+        </w:rPr>
+        <w:t xml:space="preserve"> range can be used for training in case of dangers on the planetoid.</w:t>
+      </w:r>
+    </w:p>
+    <w:p>
+      <w:r>
+        <w:rPr>
+          <w:rFonts w:eastAsia="Times New Roman" w:cs="Times New Roman"/>
+        </w:rPr>
+        <w:t xml:space="preserve">The commerce listing is for funding for the leisure </w:t>
+      </w:r>
+      <w:r>
+        <w:rPr>
+          <w:rFonts w:eastAsia="Times New Roman" w:cs="Times New Roman"/>
+        </w:rPr>
+        <w:t>Activities</w:t>
+      </w:r>
+      <w:r>
+        <w:rPr>
+          <w:rFonts w:eastAsia="Times New Roman" w:cs="Times New Roman"/>
+        </w:rPr>
+        <w:t xml:space="preserve"> to run with less cost to the participants and gain funds for more activities to be added in the future. This will be done through manufacturing clothing and other stuff and use of a casino.</w:t>
       </w:r>
       <w:bookmarkStart w:id="0" w:name="_GoBack"/>
       <w:bookmarkEnd w:id="0"/>
+    </w:p>
+    <w:p/>
+    <w:p>
+      <w:pPr>
+        <w:pStyle w:val="ListParagraph"/>
+        <w:numPr>
+          <w:ilvl w:val="0"/>
+          <w:numId w:val="1"/>
+        </w:numPr>
+        <w:rPr>
+          <w:rFonts w:eastAsia="Times New Roman" w:cs="Times New Roman"/>
+        </w:rPr>
+      </w:pPr>
+      <w:r>
+        <w:rPr>
+          <w:rFonts w:eastAsia="Times New Roman" w:cs="Times New Roman"/>
+        </w:rPr>
+        <w:t>Leisure</w:t>
+      </w:r>
       <w:r>
         <w:rPr>
           <w:rFonts w:eastAsia="Times New Roman" w:cs="Times New Roman"/>
         </w:rPr>
         <w:t xml:space="preserve"> </w:t>
       </w:r>
-    </w:p>
-    <w:p/>
+      <w:r>
+        <w:rPr>
+          <w:rFonts w:eastAsia="Times New Roman" w:cs="Times New Roman"/>
+        </w:rPr>
+        <w:t>Activities provide residents with enjoyment and excitement, helping to stave off the stress induced by paving a new frontier with no contact</w:t>
+      </w:r>
+      <w:r>
+        <w:rPr>
+          <w:rFonts w:eastAsia="Times New Roman" w:cs="Times New Roman"/>
+        </w:rPr>
+        <w:t xml:space="preserve"> with our home world.</w:t>
+      </w:r>
+    </w:p>
+    <w:p>
+      <w:pPr>
+        <w:pStyle w:val="ListParagraph"/>
+        <w:numPr>
+          <w:ilvl w:val="1"/>
+          <w:numId w:val="1"/>
+        </w:numPr>
+        <w:rPr>
+          <w:rFonts w:eastAsia="Times New Roman" w:cs="Times New Roman"/>
+        </w:rPr>
+      </w:pPr>
+      <w:r>
+        <w:rPr>
+          <w:rFonts w:eastAsia="Times New Roman" w:cs="Times New Roman"/>
+        </w:rPr>
+        <w:t>Spa</w:t>
+      </w:r>
+    </w:p>
+    <w:p>
+      <w:pPr>
+        <w:pStyle w:val="ListParagraph"/>
+        <w:numPr>
+          <w:ilvl w:val="1"/>
+          <w:numId w:val="1"/>
+        </w:numPr>
+        <w:rPr>
+          <w:rFonts w:eastAsia="Times New Roman" w:cs="Times New Roman"/>
+        </w:rPr>
+      </w:pPr>
+      <w:r>
+        <w:rPr>
+          <w:rFonts w:eastAsia="Times New Roman" w:cs="Times New Roman"/>
+        </w:rPr>
+        <w:t>Library</w:t>
+      </w:r>
+      <w:r>
+        <w:rPr>
+          <w:rFonts w:eastAsia="Times New Roman" w:cs="Times New Roman"/>
+        </w:rPr>
+        <w:t>(through the use of  tablet)</w:t>
+      </w:r>
+    </w:p>
+    <w:p>
+      <w:pPr>
+        <w:pStyle w:val="ListParagraph"/>
+        <w:numPr>
+          <w:ilvl w:val="1"/>
+          <w:numId w:val="1"/>
+        </w:numPr>
+        <w:rPr>
+          <w:rFonts w:eastAsia="Times New Roman" w:cs="Times New Roman"/>
+        </w:rPr>
+      </w:pPr>
+      <w:r>
+        <w:rPr>
+          <w:rFonts w:eastAsia="Times New Roman" w:cs="Times New Roman"/>
+        </w:rPr>
+        <w:t>Gym</w:t>
+      </w:r>
+    </w:p>
+    <w:p>
+      <w:pPr>
+        <w:pStyle w:val="ListParagraph"/>
+        <w:numPr>
+          <w:ilvl w:val="1"/>
+          <w:numId w:val="1"/>
+        </w:numPr>
+        <w:rPr>
+          <w:rFonts w:eastAsia="Times New Roman" w:cs="Times New Roman"/>
+        </w:rPr>
+      </w:pPr>
+      <w:r>
+        <w:rPr>
+          <w:rFonts w:eastAsia="Times New Roman" w:cs="Times New Roman"/>
+        </w:rPr>
+        <w:t>Enjoy naturally occurring hot-water sp</w:t>
+      </w:r>
+      <w:r>
+        <w:rPr>
+          <w:rFonts w:eastAsia="Times New Roman" w:cs="Times New Roman"/>
+        </w:rPr>
+        <w:t>rings</w:t>
+      </w:r>
+      <w:r>
+        <w:rPr>
+          <w:rFonts w:eastAsia="Times New Roman" w:cs="Times New Roman"/>
+        </w:rPr>
+        <w:t>*</w:t>
+      </w:r>
+    </w:p>
+    <w:p>
+      <w:pPr>
+        <w:pStyle w:val="ListParagraph"/>
+        <w:numPr>
+          <w:ilvl w:val="1"/>
+          <w:numId w:val="1"/>
+        </w:numPr>
+        <w:rPr>
+          <w:rFonts w:eastAsia="Times New Roman" w:cs="Times New Roman"/>
+        </w:rPr>
+      </w:pPr>
+      <w:r>
+        <w:rPr>
+          <w:rFonts w:eastAsia="Times New Roman" w:cs="Times New Roman"/>
+        </w:rPr>
+        <w:t>Deep sea fishing*†</w:t>
+      </w:r>
+    </w:p>
+    <w:p>
+      <w:pPr>
+        <w:pStyle w:val="ListParagraph"/>
+        <w:numPr>
+          <w:ilvl w:val="1"/>
+          <w:numId w:val="1"/>
+        </w:numPr>
+        <w:rPr>
+          <w:rFonts w:eastAsia="Times New Roman" w:cs="Times New Roman"/>
+        </w:rPr>
+      </w:pPr>
+      <w:r>
+        <w:rPr>
+          <w:rFonts w:eastAsia="Times New Roman" w:cs="Times New Roman"/>
+        </w:rPr>
+        <w:t>Submarine exploration*</w:t>
+      </w:r>
+    </w:p>
+    <w:p>
+      <w:pPr>
+        <w:pStyle w:val="ListParagraph"/>
+        <w:numPr>
+          <w:ilvl w:val="2"/>
+          <w:numId w:val="1"/>
+        </w:numPr>
+        <w:rPr>
+          <w:rFonts w:eastAsia="Times New Roman" w:cs="Times New Roman"/>
+        </w:rPr>
+      </w:pPr>
+      <w:r>
+        <w:rPr>
+          <w:rFonts w:eastAsia="Times New Roman" w:cs="Times New Roman"/>
+        </w:rPr>
+        <w:t>Every unidentified species found can be named by the discoverer</w:t>
+      </w:r>
+    </w:p>
+    <w:p>
+      <w:pPr>
+        <w:pStyle w:val="ListParagraph"/>
+        <w:numPr>
+          <w:ilvl w:val="1"/>
+          <w:numId w:val="1"/>
+        </w:numPr>
+        <w:rPr>
+          <w:rFonts w:eastAsia="Times New Roman" w:cs="Times New Roman"/>
+        </w:rPr>
+      </w:pPr>
+      <w:r>
+        <w:rPr>
+          <w:rFonts w:eastAsia="Times New Roman" w:cs="Times New Roman"/>
+        </w:rPr>
+        <w:t>Water sports</w:t>
+      </w:r>
+    </w:p>
+    <w:p>
+      <w:pPr>
+        <w:pStyle w:val="ListParagraph"/>
+        <w:numPr>
+          <w:ilvl w:val="1"/>
+          <w:numId w:val="1"/>
+        </w:numPr>
+        <w:rPr>
+          <w:rFonts w:eastAsia="Times New Roman" w:cs="Times New Roman"/>
+        </w:rPr>
+      </w:pPr>
+      <w:r>
+        <w:rPr>
+          <w:rFonts w:eastAsia="Times New Roman" w:cs="Times New Roman"/>
+        </w:rPr>
+        <w:t>Turbo jet skis</w:t>
+      </w:r>
+    </w:p>
+    <w:p>
+      <w:pPr>
+        <w:pStyle w:val="ListParagraph"/>
+        <w:numPr>
+          <w:ilvl w:val="1"/>
+          <w:numId w:val="1"/>
+        </w:numPr>
+        <w:rPr>
+          <w:rFonts w:eastAsia="Times New Roman" w:cs="Times New Roman"/>
+        </w:rPr>
+      </w:pPr>
+      <w:r>
+        <w:rPr>
+          <w:rFonts w:eastAsia="Times New Roman" w:cs="Times New Roman"/>
+        </w:rPr>
+        <w:t>Surfing*</w:t>
+      </w:r>
+    </w:p>
+    <w:p>
+      <w:pPr>
+        <w:pStyle w:val="ListParagraph"/>
+        <w:numPr>
+          <w:ilvl w:val="1"/>
+          <w:numId w:val="1"/>
+        </w:numPr>
+        <w:rPr>
+          <w:rFonts w:eastAsia="Times New Roman" w:cs="Times New Roman"/>
+        </w:rPr>
+      </w:pPr>
+      <w:r>
+        <w:rPr>
+          <w:rFonts w:eastAsia="Times New Roman" w:cs="Times New Roman"/>
+        </w:rPr>
+        <w:t>Scuba diving</w:t>
+      </w:r>
+      <w:r>
+        <w:rPr>
+          <w:rFonts w:eastAsia="Times New Roman" w:cs="Times New Roman"/>
+        </w:rPr>
+        <w:t>*</w:t>
+      </w:r>
+      <w:r>
+        <w:rPr>
+          <w:rFonts w:eastAsia="Times New Roman" w:cs="Times New Roman"/>
+        </w:rPr>
+        <w:t xml:space="preserve"> </w:t>
+      </w:r>
+    </w:p>
+    <w:p>
+      <w:pPr>
+        <w:pStyle w:val="ListParagraph"/>
+        <w:numPr>
+          <w:ilvl w:val="1"/>
+          <w:numId w:val="1"/>
+        </w:numPr>
+        <w:rPr>
+          <w:rFonts w:eastAsia="Times New Roman" w:cs="Times New Roman"/>
+        </w:rPr>
+      </w:pPr>
+      <w:r>
+        <w:rPr>
+          <w:rFonts w:eastAsia="Times New Roman" w:cs="Times New Roman"/>
+        </w:rPr>
+        <w:t>Shooting range</w:t>
+      </w:r>
+    </w:p>
+    <w:p>
+      <w:pPr>
+        <w:pStyle w:val="ListParagraph"/>
+        <w:rPr>
+          <w:rFonts w:eastAsia="Times New Roman" w:cs="Times New Roman"/>
+        </w:rPr>
+      </w:pPr>
+    </w:p>
+    <w:p>
+      <w:pPr>
+        <w:pStyle w:val="ListParagraph"/>
+        <w:ind w:left="2160"/>
+        <w:rPr>
+          <w:rFonts w:eastAsia="Times New Roman" w:cs="Times New Roman"/>
+        </w:rPr>
+      </w:pPr>
+      <w:r>
+        <w:rPr>
+          <w:rFonts w:eastAsia="Times New Roman" w:cs="Times New Roman"/>
+        </w:rPr>
+        <w:t>*Much of this planet is unexplored, participate at your own risk</w:t>
+      </w:r>
+    </w:p>
+    <w:p>
+      <w:pPr>
+        <w:pStyle w:val="ListParagraph"/>
+        <w:ind w:left="2160"/>
+        <w:rPr>
+          <w:rFonts w:eastAsia="Times New Roman" w:cs="Times New Roman"/>
+        </w:rPr>
+      </w:pPr>
+      <w:r>
+        <w:rPr>
+          <w:rFonts w:eastAsia="Times New Roman" w:cs="Times New Roman"/>
+        </w:rPr>
+        <w:t>†Fish on this planet should not be consumed at this time</w:t>
+      </w:r>
+    </w:p>
+    <w:p>
+      <w:pPr>
+        <w:pStyle w:val="ListParagraph"/>
+        <w:ind w:left="2160"/>
+        <w:rPr>
+          <w:rFonts w:eastAsia="Times New Roman" w:cs="Times New Roman"/>
+        </w:rPr>
+      </w:pPr>
+    </w:p>
+    <w:p>
+      <w:pPr>
+        <w:pStyle w:val="ListParagraph"/>
+        <w:ind w:left="2160"/>
+        <w:rPr>
+          <w:rFonts w:eastAsia="Times New Roman" w:cs="Times New Roman"/>
+        </w:rPr>
+      </w:pPr>
+    </w:p>
     <w:p>
       <w:pPr>
         <w:pStyle w:val="ListParagraph"/>
@@ -75,344 +462,6 @@
         <w:rPr>
           <w:rFonts w:eastAsia="Times New Roman" w:cs="Times New Roman"/>
         </w:rPr>
-        <w:t>Leisure</w:t>
-      </w:r>
-      <w:r>
-        <w:rPr>
-          <w:rFonts w:eastAsia="Times New Roman" w:cs="Times New Roman"/>
-        </w:rPr>
-        <w:t xml:space="preserve"> </w:t>
-      </w:r>
-      <w:r>
-        <w:rPr>
-          <w:rFonts w:eastAsia="Times New Roman" w:cs="Times New Roman"/>
-        </w:rPr>
-        <w:t>Activities provide residents with enjoyment and excitement, helping to stave off the stress induced by paving a new frontier with no contact</w:t>
-      </w:r>
-      <w:r>
-        <w:rPr>
-          <w:rFonts w:eastAsia="Times New Roman" w:cs="Times New Roman"/>
-        </w:rPr>
-        <w:t xml:space="preserve"> with our home world.</w:t>
-      </w:r>
-    </w:p>
-    <w:p>
-      <w:pPr>
-        <w:pStyle w:val="ListParagraph"/>
-        <w:numPr>
-          <w:ilvl w:val="1"/>
-          <w:numId w:val="1"/>
-        </w:numPr>
-        <w:rPr>
-          <w:rFonts w:eastAsia="Times New Roman" w:cs="Times New Roman"/>
-        </w:rPr>
-      </w:pPr>
-      <w:r>
-        <w:rPr>
-          <w:rFonts w:eastAsia="Times New Roman" w:cs="Times New Roman"/>
-        </w:rPr>
-        <w:t>Spa</w:t>
-      </w:r>
-    </w:p>
-    <w:p>
-      <w:pPr>
-        <w:pStyle w:val="ListParagraph"/>
-        <w:numPr>
-          <w:ilvl w:val="1"/>
-          <w:numId w:val="1"/>
-        </w:numPr>
-        <w:rPr>
-          <w:rFonts w:eastAsia="Times New Roman" w:cs="Times New Roman"/>
-        </w:rPr>
-      </w:pPr>
-      <w:r>
-        <w:rPr>
-          <w:rFonts w:eastAsia="Times New Roman" w:cs="Times New Roman"/>
-        </w:rPr>
-        <w:t>Library</w:t>
-      </w:r>
-      <w:r>
-        <w:rPr>
-          <w:rFonts w:eastAsia="Times New Roman" w:cs="Times New Roman"/>
-        </w:rPr>
-        <w:t>(through the use of  tablet)</w:t>
-      </w:r>
-    </w:p>
-    <w:p>
-      <w:pPr>
-        <w:pStyle w:val="ListParagraph"/>
-        <w:numPr>
-          <w:ilvl w:val="1"/>
-          <w:numId w:val="1"/>
-        </w:numPr>
-        <w:rPr>
-          <w:rFonts w:eastAsia="Times New Roman" w:cs="Times New Roman"/>
-        </w:rPr>
-      </w:pPr>
-      <w:r>
-        <w:rPr>
-          <w:rFonts w:eastAsia="Times New Roman" w:cs="Times New Roman"/>
-        </w:rPr>
-        <w:t>Gym</w:t>
-      </w:r>
-    </w:p>
-    <w:p>
-      <w:pPr>
-        <w:pStyle w:val="ListParagraph"/>
-        <w:numPr>
-          <w:ilvl w:val="1"/>
-          <w:numId w:val="1"/>
-        </w:numPr>
-        <w:rPr>
-          <w:rFonts w:eastAsia="Times New Roman" w:cs="Times New Roman"/>
-        </w:rPr>
-      </w:pPr>
-      <w:r>
-        <w:rPr>
-          <w:rFonts w:eastAsia="Times New Roman" w:cs="Times New Roman"/>
-        </w:rPr>
-        <w:t>Enjoy naturally occurring hot-water sp</w:t>
-      </w:r>
-      <w:r>
-        <w:rPr>
-          <w:rFonts w:eastAsia="Times New Roman" w:cs="Times New Roman"/>
-        </w:rPr>
-        <w:t>rings</w:t>
-      </w:r>
-      <w:r>
-        <w:rPr>
-          <w:rFonts w:eastAsia="Times New Roman" w:cs="Times New Roman"/>
-        </w:rPr>
-        <w:t>*</w:t>
-      </w:r>
-    </w:p>
-    <w:p>
-      <w:pPr>
-        <w:pStyle w:val="ListParagraph"/>
-        <w:numPr>
-          <w:ilvl w:val="1"/>
-          <w:numId w:val="1"/>
-        </w:numPr>
-        <w:rPr>
-          <w:rFonts w:eastAsia="Times New Roman" w:cs="Times New Roman"/>
-        </w:rPr>
-      </w:pPr>
-      <w:r>
-        <w:rPr>
-          <w:rFonts w:eastAsia="Times New Roman" w:cs="Times New Roman"/>
-        </w:rPr>
-        <w:t>Deep sea fishing*†</w:t>
-      </w:r>
-    </w:p>
-    <w:p>
-      <w:pPr>
-        <w:pStyle w:val="ListParagraph"/>
-        <w:numPr>
-          <w:ilvl w:val="1"/>
-          <w:numId w:val="1"/>
-        </w:numPr>
-        <w:rPr>
-          <w:rFonts w:eastAsia="Times New Roman" w:cs="Times New Roman"/>
-        </w:rPr>
-      </w:pPr>
-      <w:r>
-        <w:rPr>
-          <w:rFonts w:eastAsia="Times New Roman" w:cs="Times New Roman"/>
-        </w:rPr>
-        <w:t>Submarine exploration*</w:t>
-      </w:r>
-    </w:p>
-    <w:p>
-      <w:pPr>
-        <w:pStyle w:val="ListParagraph"/>
-        <w:numPr>
-          <w:ilvl w:val="2"/>
-          <w:numId w:val="1"/>
-        </w:numPr>
-        <w:rPr>
-          <w:rFonts w:eastAsia="Times New Roman" w:cs="Times New Roman"/>
-        </w:rPr>
-      </w:pPr>
-      <w:r>
-        <w:rPr>
-          <w:rFonts w:eastAsia="Times New Roman" w:cs="Times New Roman"/>
-        </w:rPr>
-        <w:t>Every unidentified species found can be named by the discoverer</w:t>
-      </w:r>
-    </w:p>
-    <w:p>
-      <w:pPr>
-        <w:pStyle w:val="ListParagraph"/>
-        <w:numPr>
-          <w:ilvl w:val="1"/>
-          <w:numId w:val="1"/>
-        </w:numPr>
-        <w:rPr>
-          <w:rFonts w:eastAsia="Times New Roman" w:cs="Times New Roman"/>
-        </w:rPr>
-      </w:pPr>
-      <w:r>
-        <w:rPr>
-          <w:rFonts w:eastAsia="Times New Roman" w:cs="Times New Roman"/>
-        </w:rPr>
-        <w:t>Water sports</w:t>
-      </w:r>
-    </w:p>
-    <w:p>
-      <w:pPr>
-        <w:pStyle w:val="ListParagraph"/>
-        <w:numPr>
-          <w:ilvl w:val="1"/>
-          <w:numId w:val="1"/>
-        </w:numPr>
-        <w:rPr>
-          <w:rFonts w:eastAsia="Times New Roman" w:cs="Times New Roman"/>
-        </w:rPr>
-      </w:pPr>
-      <w:r>
-        <w:rPr>
-          <w:rFonts w:eastAsia="Times New Roman" w:cs="Times New Roman"/>
-        </w:rPr>
-        <w:t>Turbo jet skis</w:t>
-      </w:r>
-    </w:p>
-    <w:p>
-      <w:pPr>
-        <w:pStyle w:val="ListParagraph"/>
-        <w:numPr>
-          <w:ilvl w:val="1"/>
-          <w:numId w:val="1"/>
-        </w:numPr>
-        <w:rPr>
-          <w:rFonts w:eastAsia="Times New Roman" w:cs="Times New Roman"/>
-        </w:rPr>
-      </w:pPr>
-      <w:r>
-        <w:rPr>
-          <w:rFonts w:eastAsia="Times New Roman" w:cs="Times New Roman"/>
-        </w:rPr>
-        <w:t>Surfing*</w:t>
-      </w:r>
-    </w:p>
-    <w:p>
-      <w:pPr>
-        <w:pStyle w:val="ListParagraph"/>
-        <w:numPr>
-          <w:ilvl w:val="1"/>
-          <w:numId w:val="1"/>
-        </w:numPr>
-        <w:rPr>
-          <w:rFonts w:eastAsia="Times New Roman" w:cs="Times New Roman"/>
-        </w:rPr>
-      </w:pPr>
-      <w:r>
-        <w:rPr>
-          <w:rFonts w:eastAsia="Times New Roman" w:cs="Times New Roman"/>
-        </w:rPr>
-        <w:t>Scuba diving</w:t>
-      </w:r>
-      <w:r>
-        <w:rPr>
-          <w:rFonts w:eastAsia="Times New Roman" w:cs="Times New Roman"/>
-        </w:rPr>
-        <w:t>*</w:t>
-      </w:r>
-      <w:r>
-        <w:rPr>
-          <w:rFonts w:eastAsia="Times New Roman" w:cs="Times New Roman"/>
-        </w:rPr>
-        <w:t xml:space="preserve"> </w:t>
-      </w:r>
-    </w:p>
-    <w:p>
-      <w:pPr>
-        <w:pStyle w:val="ListParagraph"/>
-        <w:numPr>
-          <w:ilvl w:val="1"/>
-          <w:numId w:val="1"/>
-        </w:numPr>
-        <w:rPr>
-          <w:rFonts w:eastAsia="Times New Roman" w:cs="Times New Roman"/>
-        </w:rPr>
-      </w:pPr>
-      <w:r>
-        <w:rPr>
-          <w:rFonts w:eastAsia="Times New Roman" w:cs="Times New Roman"/>
-        </w:rPr>
-        <w:t>Shooting range</w:t>
-      </w:r>
-    </w:p>
-    <w:p>
-      <w:pPr>
-        <w:pStyle w:val="ListParagraph"/>
-        <w:rPr>
-          <w:rFonts w:eastAsia="Times New Roman" w:cs="Times New Roman"/>
-        </w:rPr>
-      </w:pPr>
-    </w:p>
-    <w:p>
-      <w:pPr>
-        <w:pStyle w:val="ListParagraph"/>
-        <w:ind w:left="2160"/>
-        <w:rPr>
-          <w:rFonts w:eastAsia="Times New Roman" w:cs="Times New Roman"/>
-        </w:rPr>
-      </w:pPr>
-      <w:r>
-        <w:rPr>
-          <w:rFonts w:eastAsia="Times New Roman" w:cs="Times New Roman"/>
-        </w:rPr>
-        <w:t>*Much of this planet is unexplored, participate at your own risk</w:t>
-      </w:r>
-    </w:p>
-    <w:p>
-      <w:pPr>
-        <w:pStyle w:val="ListParagraph"/>
-        <w:ind w:left="2160"/>
-        <w:rPr>
-          <w:rFonts w:eastAsia="Times New Roman" w:cs="Times New Roman"/>
-        </w:rPr>
-      </w:pPr>
-      <w:r>
-        <w:rPr>
-          <w:rFonts w:eastAsia="Times New Roman" w:cs="Times New Roman"/>
-        </w:rPr>
-        <w:t>†Fish on this planet should not be consumed at this time</w:t>
-      </w:r>
-    </w:p>
-    <w:p>
-      <w:pPr>
-        <w:pStyle w:val="ListParagraph"/>
-        <w:ind w:left="2160"/>
-        <w:rPr>
-          <w:rFonts w:eastAsia="Times New Roman" w:cs="Times New Roman"/>
-        </w:rPr>
-      </w:pPr>
-    </w:p>
-    <w:p>
-      <w:pPr>
-        <w:pStyle w:val="ListParagraph"/>
-        <w:ind w:left="2160"/>
-        <w:rPr>
-          <w:rFonts w:eastAsia="Times New Roman" w:cs="Times New Roman"/>
-        </w:rPr>
-      </w:pPr>
-    </w:p>
-    <w:p>
-      <w:pPr>
-        <w:pStyle w:val="ListParagraph"/>
-        <w:numPr>
-          <w:ilvl w:val="0"/>
-          <w:numId w:val="1"/>
-        </w:numPr>
-        <w:rPr>
-          <w:rFonts w:eastAsia="Times New Roman" w:cs="Times New Roman"/>
-        </w:rPr>
-      </w:pPr>
-      <w:r>
-        <w:rPr>
-          <w:rFonts w:eastAsia="Times New Roman" w:cs="Times New Roman"/>
-        </w:rPr>
         <w:t>Commerce, this new frontier offers many opportunities for starting new and exciting industries</w:t>
       </w:r>
       <w:r>
@@ -599,24 +648,6 @@
         <w:rPr>
           <w:rFonts w:eastAsia="Times New Roman" w:cs="Times New Roman"/>
         </w:rPr>
-        <w:t>Worm hole study for the possibility of tourism</w:t>
-      </w:r>
-    </w:p>
-    <w:p>
-      <w:pPr>
-        <w:pStyle w:val="ListParagraph"/>
-        <w:numPr>
-          <w:ilvl w:val="1"/>
-          <w:numId w:val="1"/>
-        </w:numPr>
-        <w:rPr>
-          <w:rFonts w:eastAsia="Times New Roman" w:cs="Times New Roman"/>
-        </w:rPr>
-      </w:pPr>
-      <w:r>
-        <w:rPr>
-          <w:rFonts w:eastAsia="Times New Roman" w:cs="Times New Roman"/>
-        </w:rPr>
         <w:t>Farming and Livestock</w:t>
       </w:r>
     </w:p>
@@ -635,6 +666,7 @@
         <w:rPr>
           <w:rFonts w:eastAsia="Times New Roman" w:cs="Times New Roman"/>
         </w:rPr>
+        <w:lastRenderedPageBreak/>
         <w:t xml:space="preserve">Manufacturing Facilities </w:t>
       </w:r>
     </w:p>

</xml_diff>

<commit_message>
change definition of commerce
</commit_message>
<xml_diff>
--- a/ProjectFiles/documentation/Leisure Activities and Commerce.docx
+++ b/ProjectFiles/documentation/Leisure Activities and Commerce.docx
@@ -1,6 +1,6 @@
 
 <file path=word/document.xml><?xml version="1.0" encoding="utf-8"?>
-<w:document xmlns:wpc="http://schemas.microsoft.com/office/word/2010/wordprocessingCanvas" xmlns:mc="http://schemas.openxmlformats.org/markup-compatibility/2006" xmlns:o="urn:schemas-microsoft-com:office:office" xmlns:r="http://schemas.openxmlformats.org/officeDocument/2006/relationships" xmlns:m="http://schemas.openxmlformats.org/officeDocument/2006/math" xmlns:v="urn:schemas-microsoft-com:vml" xmlns:wp14="http://schemas.microsoft.com/office/word/2010/wordprocessingDrawing" xmlns:wp="http://schemas.openxmlformats.org/drawingml/2006/wordprocessingDrawing" xmlns:w10="urn:schemas-microsoft-com:office:word" xmlns:w="http://schemas.openxmlformats.org/wordprocessingml/2006/main" xmlns:w14="http://schemas.microsoft.com/office/word/2010/wordml" xmlns:w15="http://schemas.microsoft.com/office/word/2012/wordml" xmlns:wpg="http://schemas.microsoft.com/office/word/2010/wordprocessingGroup" xmlns:wpi="http://schemas.microsoft.com/office/word/2010/wordprocessingInk" xmlns:wne="http://schemas.microsoft.com/office/word/2006/wordml" xmlns:wps="http://schemas.microsoft.com/office/word/2010/wordprocessingShape" mc:Ignorable="w14 w15 wp14">
+<w:document xmlns:wpc="http://schemas.microsoft.com/office/word/2010/wordprocessingCanvas" xmlns:cx="http://schemas.microsoft.com/office/drawing/2014/chartex" xmlns:cx1="http://schemas.microsoft.com/office/drawing/2015/9/8/chartex" xmlns:mc="http://schemas.openxmlformats.org/markup-compatibility/2006" xmlns:o="urn:schemas-microsoft-com:office:office" xmlns:r="http://schemas.openxmlformats.org/officeDocument/2006/relationships" xmlns:m="http://schemas.openxmlformats.org/officeDocument/2006/math" xmlns:v="urn:schemas-microsoft-com:vml" xmlns:wp14="http://schemas.microsoft.com/office/word/2010/wordprocessingDrawing" xmlns:wp="http://schemas.openxmlformats.org/drawingml/2006/wordprocessingDrawing" xmlns:w10="urn:schemas-microsoft-com:office:word" xmlns:w="http://schemas.openxmlformats.org/wordprocessingml/2006/main" xmlns:w14="http://schemas.microsoft.com/office/word/2010/wordml" xmlns:w15="http://schemas.microsoft.com/office/word/2012/wordml" xmlns:w16se="http://schemas.microsoft.com/office/word/2015/wordml/symex" xmlns:wpg="http://schemas.microsoft.com/office/word/2010/wordprocessingGroup" xmlns:wpi="http://schemas.microsoft.com/office/word/2010/wordprocessingInk" xmlns:wne="http://schemas.microsoft.com/office/word/2006/wordml" xmlns:wps="http://schemas.microsoft.com/office/word/2010/wordprocessingShape" mc:Ignorable="w14 w15 w16se wp14">
   <w:body>
     <w:p>
       <w:r>
@@ -25,13 +25,8 @@
         <w:t>.</w:t>
       </w:r>
       <w:r>
-        <w:t xml:space="preserve"> All of this is </w:t>
-      </w:r>
-      <w:proofErr w:type="spellStart"/>
-      <w:r>
-        <w:t>nessacary</w:t>
-      </w:r>
-      <w:proofErr w:type="spellEnd"/>
+        <w:t xml:space="preserve"> All of this is necessary</w:t>
+      </w:r>
       <w:r>
         <w:t xml:space="preserve"> due to the high stress from residing on an isolated planetoid with no real contact with our home world and the dangers of living on an alien planet.</w:t>
       </w:r>
@@ -43,67 +38,45 @@
         </w:rPr>
       </w:pPr>
       <w:r>
-        <w:t xml:space="preserve">While most of these leisure </w:t>
-      </w:r>
-      <w:proofErr w:type="spellStart"/>
-      <w:r>
-        <w:t>activites</w:t>
-      </w:r>
-      <w:proofErr w:type="spellEnd"/>
-      <w:r>
-        <w:t xml:space="preserve"> have little benefit outside of stress relief and relaxation </w:t>
-      </w:r>
-      <w:r>
-        <w:rPr>
-          <w:rFonts w:eastAsia="Times New Roman" w:cs="Times New Roman"/>
-        </w:rPr>
-        <w:t>Deep sea fishing*†</w:t>
-      </w:r>
-      <w:r>
-        <w:rPr>
-          <w:rFonts w:eastAsia="Times New Roman" w:cs="Times New Roman"/>
-        </w:rPr>
-        <w:t xml:space="preserve"> can be used to supplement our food supply and the Submarine and jet skis can be used for exploration of the planet</w:t>
-      </w:r>
-      <w:r>
-        <w:rPr>
-          <w:rFonts w:eastAsia="Times New Roman" w:cs="Times New Roman"/>
-        </w:rPr>
-        <w:t xml:space="preserve">. While the gym and </w:t>
-      </w:r>
-      <w:proofErr w:type="gramStart"/>
-      <w:r>
-        <w:rPr>
-          <w:rFonts w:eastAsia="Times New Roman" w:cs="Times New Roman"/>
-        </w:rPr>
-        <w:t>Shooting</w:t>
-      </w:r>
-      <w:proofErr w:type="gramEnd"/>
-      <w:r>
-        <w:rPr>
-          <w:rFonts w:eastAsia="Times New Roman" w:cs="Times New Roman"/>
-        </w:rPr>
-        <w:t xml:space="preserve"> range can be used for training in case of dangers on the planetoid.</w:t>
-      </w:r>
-    </w:p>
-    <w:p>
-      <w:r>
-        <w:rPr>
-          <w:rFonts w:eastAsia="Times New Roman" w:cs="Times New Roman"/>
-        </w:rPr>
-        <w:t xml:space="preserve">The commerce listing is for funding for the leisure </w:t>
-      </w:r>
-      <w:r>
-        <w:rPr>
-          <w:rFonts w:eastAsia="Times New Roman" w:cs="Times New Roman"/>
-        </w:rPr>
-        <w:t>Activities</w:t>
-      </w:r>
-      <w:r>
-        <w:rPr>
-          <w:rFonts w:eastAsia="Times New Roman" w:cs="Times New Roman"/>
-        </w:rPr>
-        <w:t xml:space="preserve"> to run with less cost to the participants and gain funds for more activities to be added in the future. This will be done through manufacturing clothing and other stuff and use of a casino.</w:t>
+        <w:t>While most of these leisure activit</w:t>
+      </w:r>
+      <w:r>
+        <w:t>i</w:t>
+      </w:r>
+      <w:r>
+        <w:t xml:space="preserve">es have little benefit outside of stress relief and relaxation </w:t>
+      </w:r>
+      <w:r>
+        <w:rPr>
+          <w:rFonts w:eastAsia="Times New Roman" w:cs="Times New Roman"/>
+        </w:rPr>
+        <w:t>Deep sea fishing*† can be used to supplement our food supply and the Submarine and jet skis can be used for exploration of the planet</w:t>
+      </w:r>
+      <w:r>
+        <w:rPr>
+          <w:rFonts w:eastAsia="Times New Roman" w:cs="Times New Roman"/>
+        </w:rPr>
+        <w:t>. While the gym and s</w:t>
+      </w:r>
+      <w:r>
+        <w:rPr>
+          <w:rFonts w:eastAsia="Times New Roman" w:cs="Times New Roman"/>
+        </w:rPr>
+        <w:t>hooting range can be used for training in case of dangers on the planetoid.</w:t>
+      </w:r>
+    </w:p>
+    <w:p>
+      <w:r>
+        <w:rPr>
+          <w:rFonts w:eastAsia="Times New Roman" w:cs="Times New Roman"/>
+        </w:rPr>
+        <w:t xml:space="preserve">The commerce listing </w:t>
+      </w:r>
+      <w:r>
+        <w:rPr>
+          <w:rFonts w:eastAsia="Times New Roman" w:cs="Times New Roman"/>
+        </w:rPr>
+        <w:t>includes a variety of trade industries residents will be able to buy into as start-ups or support as consumers. These industries will help stimulate the economy of this young society.</w:t>
       </w:r>
       <w:bookmarkStart w:id="0" w:name="_GoBack"/>
       <w:bookmarkEnd w:id="0"/>
@@ -324,6 +297,12 @@
         </w:rPr>
         <w:t>Turbo jet skis</w:t>
       </w:r>
+      <w:r>
+        <w:rPr>
+          <w:rFonts w:eastAsia="Times New Roman" w:cs="Times New Roman"/>
+        </w:rPr>
+        <w:t>῀</w:t>
+      </w:r>
     </w:p>
     <w:p>
       <w:pPr>
@@ -437,6 +416,12 @@
           <w:rFonts w:eastAsia="Times New Roman" w:cs="Times New Roman"/>
         </w:rPr>
       </w:pPr>
+      <w:r>
+        <w:rPr>
+          <w:rFonts w:eastAsia="Times New Roman" w:cs="Times New Roman"/>
+        </w:rPr>
+        <w:t>῀Sparks from turbo engines may ignite atmosphere, participate at your own risk</w:t>
+      </w:r>
     </w:p>
     <w:p>
       <w:pPr>
@@ -666,7 +651,6 @@
         <w:rPr>
           <w:rFonts w:eastAsia="Times New Roman" w:cs="Times New Roman"/>
         </w:rPr>
-        <w:lastRenderedPageBreak/>
         <w:t xml:space="preserve">Manufacturing Facilities </w:t>
       </w:r>
     </w:p>
@@ -775,7 +759,7 @@
 </file>
 
 <file path=word/numbering.xml><?xml version="1.0" encoding="utf-8"?>
-<w:numbering xmlns:wpc="http://schemas.microsoft.com/office/word/2010/wordprocessingCanvas" xmlns:mc="http://schemas.openxmlformats.org/markup-compatibility/2006" xmlns:o="urn:schemas-microsoft-com:office:office" xmlns:r="http://schemas.openxmlformats.org/officeDocument/2006/relationships" xmlns:m="http://schemas.openxmlformats.org/officeDocument/2006/math" xmlns:v="urn:schemas-microsoft-com:vml" xmlns:wp14="http://schemas.microsoft.com/office/word/2010/wordprocessingDrawing" xmlns:wp="http://schemas.openxmlformats.org/drawingml/2006/wordprocessingDrawing" xmlns:w10="urn:schemas-microsoft-com:office:word" xmlns:w="http://schemas.openxmlformats.org/wordprocessingml/2006/main" xmlns:w14="http://schemas.microsoft.com/office/word/2010/wordml" xmlns:w15="http://schemas.microsoft.com/office/word/2012/wordml" xmlns:wpg="http://schemas.microsoft.com/office/word/2010/wordprocessingGroup" xmlns:wpi="http://schemas.microsoft.com/office/word/2010/wordprocessingInk" xmlns:wne="http://schemas.microsoft.com/office/word/2006/wordml" xmlns:wps="http://schemas.microsoft.com/office/word/2010/wordprocessingShape" mc:Ignorable="w14 w15 wp14">
+<w:numbering xmlns:wpc="http://schemas.microsoft.com/office/word/2010/wordprocessingCanvas" xmlns:cx="http://schemas.microsoft.com/office/drawing/2014/chartex" xmlns:cx1="http://schemas.microsoft.com/office/drawing/2015/9/8/chartex" xmlns:mc="http://schemas.openxmlformats.org/markup-compatibility/2006" xmlns:o="urn:schemas-microsoft-com:office:office" xmlns:r="http://schemas.openxmlformats.org/officeDocument/2006/relationships" xmlns:m="http://schemas.openxmlformats.org/officeDocument/2006/math" xmlns:v="urn:schemas-microsoft-com:vml" xmlns:wp14="http://schemas.microsoft.com/office/word/2010/wordprocessingDrawing" xmlns:wp="http://schemas.openxmlformats.org/drawingml/2006/wordprocessingDrawing" xmlns:w10="urn:schemas-microsoft-com:office:word" xmlns:w="http://schemas.openxmlformats.org/wordprocessingml/2006/main" xmlns:w14="http://schemas.microsoft.com/office/word/2010/wordml" xmlns:w15="http://schemas.microsoft.com/office/word/2012/wordml" xmlns:w16se="http://schemas.microsoft.com/office/word/2015/wordml/symex" xmlns:wpg="http://schemas.microsoft.com/office/word/2010/wordprocessingGroup" xmlns:wpi="http://schemas.microsoft.com/office/word/2010/wordprocessingInk" xmlns:wne="http://schemas.microsoft.com/office/word/2006/wordml" xmlns:wps="http://schemas.microsoft.com/office/word/2010/wordprocessingShape" mc:Ignorable="w14 w15 w16se wp14">
   <w:abstractNum w:abstractNumId="0" w15:restartNumberingAfterBreak="0">
     <w:nsid w:val="2C212EDD"/>
     <w:multiLevelType w:val="hybridMultilevel"/>
@@ -896,7 +880,7 @@
 </file>
 
 <file path=word/styles.xml><?xml version="1.0" encoding="utf-8"?>
-<w:styles xmlns:mc="http://schemas.openxmlformats.org/markup-compatibility/2006" xmlns:r="http://schemas.openxmlformats.org/officeDocument/2006/relationships" xmlns:w="http://schemas.openxmlformats.org/wordprocessingml/2006/main" xmlns:w14="http://schemas.microsoft.com/office/word/2010/wordml" xmlns:w15="http://schemas.microsoft.com/office/word/2012/wordml" mc:Ignorable="w14 w15">
+<w:styles xmlns:mc="http://schemas.openxmlformats.org/markup-compatibility/2006" xmlns:r="http://schemas.openxmlformats.org/officeDocument/2006/relationships" xmlns:w="http://schemas.openxmlformats.org/wordprocessingml/2006/main" xmlns:w14="http://schemas.microsoft.com/office/word/2010/wordml" xmlns:w15="http://schemas.microsoft.com/office/word/2012/wordml" xmlns:w16se="http://schemas.microsoft.com/office/word/2015/wordml/symex" mc:Ignorable="w14 w15 w16se">
   <w:docDefaults>
     <w:rPrDefault>
       <w:rPr>

</xml_diff>